<commit_message>
Update the who did what to include my contributions
</commit_message>
<xml_diff>
--- a/Who Did What Above C level.docx
+++ b/Who Did What Above C level.docx
@@ -1,6 +1,6 @@
 
 <file path=word/document.xml><?xml version="1.0" encoding="utf-8"?>
-<w:document xmlns:wpc="http://schemas.microsoft.com/office/word/2010/wordprocessingCanvas" xmlns:cx="http://schemas.microsoft.com/office/drawing/2014/chartex" xmlns:cx1="http://schemas.microsoft.com/office/drawing/2015/9/8/chartex" xmlns:cx2="http://schemas.microsoft.com/office/drawing/2015/10/21/chartex" xmlns:cx3="http://schemas.microsoft.com/office/drawing/2016/5/9/chartex" xmlns:cx4="http://schemas.microsoft.com/office/drawing/2016/5/10/chartex" xmlns:cx5="http://schemas.microsoft.com/office/drawing/2016/5/11/chartex" xmlns:cx6="http://schemas.microsoft.com/office/drawing/2016/5/12/chartex" xmlns:cx7="http://schemas.microsoft.com/office/drawing/2016/5/13/chartex" xmlns:cx8="http://schemas.microsoft.com/office/drawing/2016/5/14/chartex" xmlns:mc="http://schemas.openxmlformats.org/markup-compatibility/2006" xmlns:aink="http://schemas.microsoft.com/office/drawing/2016/ink" xmlns:am3d="http://schemas.microsoft.com/office/drawing/2017/model3d" xmlns:o="urn:schemas-microsoft-com:office:office" xmlns:r="http://schemas.openxmlformats.org/officeDocument/2006/relationships" xmlns:m="http://schemas.openxmlformats.org/officeDocument/2006/math" xmlns:v="urn:schemas-microsoft-com:vml" xmlns:wp14="http://schemas.microsoft.com/office/word/2010/wordprocessingDrawing" xmlns:wp="http://schemas.openxmlformats.org/drawingml/2006/wordprocessingDrawing" xmlns:w10="urn:schemas-microsoft-com:office:word" xmlns:w="http://schemas.openxmlformats.org/wordprocessingml/2006/main" xmlns:w14="http://schemas.microsoft.com/office/word/2010/wordml" xmlns:w15="http://schemas.microsoft.com/office/word/2012/wordml" xmlns:w16cid="http://schemas.microsoft.com/office/word/2016/wordml/cid" xmlns:w16se="http://schemas.microsoft.com/office/word/2015/wordml/symex" xmlns:wpg="http://schemas.microsoft.com/office/word/2010/wordprocessingGroup" xmlns:wpi="http://schemas.microsoft.com/office/word/2010/wordprocessingInk" xmlns:wne="http://schemas.microsoft.com/office/word/2006/wordml" xmlns:wps="http://schemas.microsoft.com/office/word/2010/wordprocessingShape" mc:Ignorable="w14 w15 w16se w16cid wp14">
+<w:document xmlns:wpc="http://schemas.microsoft.com/office/word/2010/wordprocessingCanvas" xmlns:mo="http://schemas.microsoft.com/office/mac/office/2008/main" xmlns:mc="http://schemas.openxmlformats.org/markup-compatibility/2006" xmlns:mv="urn:schemas-microsoft-com:mac:vml" xmlns:o="urn:schemas-microsoft-com:office:office" xmlns:r="http://schemas.openxmlformats.org/officeDocument/2006/relationships" xmlns:m="http://schemas.openxmlformats.org/officeDocument/2006/math" xmlns:v="urn:schemas-microsoft-com:vml" xmlns:wp14="http://schemas.microsoft.com/office/word/2010/wordprocessingDrawing" xmlns:wp="http://schemas.openxmlformats.org/drawingml/2006/wordprocessingDrawing" xmlns:w10="urn:schemas-microsoft-com:office:word" xmlns:w="http://schemas.openxmlformats.org/wordprocessingml/2006/main" xmlns:w14="http://schemas.microsoft.com/office/word/2010/wordml" xmlns:w15="http://schemas.microsoft.com/office/word/2012/wordml" xmlns:wpg="http://schemas.microsoft.com/office/word/2010/wordprocessingGroup" xmlns:wpi="http://schemas.microsoft.com/office/word/2010/wordprocessingInk" xmlns:wne="http://schemas.microsoft.com/office/word/2006/wordml" xmlns:wps="http://schemas.microsoft.com/office/word/2010/wordprocessingShape" mc:Ignorable="w14 w15 wp14">
   <w:body>
     <w:p>
       <w:pPr>
@@ -38,12 +38,12 @@
         <w:tblLook w:val="04A0" w:firstRow="1" w:lastRow="0" w:firstColumn="1" w:lastColumn="0" w:noHBand="0" w:noVBand="1"/>
       </w:tblPr>
       <w:tblGrid>
-        <w:gridCol w:w="1828"/>
-        <w:gridCol w:w="2402"/>
-        <w:gridCol w:w="1713"/>
-        <w:gridCol w:w="1324"/>
-        <w:gridCol w:w="1560"/>
-        <w:gridCol w:w="1914"/>
+        <w:gridCol w:w="1825"/>
+        <w:gridCol w:w="2401"/>
+        <w:gridCol w:w="1736"/>
+        <w:gridCol w:w="1321"/>
+        <w:gridCol w:w="1553"/>
+        <w:gridCol w:w="1905"/>
       </w:tblGrid>
       <w:tr>
         <w:trPr>
@@ -222,285 +222,141 @@
                 <w:rFonts w:ascii="Times New Roman" w:hAnsi="Times New Roman"/>
               </w:rPr>
             </w:pPr>
-            <w:proofErr w:type="gramStart"/>
-            <w:r>
-              <w:rPr>
-                <w:rFonts w:ascii="Times New Roman" w:hAnsi="Times New Roman"/>
-              </w:rPr>
-              <w:t>help(</w:t>
-            </w:r>
-            <w:proofErr w:type="gramEnd"/>
-            <w:r>
-              <w:rPr>
-                <w:rFonts w:ascii="Times New Roman" w:hAnsi="Times New Roman"/>
-              </w:rPr>
-              <w:t>)</w:t>
-            </w:r>
-          </w:p>
-          <w:p>
-            <w:pPr>
-              <w:rPr>
-                <w:rFonts w:ascii="Times New Roman" w:hAnsi="Times New Roman"/>
-              </w:rPr>
-            </w:pPr>
-            <w:proofErr w:type="gramStart"/>
-            <w:r>
-              <w:rPr>
-                <w:rFonts w:ascii="Times New Roman" w:hAnsi="Times New Roman"/>
-              </w:rPr>
-              <w:t>version(</w:t>
-            </w:r>
-            <w:proofErr w:type="gramEnd"/>
-            <w:r>
-              <w:rPr>
-                <w:rFonts w:ascii="Times New Roman" w:hAnsi="Times New Roman"/>
-              </w:rPr>
-              <w:t>)</w:t>
-            </w:r>
-          </w:p>
-          <w:p>
-            <w:pPr>
-              <w:rPr>
-                <w:rFonts w:ascii="Times New Roman" w:hAnsi="Times New Roman"/>
-              </w:rPr>
-            </w:pPr>
-            <w:proofErr w:type="spellStart"/>
-            <w:proofErr w:type="gramStart"/>
-            <w:r>
-              <w:rPr>
-                <w:rFonts w:ascii="Times New Roman" w:hAnsi="Times New Roman"/>
-              </w:rPr>
-              <w:t>settime</w:t>
-            </w:r>
-            <w:proofErr w:type="spellEnd"/>
-            <w:r>
-              <w:rPr>
-                <w:rFonts w:ascii="Times New Roman" w:hAnsi="Times New Roman"/>
-              </w:rPr>
-              <w:t>(</w:t>
-            </w:r>
-            <w:proofErr w:type="gramEnd"/>
-            <w:r>
-              <w:rPr>
-                <w:rFonts w:ascii="Times New Roman" w:hAnsi="Times New Roman"/>
-              </w:rPr>
-              <w:t>)</w:t>
-            </w:r>
-          </w:p>
-          <w:p>
-            <w:pPr>
-              <w:rPr>
-                <w:rFonts w:ascii="Times New Roman" w:hAnsi="Times New Roman"/>
-              </w:rPr>
-            </w:pPr>
-            <w:proofErr w:type="spellStart"/>
-            <w:proofErr w:type="gramStart"/>
-            <w:r>
-              <w:rPr>
-                <w:rFonts w:ascii="Times New Roman" w:hAnsi="Times New Roman"/>
-              </w:rPr>
-              <w:t>gettime</w:t>
-            </w:r>
-            <w:proofErr w:type="spellEnd"/>
-            <w:r>
-              <w:rPr>
-                <w:rFonts w:ascii="Times New Roman" w:hAnsi="Times New Roman"/>
-              </w:rPr>
-              <w:t>(</w:t>
-            </w:r>
-            <w:proofErr w:type="gramEnd"/>
-            <w:r>
-              <w:rPr>
-                <w:rFonts w:ascii="Times New Roman" w:hAnsi="Times New Roman"/>
-              </w:rPr>
-              <w:t>)</w:t>
-            </w:r>
-          </w:p>
-          <w:p>
-            <w:pPr>
-              <w:rPr>
-                <w:rFonts w:ascii="Times New Roman" w:hAnsi="Times New Roman"/>
-              </w:rPr>
-            </w:pPr>
-            <w:proofErr w:type="spellStart"/>
-            <w:proofErr w:type="gramStart"/>
-            <w:r>
-              <w:rPr>
-                <w:rFonts w:ascii="Times New Roman" w:hAnsi="Times New Roman"/>
-              </w:rPr>
-              <w:t>setdate</w:t>
-            </w:r>
-            <w:proofErr w:type="spellEnd"/>
-            <w:r>
-              <w:rPr>
-                <w:rFonts w:ascii="Times New Roman" w:hAnsi="Times New Roman"/>
-              </w:rPr>
-              <w:t>(</w:t>
-            </w:r>
-            <w:proofErr w:type="gramEnd"/>
-            <w:r>
-              <w:rPr>
-                <w:rFonts w:ascii="Times New Roman" w:hAnsi="Times New Roman"/>
-              </w:rPr>
-              <w:t>)</w:t>
-            </w:r>
-          </w:p>
-          <w:p>
-            <w:pPr>
-              <w:rPr>
-                <w:rFonts w:ascii="Times New Roman" w:hAnsi="Times New Roman"/>
-              </w:rPr>
-            </w:pPr>
-            <w:proofErr w:type="spellStart"/>
-            <w:proofErr w:type="gramStart"/>
-            <w:r>
-              <w:rPr>
-                <w:rFonts w:ascii="Times New Roman" w:hAnsi="Times New Roman"/>
-              </w:rPr>
-              <w:t>getdate</w:t>
-            </w:r>
-            <w:proofErr w:type="spellEnd"/>
-            <w:r>
-              <w:rPr>
-                <w:rFonts w:ascii="Times New Roman" w:hAnsi="Times New Roman"/>
-              </w:rPr>
-              <w:t>(</w:t>
-            </w:r>
-            <w:proofErr w:type="gramEnd"/>
-            <w:r>
-              <w:rPr>
-                <w:rFonts w:ascii="Times New Roman" w:hAnsi="Times New Roman"/>
-              </w:rPr>
-              <w:t>)</w:t>
-            </w:r>
-          </w:p>
-          <w:p>
-            <w:pPr>
-              <w:rPr>
-                <w:rFonts w:ascii="Times New Roman" w:hAnsi="Times New Roman"/>
-              </w:rPr>
-            </w:pPr>
-            <w:proofErr w:type="gramStart"/>
-            <w:r>
-              <w:rPr>
-                <w:rFonts w:ascii="Times New Roman" w:hAnsi="Times New Roman"/>
-              </w:rPr>
-              <w:t>shutdown(</w:t>
-            </w:r>
-            <w:proofErr w:type="gramEnd"/>
-            <w:r>
-              <w:rPr>
-                <w:rFonts w:ascii="Times New Roman" w:hAnsi="Times New Roman"/>
-              </w:rPr>
-              <w:t>)</w:t>
-            </w:r>
-          </w:p>
-          <w:p>
-            <w:pPr>
-              <w:rPr>
-                <w:rFonts w:ascii="Times New Roman" w:hAnsi="Times New Roman"/>
-              </w:rPr>
-            </w:pPr>
-            <w:proofErr w:type="spellStart"/>
-            <w:proofErr w:type="gramStart"/>
-            <w:r>
-              <w:rPr>
-                <w:rFonts w:ascii="Times New Roman" w:hAnsi="Times New Roman"/>
-              </w:rPr>
-              <w:t>tobcd</w:t>
-            </w:r>
-            <w:proofErr w:type="spellEnd"/>
-            <w:r>
-              <w:rPr>
-                <w:rFonts w:ascii="Times New Roman" w:hAnsi="Times New Roman"/>
-              </w:rPr>
-              <w:t>(</w:t>
-            </w:r>
-            <w:proofErr w:type="gramEnd"/>
-            <w:r>
-              <w:rPr>
-                <w:rFonts w:ascii="Times New Roman" w:hAnsi="Times New Roman"/>
-              </w:rPr>
-              <w:t>)</w:t>
-            </w:r>
-          </w:p>
-          <w:p>
-            <w:pPr>
-              <w:rPr>
-                <w:rFonts w:ascii="Times New Roman" w:hAnsi="Times New Roman"/>
-              </w:rPr>
-            </w:pPr>
-            <w:proofErr w:type="spellStart"/>
-            <w:proofErr w:type="gramStart"/>
-            <w:r>
-              <w:rPr>
-                <w:rFonts w:ascii="Times New Roman" w:hAnsi="Times New Roman"/>
-              </w:rPr>
-              <w:t>printbcd</w:t>
-            </w:r>
-            <w:proofErr w:type="spellEnd"/>
-            <w:r>
-              <w:rPr>
-                <w:rFonts w:ascii="Times New Roman" w:hAnsi="Times New Roman"/>
-              </w:rPr>
-              <w:t>(</w:t>
-            </w:r>
-            <w:proofErr w:type="gramEnd"/>
-            <w:r>
-              <w:rPr>
-                <w:rFonts w:ascii="Times New Roman" w:hAnsi="Times New Roman"/>
-              </w:rPr>
-              <w:t>)</w:t>
-            </w:r>
-          </w:p>
-          <w:p>
-            <w:pPr>
-              <w:rPr>
-                <w:rFonts w:ascii="Times New Roman" w:hAnsi="Times New Roman"/>
-              </w:rPr>
-            </w:pPr>
-            <w:proofErr w:type="gramStart"/>
-            <w:r>
-              <w:rPr>
-                <w:rFonts w:ascii="Times New Roman" w:hAnsi="Times New Roman"/>
-              </w:rPr>
-              <w:t>print(</w:t>
-            </w:r>
-            <w:proofErr w:type="gramEnd"/>
-            <w:r>
-              <w:rPr>
-                <w:rFonts w:ascii="Times New Roman" w:hAnsi="Times New Roman"/>
-              </w:rPr>
-              <w:t>)</w:t>
-            </w:r>
-          </w:p>
-          <w:p>
-            <w:pPr>
-              <w:rPr>
-                <w:rFonts w:ascii="Times New Roman" w:hAnsi="Times New Roman"/>
-              </w:rPr>
-            </w:pPr>
-            <w:proofErr w:type="spellStart"/>
-            <w:proofErr w:type="gramStart"/>
-            <w:r>
-              <w:rPr>
-                <w:rFonts w:ascii="Times New Roman" w:hAnsi="Times New Roman"/>
-              </w:rPr>
-              <w:t>println</w:t>
-            </w:r>
-            <w:proofErr w:type="spellEnd"/>
-            <w:r>
-              <w:rPr>
-                <w:rFonts w:ascii="Times New Roman" w:hAnsi="Times New Roman"/>
-              </w:rPr>
-              <w:t>(</w:t>
-            </w:r>
-            <w:proofErr w:type="gramEnd"/>
-            <w:r>
-              <w:rPr>
-                <w:rFonts w:ascii="Times New Roman" w:hAnsi="Times New Roman"/>
-              </w:rPr>
-              <w:t>)</w:t>
+            <w:r>
+              <w:rPr>
+                <w:rFonts w:ascii="Times New Roman" w:hAnsi="Times New Roman"/>
+              </w:rPr>
+              <w:t>help()</w:t>
+            </w:r>
+          </w:p>
+          <w:p>
+            <w:pPr>
+              <w:rPr>
+                <w:rFonts w:ascii="Times New Roman" w:hAnsi="Times New Roman"/>
+              </w:rPr>
+            </w:pPr>
+            <w:r>
+              <w:rPr>
+                <w:rFonts w:ascii="Times New Roman" w:hAnsi="Times New Roman"/>
+              </w:rPr>
+              <w:t>version()</w:t>
+            </w:r>
+          </w:p>
+          <w:p>
+            <w:pPr>
+              <w:rPr>
+                <w:rFonts w:ascii="Times New Roman" w:hAnsi="Times New Roman"/>
+              </w:rPr>
+            </w:pPr>
+            <w:r>
+              <w:rPr>
+                <w:rFonts w:ascii="Times New Roman" w:hAnsi="Times New Roman"/>
+              </w:rPr>
+              <w:t>settime()</w:t>
+            </w:r>
+          </w:p>
+          <w:p>
+            <w:pPr>
+              <w:rPr>
+                <w:rFonts w:ascii="Times New Roman" w:hAnsi="Times New Roman"/>
+              </w:rPr>
+            </w:pPr>
+            <w:r>
+              <w:rPr>
+                <w:rFonts w:ascii="Times New Roman" w:hAnsi="Times New Roman"/>
+              </w:rPr>
+              <w:t>gettime()</w:t>
+            </w:r>
+          </w:p>
+          <w:p>
+            <w:pPr>
+              <w:rPr>
+                <w:rFonts w:ascii="Times New Roman" w:hAnsi="Times New Roman"/>
+              </w:rPr>
+            </w:pPr>
+            <w:r>
+              <w:rPr>
+                <w:rFonts w:ascii="Times New Roman" w:hAnsi="Times New Roman"/>
+              </w:rPr>
+              <w:t>setdate()</w:t>
+            </w:r>
+          </w:p>
+          <w:p>
+            <w:pPr>
+              <w:rPr>
+                <w:rFonts w:ascii="Times New Roman" w:hAnsi="Times New Roman"/>
+              </w:rPr>
+            </w:pPr>
+            <w:r>
+              <w:rPr>
+                <w:rFonts w:ascii="Times New Roman" w:hAnsi="Times New Roman"/>
+              </w:rPr>
+              <w:t>getdate()</w:t>
+            </w:r>
+          </w:p>
+          <w:p>
+            <w:pPr>
+              <w:rPr>
+                <w:rFonts w:ascii="Times New Roman" w:hAnsi="Times New Roman"/>
+              </w:rPr>
+            </w:pPr>
+            <w:r>
+              <w:rPr>
+                <w:rFonts w:ascii="Times New Roman" w:hAnsi="Times New Roman"/>
+              </w:rPr>
+              <w:t>shutdown()</w:t>
+            </w:r>
+          </w:p>
+          <w:p>
+            <w:pPr>
+              <w:rPr>
+                <w:rFonts w:ascii="Times New Roman" w:hAnsi="Times New Roman"/>
+              </w:rPr>
+            </w:pPr>
+            <w:r>
+              <w:rPr>
+                <w:rFonts w:ascii="Times New Roman" w:hAnsi="Times New Roman"/>
+              </w:rPr>
+              <w:t>tobcd()</w:t>
+            </w:r>
+          </w:p>
+          <w:p>
+            <w:pPr>
+              <w:rPr>
+                <w:rFonts w:ascii="Times New Roman" w:hAnsi="Times New Roman"/>
+              </w:rPr>
+            </w:pPr>
+            <w:r>
+              <w:rPr>
+                <w:rFonts w:ascii="Times New Roman" w:hAnsi="Times New Roman"/>
+              </w:rPr>
+              <w:t>printbcd()</w:t>
+            </w:r>
+          </w:p>
+          <w:p>
+            <w:pPr>
+              <w:rPr>
+                <w:rFonts w:ascii="Times New Roman" w:hAnsi="Times New Roman"/>
+              </w:rPr>
+            </w:pPr>
+            <w:r>
+              <w:rPr>
+                <w:rFonts w:ascii="Times New Roman" w:hAnsi="Times New Roman"/>
+              </w:rPr>
+              <w:t>print()</w:t>
+            </w:r>
+          </w:p>
+          <w:p>
+            <w:pPr>
+              <w:rPr>
+                <w:rFonts w:ascii="Times New Roman" w:hAnsi="Times New Roman"/>
+              </w:rPr>
+            </w:pPr>
+            <w:r>
+              <w:rPr>
+                <w:rFonts w:ascii="Times New Roman" w:hAnsi="Times New Roman"/>
+              </w:rPr>
+              <w:t>println()</w:t>
             </w:r>
           </w:p>
         </w:tc>
@@ -518,114 +374,50 @@
                 <w:rFonts w:ascii="Times New Roman" w:hAnsi="Times New Roman"/>
               </w:rPr>
             </w:pPr>
-            <w:proofErr w:type="spellStart"/>
-            <w:proofErr w:type="gramStart"/>
-            <w:r>
-              <w:rPr>
-                <w:rFonts w:ascii="Times New Roman" w:hAnsi="Times New Roman"/>
-              </w:rPr>
-              <w:t>AllocatePCB</w:t>
-            </w:r>
-            <w:proofErr w:type="spellEnd"/>
-            <w:r>
-              <w:rPr>
-                <w:rFonts w:ascii="Times New Roman" w:hAnsi="Times New Roman"/>
-              </w:rPr>
-              <w:t>(</w:t>
-            </w:r>
-            <w:proofErr w:type="gramEnd"/>
-            <w:r>
-              <w:rPr>
-                <w:rFonts w:ascii="Times New Roman" w:hAnsi="Times New Roman"/>
-              </w:rPr>
-              <w:t>)</w:t>
-            </w:r>
-          </w:p>
-          <w:p>
-            <w:pPr>
-              <w:rPr>
-                <w:rFonts w:ascii="Times New Roman" w:hAnsi="Times New Roman"/>
-              </w:rPr>
-            </w:pPr>
-            <w:proofErr w:type="spellStart"/>
-            <w:proofErr w:type="gramStart"/>
-            <w:r>
-              <w:rPr>
-                <w:rFonts w:ascii="Times New Roman" w:hAnsi="Times New Roman"/>
-              </w:rPr>
-              <w:t>FreePCB</w:t>
-            </w:r>
-            <w:proofErr w:type="spellEnd"/>
-            <w:r>
-              <w:rPr>
-                <w:rFonts w:ascii="Times New Roman" w:hAnsi="Times New Roman"/>
-              </w:rPr>
-              <w:t>(</w:t>
-            </w:r>
-            <w:proofErr w:type="gramEnd"/>
-            <w:r>
-              <w:rPr>
-                <w:rFonts w:ascii="Times New Roman" w:hAnsi="Times New Roman"/>
-              </w:rPr>
-              <w:t>)</w:t>
-            </w:r>
-          </w:p>
-          <w:p>
-            <w:pPr>
-              <w:rPr>
-                <w:rFonts w:ascii="Times New Roman" w:hAnsi="Times New Roman"/>
-              </w:rPr>
-            </w:pPr>
-            <w:proofErr w:type="spellStart"/>
-            <w:proofErr w:type="gramStart"/>
-            <w:r>
-              <w:rPr>
-                <w:rFonts w:ascii="Times New Roman" w:hAnsi="Times New Roman"/>
-              </w:rPr>
-              <w:t>SetupPCB</w:t>
-            </w:r>
-            <w:proofErr w:type="spellEnd"/>
-            <w:r>
-              <w:rPr>
-                <w:rFonts w:ascii="Times New Roman" w:hAnsi="Times New Roman"/>
-              </w:rPr>
-              <w:t>(</w:t>
-            </w:r>
-            <w:proofErr w:type="gramEnd"/>
-            <w:r>
-              <w:rPr>
-                <w:rFonts w:ascii="Times New Roman" w:hAnsi="Times New Roman"/>
-              </w:rPr>
-              <w:t>)</w:t>
-            </w:r>
-          </w:p>
-          <w:p>
-            <w:pPr>
-              <w:rPr>
-                <w:rFonts w:ascii="Times New Roman" w:hAnsi="Times New Roman"/>
-              </w:rPr>
-            </w:pPr>
-            <w:proofErr w:type="spellStart"/>
-            <w:proofErr w:type="gramStart"/>
-            <w:r>
-              <w:rPr>
-                <w:rFonts w:ascii="Times New Roman" w:hAnsi="Times New Roman"/>
-              </w:rPr>
-              <w:t>CreatePCB</w:t>
-            </w:r>
-            <w:proofErr w:type="spellEnd"/>
-            <w:r>
-              <w:rPr>
-                <w:rFonts w:ascii="Times New Roman" w:hAnsi="Times New Roman"/>
-              </w:rPr>
-              <w:t>(</w:t>
-            </w:r>
-            <w:proofErr w:type="gramEnd"/>
-            <w:r>
-              <w:rPr>
-                <w:rFonts w:ascii="Times New Roman" w:hAnsi="Times New Roman"/>
-              </w:rPr>
-              <w:t>)</w:t>
+            <w:r>
+              <w:rPr>
+                <w:rFonts w:ascii="Times New Roman" w:hAnsi="Times New Roman"/>
+              </w:rPr>
+              <w:t>AllocatePCB()</w:t>
+            </w:r>
+          </w:p>
+          <w:p>
+            <w:pPr>
+              <w:rPr>
+                <w:rFonts w:ascii="Times New Roman" w:hAnsi="Times New Roman"/>
+              </w:rPr>
+            </w:pPr>
+            <w:r>
+              <w:rPr>
+                <w:rFonts w:ascii="Times New Roman" w:hAnsi="Times New Roman"/>
+              </w:rPr>
+              <w:t>FreePCB()</w:t>
+            </w:r>
+          </w:p>
+          <w:p>
+            <w:pPr>
+              <w:rPr>
+                <w:rFonts w:ascii="Times New Roman" w:hAnsi="Times New Roman"/>
+              </w:rPr>
+            </w:pPr>
+            <w:r>
+              <w:rPr>
+                <w:rFonts w:ascii="Times New Roman" w:hAnsi="Times New Roman"/>
+              </w:rPr>
+              <w:t>SetupPCB()</w:t>
+            </w:r>
+          </w:p>
+          <w:p>
+            <w:pPr>
+              <w:rPr>
+                <w:rFonts w:ascii="Times New Roman" w:hAnsi="Times New Roman"/>
+              </w:rPr>
+            </w:pPr>
+            <w:r>
+              <w:rPr>
+                <w:rFonts w:ascii="Times New Roman" w:hAnsi="Times New Roman"/>
+              </w:rPr>
+              <w:t>CreatePCB()</w:t>
             </w:r>
           </w:p>
           <w:p>
@@ -640,8 +432,6 @@
               </w:rPr>
               <w:t>DeletePCB()</w:t>
             </w:r>
-            <w:bookmarkStart w:id="0" w:name="_GoBack"/>
-            <w:bookmarkEnd w:id="0"/>
           </w:p>
           <w:p>
             <w:pPr>
@@ -757,71 +547,33 @@
               <w:rPr>
                 <w:rFonts w:ascii="Times New Roman" w:hAnsi="Times New Roman"/>
               </w:rPr>
-              <w:t xml:space="preserve">Helped with </w:t>
-            </w:r>
-            <w:proofErr w:type="gramStart"/>
-            <w:r>
-              <w:rPr>
-                <w:rFonts w:ascii="Times New Roman" w:hAnsi="Times New Roman"/>
-              </w:rPr>
-              <w:t>poll(</w:t>
-            </w:r>
-            <w:proofErr w:type="gramEnd"/>
-            <w:r>
-              <w:rPr>
-                <w:rFonts w:ascii="Times New Roman" w:hAnsi="Times New Roman"/>
-              </w:rPr>
-              <w:t>)</w:t>
-            </w:r>
-          </w:p>
-          <w:p>
-            <w:pPr>
-              <w:rPr>
-                <w:rFonts w:ascii="Times New Roman" w:hAnsi="Times New Roman"/>
-              </w:rPr>
-            </w:pPr>
-            <w:proofErr w:type="spellStart"/>
-            <w:proofErr w:type="gramStart"/>
-            <w:r>
-              <w:rPr>
-                <w:rFonts w:ascii="Times New Roman" w:hAnsi="Times New Roman"/>
-              </w:rPr>
-              <w:t>comhand</w:t>
-            </w:r>
-            <w:proofErr w:type="spellEnd"/>
-            <w:r>
-              <w:rPr>
-                <w:rFonts w:ascii="Times New Roman" w:hAnsi="Times New Roman"/>
-              </w:rPr>
-              <w:t>(</w:t>
-            </w:r>
-            <w:proofErr w:type="gramEnd"/>
-            <w:r>
-              <w:rPr>
-                <w:rFonts w:ascii="Times New Roman" w:hAnsi="Times New Roman"/>
-              </w:rPr>
-              <w:t>)</w:t>
-            </w:r>
-          </w:p>
-          <w:p>
-            <w:pPr>
-              <w:rPr>
-                <w:rFonts w:ascii="Times New Roman" w:hAnsi="Times New Roman"/>
-              </w:rPr>
-            </w:pPr>
-            <w:proofErr w:type="gramStart"/>
-            <w:r>
-              <w:rPr>
-                <w:rFonts w:ascii="Times New Roman" w:hAnsi="Times New Roman"/>
-              </w:rPr>
-              <w:t>clear(</w:t>
-            </w:r>
-            <w:proofErr w:type="gramEnd"/>
-            <w:r>
-              <w:rPr>
-                <w:rFonts w:ascii="Times New Roman" w:hAnsi="Times New Roman"/>
-              </w:rPr>
-              <w:t>)</w:t>
+              <w:t>Helped with poll()</w:t>
+            </w:r>
+          </w:p>
+          <w:p>
+            <w:pPr>
+              <w:rPr>
+                <w:rFonts w:ascii="Times New Roman" w:hAnsi="Times New Roman"/>
+              </w:rPr>
+            </w:pPr>
+            <w:r>
+              <w:rPr>
+                <w:rFonts w:ascii="Times New Roman" w:hAnsi="Times New Roman"/>
+              </w:rPr>
+              <w:t>comhand()</w:t>
+            </w:r>
+          </w:p>
+          <w:p>
+            <w:pPr>
+              <w:rPr>
+                <w:rFonts w:ascii="Times New Roman" w:hAnsi="Times New Roman"/>
+              </w:rPr>
+            </w:pPr>
+            <w:r>
+              <w:rPr>
+                <w:rFonts w:ascii="Times New Roman" w:hAnsi="Times New Roman"/>
+              </w:rPr>
+              <w:t>clear()</w:t>
             </w:r>
           </w:p>
         </w:tc>
@@ -833,6 +585,60 @@
               <w:left w:w="108" w:type="dxa"/>
             </w:tcMar>
           </w:tcPr>
+          <w:p>
+            <w:pPr>
+              <w:rPr>
+                <w:rFonts w:ascii="Times New Roman" w:hAnsi="Times New Roman"/>
+              </w:rPr>
+            </w:pPr>
+            <w:r>
+              <w:rPr>
+                <w:rFonts w:ascii="Times New Roman" w:hAnsi="Times New Roman"/>
+              </w:rPr>
+              <w:t>Implementation and Programmers manual of:</w:t>
+            </w:r>
+            <w:bookmarkStart w:id="0" w:name="_GoBack"/>
+            <w:bookmarkEnd w:id="0"/>
+          </w:p>
+          <w:p>
+            <w:pPr>
+              <w:rPr>
+                <w:rFonts w:ascii="Times New Roman" w:hAnsi="Times New Roman"/>
+              </w:rPr>
+            </w:pPr>
+            <w:r>
+              <w:rPr>
+                <w:rFonts w:ascii="Times New Roman" w:hAnsi="Times New Roman"/>
+              </w:rPr>
+              <w:t>FindPCB()</w:t>
+            </w:r>
+          </w:p>
+          <w:p>
+            <w:pPr>
+              <w:rPr>
+                <w:rFonts w:ascii="Times New Roman" w:hAnsi="Times New Roman"/>
+              </w:rPr>
+            </w:pPr>
+            <w:r>
+              <w:rPr>
+                <w:rFonts w:ascii="Times New Roman" w:hAnsi="Times New Roman"/>
+              </w:rPr>
+              <w:t>InsertPCB()</w:t>
+            </w:r>
+          </w:p>
+          <w:p>
+            <w:pPr>
+              <w:rPr>
+                <w:rFonts w:ascii="Times New Roman" w:hAnsi="Times New Roman"/>
+              </w:rPr>
+            </w:pPr>
+            <w:r>
+              <w:rPr>
+                <w:rFonts w:ascii="Times New Roman" w:hAnsi="Times New Roman"/>
+              </w:rPr>
+              <w:t>RemovePCB()</w:t>
+            </w:r>
+          </w:p>
           <w:p>
             <w:pPr>
               <w:rPr>
@@ -943,77 +749,37 @@
                 <w:rFonts w:ascii="Times New Roman" w:hAnsi="Times New Roman"/>
               </w:rPr>
             </w:pPr>
-            <w:proofErr w:type="gramStart"/>
-            <w:r>
-              <w:rPr>
-                <w:rFonts w:ascii="Times New Roman" w:hAnsi="Times New Roman"/>
-              </w:rPr>
-              <w:t>poll(</w:t>
-            </w:r>
-            <w:proofErr w:type="gramEnd"/>
-            <w:r>
-              <w:rPr>
-                <w:rFonts w:ascii="Times New Roman" w:hAnsi="Times New Roman"/>
-              </w:rPr>
-              <w:t>)</w:t>
-            </w:r>
-          </w:p>
-          <w:p>
-            <w:pPr>
-              <w:rPr>
-                <w:rFonts w:ascii="Times New Roman" w:hAnsi="Times New Roman"/>
-              </w:rPr>
-            </w:pPr>
-            <w:proofErr w:type="spellStart"/>
-            <w:proofErr w:type="gramStart"/>
-            <w:r>
-              <w:rPr>
-                <w:rFonts w:ascii="Times New Roman" w:hAnsi="Times New Roman"/>
-              </w:rPr>
-              <w:t>clearCommandLine</w:t>
-            </w:r>
-            <w:proofErr w:type="spellEnd"/>
-            <w:r>
-              <w:rPr>
-                <w:rFonts w:ascii="Times New Roman" w:hAnsi="Times New Roman"/>
-              </w:rPr>
-              <w:t>(</w:t>
-            </w:r>
-            <w:proofErr w:type="gramEnd"/>
-            <w:r>
-              <w:rPr>
-                <w:rFonts w:ascii="Times New Roman" w:hAnsi="Times New Roman"/>
-              </w:rPr>
-              <w:t>)</w:t>
-            </w:r>
-          </w:p>
-          <w:p>
-            <w:pPr>
-              <w:rPr>
-                <w:rFonts w:ascii="Times New Roman" w:hAnsi="Times New Roman"/>
-              </w:rPr>
-            </w:pPr>
-            <w:proofErr w:type="spellStart"/>
-            <w:proofErr w:type="gramStart"/>
-            <w:r>
-              <w:rPr>
-                <w:rFonts w:ascii="Times New Roman" w:hAnsi="Times New Roman"/>
-              </w:rPr>
-              <w:t>resetCursor</w:t>
-            </w:r>
-            <w:proofErr w:type="spellEnd"/>
-            <w:r>
-              <w:rPr>
-                <w:rFonts w:ascii="Times New Roman" w:hAnsi="Times New Roman"/>
-              </w:rPr>
-              <w:t>(</w:t>
-            </w:r>
-            <w:proofErr w:type="gramEnd"/>
-            <w:r>
-              <w:rPr>
-                <w:rFonts w:ascii="Times New Roman" w:hAnsi="Times New Roman"/>
-              </w:rPr>
-              <w:t>)</w:t>
+            <w:r>
+              <w:rPr>
+                <w:rFonts w:ascii="Times New Roman" w:hAnsi="Times New Roman"/>
+              </w:rPr>
+              <w:t>poll()</w:t>
+            </w:r>
+          </w:p>
+          <w:p>
+            <w:pPr>
+              <w:rPr>
+                <w:rFonts w:ascii="Times New Roman" w:hAnsi="Times New Roman"/>
+              </w:rPr>
+            </w:pPr>
+            <w:r>
+              <w:rPr>
+                <w:rFonts w:ascii="Times New Roman" w:hAnsi="Times New Roman"/>
+              </w:rPr>
+              <w:t>clearCommandLine()</w:t>
+            </w:r>
+          </w:p>
+          <w:p>
+            <w:pPr>
+              <w:rPr>
+                <w:rFonts w:ascii="Times New Roman" w:hAnsi="Times New Roman"/>
+              </w:rPr>
+            </w:pPr>
+            <w:r>
+              <w:rPr>
+                <w:rFonts w:ascii="Times New Roman" w:hAnsi="Times New Roman"/>
+              </w:rPr>
+              <w:t>resetCursor()</w:t>
             </w:r>
           </w:p>
         </w:tc>
@@ -1031,114 +797,50 @@
                 <w:rFonts w:ascii="Times New Roman" w:hAnsi="Times New Roman"/>
               </w:rPr>
             </w:pPr>
-            <w:proofErr w:type="spellStart"/>
-            <w:proofErr w:type="gramStart"/>
-            <w:r>
-              <w:rPr>
-                <w:rFonts w:ascii="Times New Roman" w:hAnsi="Times New Roman"/>
-              </w:rPr>
-              <w:t>showPCB</w:t>
-            </w:r>
-            <w:proofErr w:type="spellEnd"/>
-            <w:r>
-              <w:rPr>
-                <w:rFonts w:ascii="Times New Roman" w:hAnsi="Times New Roman"/>
-              </w:rPr>
-              <w:t>(</w:t>
-            </w:r>
-            <w:proofErr w:type="gramEnd"/>
-            <w:r>
-              <w:rPr>
-                <w:rFonts w:ascii="Times New Roman" w:hAnsi="Times New Roman"/>
-              </w:rPr>
-              <w:t>)</w:t>
-            </w:r>
-          </w:p>
-          <w:p>
-            <w:pPr>
-              <w:rPr>
-                <w:rFonts w:ascii="Times New Roman" w:hAnsi="Times New Roman"/>
-              </w:rPr>
-            </w:pPr>
-            <w:proofErr w:type="spellStart"/>
-            <w:proofErr w:type="gramStart"/>
-            <w:r>
-              <w:rPr>
-                <w:rFonts w:ascii="Times New Roman" w:hAnsi="Times New Roman"/>
-              </w:rPr>
-              <w:t>showReady</w:t>
-            </w:r>
-            <w:proofErr w:type="spellEnd"/>
-            <w:r>
-              <w:rPr>
-                <w:rFonts w:ascii="Times New Roman" w:hAnsi="Times New Roman"/>
-              </w:rPr>
-              <w:t>(</w:t>
-            </w:r>
-            <w:proofErr w:type="gramEnd"/>
-            <w:r>
-              <w:rPr>
-                <w:rFonts w:ascii="Times New Roman" w:hAnsi="Times New Roman"/>
-              </w:rPr>
-              <w:t>)</w:t>
-            </w:r>
-          </w:p>
-          <w:p>
-            <w:pPr>
-              <w:rPr>
-                <w:rFonts w:ascii="Times New Roman" w:hAnsi="Times New Roman"/>
-              </w:rPr>
-            </w:pPr>
-            <w:proofErr w:type="spellStart"/>
-            <w:proofErr w:type="gramStart"/>
-            <w:r>
-              <w:rPr>
-                <w:rFonts w:ascii="Times New Roman" w:hAnsi="Times New Roman"/>
-              </w:rPr>
-              <w:t>showBlocked</w:t>
-            </w:r>
-            <w:proofErr w:type="spellEnd"/>
-            <w:r>
-              <w:rPr>
-                <w:rFonts w:ascii="Times New Roman" w:hAnsi="Times New Roman"/>
-              </w:rPr>
-              <w:t>(</w:t>
-            </w:r>
-            <w:proofErr w:type="gramEnd"/>
-            <w:r>
-              <w:rPr>
-                <w:rFonts w:ascii="Times New Roman" w:hAnsi="Times New Roman"/>
-              </w:rPr>
-              <w:t>)</w:t>
-            </w:r>
-          </w:p>
-          <w:p>
-            <w:pPr>
-              <w:rPr>
-                <w:rFonts w:ascii="Times New Roman" w:hAnsi="Times New Roman"/>
-              </w:rPr>
-            </w:pPr>
-            <w:proofErr w:type="spellStart"/>
-            <w:proofErr w:type="gramStart"/>
-            <w:r>
-              <w:rPr>
-                <w:rFonts w:ascii="Times New Roman" w:hAnsi="Times New Roman"/>
-              </w:rPr>
-              <w:t>showAll</w:t>
-            </w:r>
-            <w:proofErr w:type="spellEnd"/>
-            <w:r>
-              <w:rPr>
-                <w:rFonts w:ascii="Times New Roman" w:hAnsi="Times New Roman"/>
-              </w:rPr>
-              <w:t>(</w:t>
-            </w:r>
-            <w:proofErr w:type="gramEnd"/>
-            <w:r>
-              <w:rPr>
-                <w:rFonts w:ascii="Times New Roman" w:hAnsi="Times New Roman"/>
-              </w:rPr>
-              <w:t>)</w:t>
+            <w:r>
+              <w:rPr>
+                <w:rFonts w:ascii="Times New Roman" w:hAnsi="Times New Roman"/>
+              </w:rPr>
+              <w:t>showPCB()</w:t>
+            </w:r>
+          </w:p>
+          <w:p>
+            <w:pPr>
+              <w:rPr>
+                <w:rFonts w:ascii="Times New Roman" w:hAnsi="Times New Roman"/>
+              </w:rPr>
+            </w:pPr>
+            <w:r>
+              <w:rPr>
+                <w:rFonts w:ascii="Times New Roman" w:hAnsi="Times New Roman"/>
+              </w:rPr>
+              <w:t>showReady()</w:t>
+            </w:r>
+          </w:p>
+          <w:p>
+            <w:pPr>
+              <w:rPr>
+                <w:rFonts w:ascii="Times New Roman" w:hAnsi="Times New Roman"/>
+              </w:rPr>
+            </w:pPr>
+            <w:r>
+              <w:rPr>
+                <w:rFonts w:ascii="Times New Roman" w:hAnsi="Times New Roman"/>
+              </w:rPr>
+              <w:t>showBlocked()</w:t>
+            </w:r>
+          </w:p>
+          <w:p>
+            <w:pPr>
+              <w:rPr>
+                <w:rFonts w:ascii="Times New Roman" w:hAnsi="Times New Roman"/>
+              </w:rPr>
+            </w:pPr>
+            <w:r>
+              <w:rPr>
+                <w:rFonts w:ascii="Times New Roman" w:hAnsi="Times New Roman"/>
+              </w:rPr>
+              <w:t>showAll()</w:t>
             </w:r>
           </w:p>
           <w:p>
@@ -1229,14 +931,12 @@
                 <w:rFonts w:ascii="Times New Roman" w:hAnsi="Times New Roman"/>
               </w:rPr>
             </w:pPr>
-            <w:proofErr w:type="spellStart"/>
             <w:r>
               <w:rPr>
                 <w:rFonts w:ascii="Times New Roman" w:hAnsi="Times New Roman"/>
               </w:rPr>
               <w:t>Heavner</w:t>
             </w:r>
-            <w:proofErr w:type="spellEnd"/>
           </w:p>
         </w:tc>
         <w:tc>
@@ -1253,48 +953,24 @@
                 <w:rFonts w:ascii="Times New Roman" w:hAnsi="Times New Roman"/>
               </w:rPr>
             </w:pPr>
-            <w:proofErr w:type="spellStart"/>
-            <w:proofErr w:type="gramStart"/>
-            <w:r>
-              <w:rPr>
-                <w:rFonts w:ascii="Times New Roman" w:hAnsi="Times New Roman"/>
-              </w:rPr>
-              <w:t>atoi</w:t>
-            </w:r>
-            <w:proofErr w:type="spellEnd"/>
-            <w:r>
-              <w:rPr>
-                <w:rFonts w:ascii="Times New Roman" w:hAnsi="Times New Roman"/>
-              </w:rPr>
-              <w:t>(</w:t>
-            </w:r>
-            <w:proofErr w:type="gramEnd"/>
-            <w:r>
-              <w:rPr>
-                <w:rFonts w:ascii="Times New Roman" w:hAnsi="Times New Roman"/>
-              </w:rPr>
-              <w:t>)</w:t>
-            </w:r>
-          </w:p>
-          <w:p>
-            <w:pPr>
-              <w:rPr>
-                <w:rFonts w:ascii="Times New Roman" w:hAnsi="Times New Roman"/>
-              </w:rPr>
-            </w:pPr>
-            <w:proofErr w:type="gramStart"/>
-            <w:r>
-              <w:rPr>
-                <w:rFonts w:ascii="Times New Roman" w:hAnsi="Times New Roman"/>
-              </w:rPr>
-              <w:t>sprint(</w:t>
-            </w:r>
-            <w:proofErr w:type="gramEnd"/>
-            <w:r>
-              <w:rPr>
-                <w:rFonts w:ascii="Times New Roman" w:hAnsi="Times New Roman"/>
-              </w:rPr>
-              <w:t>)</w:t>
+            <w:r>
+              <w:rPr>
+                <w:rFonts w:ascii="Times New Roman" w:hAnsi="Times New Roman"/>
+              </w:rPr>
+              <w:t>atoi()</w:t>
+            </w:r>
+          </w:p>
+          <w:p>
+            <w:pPr>
+              <w:rPr>
+                <w:rFonts w:ascii="Times New Roman" w:hAnsi="Times New Roman"/>
+              </w:rPr>
+            </w:pPr>
+            <w:r>
+              <w:rPr>
+                <w:rFonts w:ascii="Times New Roman" w:hAnsi="Times New Roman"/>
+              </w:rPr>
+              <w:t>sprint()</w:t>
             </w:r>
           </w:p>
           <w:p>
@@ -1423,7 +1099,7 @@
 </file>
 
 <file path=word/styles.xml><?xml version="1.0" encoding="utf-8"?>
-<w:styles xmlns:mc="http://schemas.openxmlformats.org/markup-compatibility/2006" xmlns:r="http://schemas.openxmlformats.org/officeDocument/2006/relationships" xmlns:w="http://schemas.openxmlformats.org/wordprocessingml/2006/main" xmlns:w14="http://schemas.microsoft.com/office/word/2010/wordml" xmlns:w15="http://schemas.microsoft.com/office/word/2012/wordml" xmlns:w16cid="http://schemas.microsoft.com/office/word/2016/wordml/cid" xmlns:w16se="http://schemas.microsoft.com/office/word/2015/wordml/symex" mc:Ignorable="w14 w15 w16se w16cid">
+<w:styles xmlns:mc="http://schemas.openxmlformats.org/markup-compatibility/2006" xmlns:r="http://schemas.openxmlformats.org/officeDocument/2006/relationships" xmlns:w="http://schemas.openxmlformats.org/wordprocessingml/2006/main" xmlns:w14="http://schemas.microsoft.com/office/word/2010/wordml" xmlns:w15="http://schemas.microsoft.com/office/word/2012/wordml" mc:Ignorable="w14 w15">
   <w:docDefaults>
     <w:rPrDefault>
       <w:rPr>
@@ -1435,7 +1111,7 @@
     </w:rPrDefault>
     <w:pPrDefault/>
   </w:docDefaults>
-  <w:latentStyles w:defLockedState="0" w:defUIPriority="99" w:defSemiHidden="0" w:defUnhideWhenUsed="0" w:defQFormat="0" w:count="375">
+  <w:latentStyles w:defLockedState="0" w:defUIPriority="99" w:defSemiHidden="0" w:defUnhideWhenUsed="0" w:defQFormat="0" w:count="382">
     <w:lsdException w:name="Normal" w:uiPriority="0" w:qFormat="1"/>
     <w:lsdException w:name="heading 1" w:uiPriority="9" w:qFormat="1"/>
     <w:lsdException w:name="heading 2" w:semiHidden="1" w:uiPriority="9" w:unhideWhenUsed="1" w:qFormat="1"/>
@@ -1809,8 +1485,6 @@
     <w:lsdException w:name="List Table 7 Colorful Accent 6" w:uiPriority="52"/>
     <w:lsdException w:name="Mention" w:semiHidden="1" w:unhideWhenUsed="1"/>
     <w:lsdException w:name="Smart Hyperlink" w:semiHidden="1" w:unhideWhenUsed="1"/>
-    <w:lsdException w:name="Hashtag" w:semiHidden="1" w:unhideWhenUsed="1"/>
-    <w:lsdException w:name="Unresolved Mention" w:semiHidden="1" w:unhideWhenUsed="1"/>
   </w:latentStyles>
   <w:style w:type="paragraph" w:default="1" w:styleId="Normal">
     <w:name w:val="Normal"/>
@@ -1903,6 +1577,7 @@
     <w:uiPriority w:val="39"/>
     <w:rsid w:val="007A4464"/>
     <w:tblPr>
+      <w:tblInd w:w="0" w:type="dxa"/>
       <w:tblBorders>
         <w:top w:val="single" w:sz="4" w:space="0" w:color="auto"/>
         <w:left w:val="single" w:sz="4" w:space="0" w:color="auto"/>
@@ -1911,6 +1586,12 @@
         <w:insideH w:val="single" w:sz="4" w:space="0" w:color="auto"/>
         <w:insideV w:val="single" w:sz="4" w:space="0" w:color="auto"/>
       </w:tblBorders>
+      <w:tblCellMar>
+        <w:top w:w="0" w:type="dxa"/>
+        <w:left w:w="108" w:type="dxa"/>
+        <w:bottom w:w="0" w:type="dxa"/>
+        <w:right w:w="108" w:type="dxa"/>
+      </w:tblCellMar>
     </w:tblPr>
   </w:style>
 </w:styles>
@@ -2216,7 +1897,7 @@
 </file>
 
 <file path=customXml/itemProps1.xml><?xml version="1.0" encoding="utf-8"?>
-<ds:datastoreItem xmlns:ds="http://schemas.openxmlformats.org/officeDocument/2006/customXml" ds:itemID="{66162C84-E000-DA4D-BEFA-B2789639FBBE}">
+<ds:datastoreItem xmlns:ds="http://schemas.openxmlformats.org/officeDocument/2006/customXml" ds:itemID="{DF47B892-1A6B-4E44-9418-C4DB70FE6ABA}">
   <ds:schemaRefs>
     <ds:schemaRef ds:uri="http://schemas.openxmlformats.org/officeDocument/2006/bibliography"/>
   </ds:schemaRefs>

</xml_diff>

<commit_message>
Updated who did what with my functions and also manuals for everyone.
</commit_message>
<xml_diff>
--- a/Who Did What Above C level.docx
+++ b/Who Did What Above C level.docx
@@ -1,44 +1,75 @@
 
 <file path=word/document.xml><?xml version="1.0" encoding="utf-8"?>
-<w:document xmlns:wpc="http://schemas.microsoft.com/office/word/2010/wordprocessingCanvas" xmlns:mo="http://schemas.microsoft.com/office/mac/office/2008/main" xmlns:mc="http://schemas.openxmlformats.org/markup-compatibility/2006" xmlns:mv="urn:schemas-microsoft-com:mac:vml" xmlns:o="urn:schemas-microsoft-com:office:office" xmlns:r="http://schemas.openxmlformats.org/officeDocument/2006/relationships" xmlns:m="http://schemas.openxmlformats.org/officeDocument/2006/math" xmlns:v="urn:schemas-microsoft-com:vml" xmlns:wp14="http://schemas.microsoft.com/office/word/2010/wordprocessingDrawing" xmlns:wp="http://schemas.openxmlformats.org/drawingml/2006/wordprocessingDrawing" xmlns:w10="urn:schemas-microsoft-com:office:word" xmlns:w="http://schemas.openxmlformats.org/wordprocessingml/2006/main" xmlns:w14="http://schemas.microsoft.com/office/word/2010/wordml" xmlns:w15="http://schemas.microsoft.com/office/word/2012/wordml" xmlns:wpg="http://schemas.microsoft.com/office/word/2010/wordprocessingGroup" xmlns:wpi="http://schemas.microsoft.com/office/word/2010/wordprocessingInk" xmlns:wne="http://schemas.microsoft.com/office/word/2006/wordml" xmlns:wps="http://schemas.microsoft.com/office/word/2010/wordprocessingShape" mc:Ignorable="w14 w15 wp14">
+<w:document xmlns:o="urn:schemas-microsoft-com:office:office" xmlns:r="http://schemas.openxmlformats.org/officeDocument/2006/relationships" xmlns:v="urn:schemas-microsoft-com:vml" xmlns:w="http://schemas.openxmlformats.org/wordprocessingml/2006/main" xmlns:w10="urn:schemas-microsoft-com:office:word" xmlns:wp="http://schemas.openxmlformats.org/drawingml/2006/wordprocessingDrawing" xmlns:wps="http://schemas.microsoft.com/office/word/2010/wordprocessingShape" xmlns:wpg="http://schemas.microsoft.com/office/word/2010/wordprocessingGroup" xmlns:mc="http://schemas.openxmlformats.org/markup-compatibility/2006" xmlns:wp14="http://schemas.microsoft.com/office/word/2010/wordprocessingDrawing" xmlns:w14="http://schemas.microsoft.com/office/word/2010/wordml" mc:Ignorable="w14 wp14">
   <w:body>
     <w:p>
       <w:pPr>
+        <w:pStyle w:val="Normal"/>
         <w:rPr>
           <w:rFonts w:ascii="Times New Roman" w:hAnsi="Times New Roman"/>
         </w:rPr>
       </w:pPr>
+      <w:r>
+        <w:rPr>
+          <w:rFonts w:ascii="Times New Roman" w:hAnsi="Times New Roman"/>
+        </w:rPr>
+      </w:r>
     </w:p>
     <w:p>
       <w:pPr>
+        <w:pStyle w:val="Normal"/>
         <w:rPr>
           <w:rFonts w:ascii="Times New Roman" w:hAnsi="Times New Roman"/>
         </w:rPr>
       </w:pPr>
+      <w:r>
+        <w:rPr>
+          <w:rFonts w:ascii="Times New Roman" w:hAnsi="Times New Roman"/>
+        </w:rPr>
+      </w:r>
     </w:p>
     <w:p>
       <w:pPr>
+        <w:pStyle w:val="Normal"/>
         <w:rPr>
           <w:rFonts w:ascii="Times New Roman" w:hAnsi="Times New Roman"/>
         </w:rPr>
       </w:pPr>
+      <w:r>
+        <w:rPr>
+          <w:rFonts w:ascii="Times New Roman" w:hAnsi="Times New Roman"/>
+        </w:rPr>
+      </w:r>
     </w:p>
     <w:p>
       <w:pPr>
+        <w:pStyle w:val="Normal"/>
         <w:rPr>
           <w:rFonts w:ascii="Times New Roman" w:hAnsi="Times New Roman"/>
         </w:rPr>
       </w:pPr>
+      <w:r>
+        <w:rPr>
+          <w:rFonts w:ascii="Times New Roman" w:hAnsi="Times New Roman"/>
+        </w:rPr>
+      </w:r>
     </w:p>
     <w:tbl>
       <w:tblPr>
         <w:tblStyle w:val="TableGrid"/>
         <w:tblW w:w="10741" w:type="dxa"/>
-        <w:tblInd w:w="-815" w:type="dxa"/>
-        <w:tblLook w:val="04A0" w:firstRow="1" w:lastRow="0" w:firstColumn="1" w:lastColumn="0" w:noHBand="0" w:noVBand="1"/>
+        <w:jc w:val="left"/>
+        <w:tblInd w:w="-820" w:type="dxa"/>
+        <w:tblCellMar>
+          <w:top w:w="0" w:type="dxa"/>
+          <w:left w:w="103" w:type="dxa"/>
+          <w:bottom w:w="0" w:type="dxa"/>
+          <w:right w:w="108" w:type="dxa"/>
+        </w:tblCellMar>
+        <w:tblLook w:val="04a0" w:noVBand="1" w:noHBand="0" w:lastColumn="0" w:firstColumn="1" w:lastRow="0" w:firstRow="1"/>
       </w:tblPr>
       <w:tblGrid>
-        <w:gridCol w:w="1825"/>
+        <w:gridCol w:w="1824"/>
         <w:gridCol w:w="2401"/>
         <w:gridCol w:w="1736"/>
         <w:gridCol w:w="1321"/>
@@ -47,18 +78,20 @@
       </w:tblGrid>
       <w:tr>
         <w:trPr>
-          <w:trHeight w:val="422"/>
+          <w:trHeight w:val="422" w:hRule="atLeast"/>
         </w:trPr>
         <w:tc>
           <w:tcPr>
-            <w:tcW w:w="1828" w:type="dxa"/>
-            <w:shd w:val="clear" w:color="auto" w:fill="auto"/>
-            <w:tcMar>
-              <w:left w:w="108" w:type="dxa"/>
-            </w:tcMar>
-          </w:tcPr>
-          <w:p>
-            <w:pPr>
+            <w:tcW w:w="1824" w:type="dxa"/>
+            <w:tcBorders/>
+            <w:shd w:color="auto" w:fill="auto" w:val="clear"/>
+            <w:tcMar>
+              <w:left w:w="103" w:type="dxa"/>
+            </w:tcMar>
+          </w:tcPr>
+          <w:p>
+            <w:pPr>
+              <w:pStyle w:val="Normal"/>
               <w:rPr>
                 <w:rFonts w:ascii="Times New Roman" w:hAnsi="Times New Roman"/>
               </w:rPr>
@@ -73,14 +106,16 @@
         </w:tc>
         <w:tc>
           <w:tcPr>
-            <w:tcW w:w="2402" w:type="dxa"/>
-            <w:shd w:val="clear" w:color="auto" w:fill="auto"/>
-            <w:tcMar>
-              <w:left w:w="108" w:type="dxa"/>
-            </w:tcMar>
-          </w:tcPr>
-          <w:p>
-            <w:pPr>
+            <w:tcW w:w="2401" w:type="dxa"/>
+            <w:tcBorders/>
+            <w:shd w:color="auto" w:fill="auto" w:val="clear"/>
+            <w:tcMar>
+              <w:left w:w="103" w:type="dxa"/>
+            </w:tcMar>
+          </w:tcPr>
+          <w:p>
+            <w:pPr>
+              <w:pStyle w:val="Normal"/>
               <w:rPr>
                 <w:rFonts w:ascii="Times New Roman" w:hAnsi="Times New Roman"/>
               </w:rPr>
@@ -95,14 +130,16 @@
         </w:tc>
         <w:tc>
           <w:tcPr>
-            <w:tcW w:w="1713" w:type="dxa"/>
-            <w:shd w:val="clear" w:color="auto" w:fill="auto"/>
-            <w:tcMar>
-              <w:left w:w="108" w:type="dxa"/>
-            </w:tcMar>
-          </w:tcPr>
-          <w:p>
-            <w:pPr>
+            <w:tcW w:w="1736" w:type="dxa"/>
+            <w:tcBorders/>
+            <w:shd w:color="auto" w:fill="auto" w:val="clear"/>
+            <w:tcMar>
+              <w:left w:w="103" w:type="dxa"/>
+            </w:tcMar>
+          </w:tcPr>
+          <w:p>
+            <w:pPr>
+              <w:pStyle w:val="Normal"/>
               <w:rPr>
                 <w:rFonts w:ascii="Times New Roman" w:hAnsi="Times New Roman"/>
               </w:rPr>
@@ -117,14 +154,16 @@
         </w:tc>
         <w:tc>
           <w:tcPr>
-            <w:tcW w:w="1324" w:type="dxa"/>
-            <w:shd w:val="clear" w:color="auto" w:fill="auto"/>
-            <w:tcMar>
-              <w:left w:w="108" w:type="dxa"/>
-            </w:tcMar>
-          </w:tcPr>
-          <w:p>
-            <w:pPr>
+            <w:tcW w:w="1321" w:type="dxa"/>
+            <w:tcBorders/>
+            <w:shd w:color="auto" w:fill="auto" w:val="clear"/>
+            <w:tcMar>
+              <w:left w:w="103" w:type="dxa"/>
+            </w:tcMar>
+          </w:tcPr>
+          <w:p>
+            <w:pPr>
+              <w:pStyle w:val="Normal"/>
               <w:rPr>
                 <w:rFonts w:ascii="Times New Roman" w:hAnsi="Times New Roman"/>
               </w:rPr>
@@ -139,14 +178,16 @@
         </w:tc>
         <w:tc>
           <w:tcPr>
-            <w:tcW w:w="1560" w:type="dxa"/>
-            <w:shd w:val="clear" w:color="auto" w:fill="auto"/>
-            <w:tcMar>
-              <w:left w:w="108" w:type="dxa"/>
-            </w:tcMar>
-          </w:tcPr>
-          <w:p>
-            <w:pPr>
+            <w:tcW w:w="1553" w:type="dxa"/>
+            <w:tcBorders/>
+            <w:shd w:color="auto" w:fill="auto" w:val="clear"/>
+            <w:tcMar>
+              <w:left w:w="103" w:type="dxa"/>
+            </w:tcMar>
+          </w:tcPr>
+          <w:p>
+            <w:pPr>
+              <w:pStyle w:val="Normal"/>
               <w:rPr>
                 <w:rFonts w:ascii="Times New Roman" w:hAnsi="Times New Roman"/>
               </w:rPr>
@@ -161,14 +202,16 @@
         </w:tc>
         <w:tc>
           <w:tcPr>
-            <w:tcW w:w="1914" w:type="dxa"/>
-            <w:shd w:val="clear" w:color="auto" w:fill="auto"/>
-            <w:tcMar>
-              <w:left w:w="108" w:type="dxa"/>
-            </w:tcMar>
-          </w:tcPr>
-          <w:p>
-            <w:pPr>
+            <w:tcW w:w="1905" w:type="dxa"/>
+            <w:tcBorders/>
+            <w:shd w:color="auto" w:fill="auto" w:val="clear"/>
+            <w:tcMar>
+              <w:left w:w="103" w:type="dxa"/>
+            </w:tcMar>
+          </w:tcPr>
+          <w:p>
+            <w:pPr>
+              <w:pStyle w:val="Normal"/>
               <w:rPr>
                 <w:rFonts w:ascii="Times New Roman" w:hAnsi="Times New Roman"/>
               </w:rPr>
@@ -184,18 +227,20 @@
       </w:tr>
       <w:tr>
         <w:trPr>
-          <w:trHeight w:val="2591"/>
+          <w:trHeight w:val="2591" w:hRule="atLeast"/>
         </w:trPr>
         <w:tc>
           <w:tcPr>
-            <w:tcW w:w="1828" w:type="dxa"/>
-            <w:shd w:val="clear" w:color="auto" w:fill="auto"/>
-            <w:tcMar>
-              <w:left w:w="108" w:type="dxa"/>
-            </w:tcMar>
-          </w:tcPr>
-          <w:p>
-            <w:pPr>
+            <w:tcW w:w="1824" w:type="dxa"/>
+            <w:tcBorders/>
+            <w:shd w:color="auto" w:fill="auto" w:val="clear"/>
+            <w:tcMar>
+              <w:left w:w="103" w:type="dxa"/>
+            </w:tcMar>
+          </w:tcPr>
+          <w:p>
+            <w:pPr>
+              <w:pStyle w:val="Normal"/>
               <w:rPr>
                 <w:rFonts w:ascii="Times New Roman" w:hAnsi="Times New Roman"/>
               </w:rPr>
@@ -210,14 +255,16 @@
         </w:tc>
         <w:tc>
           <w:tcPr>
-            <w:tcW w:w="2402" w:type="dxa"/>
-            <w:shd w:val="clear" w:color="auto" w:fill="auto"/>
-            <w:tcMar>
-              <w:left w:w="108" w:type="dxa"/>
-            </w:tcMar>
-          </w:tcPr>
-          <w:p>
-            <w:pPr>
+            <w:tcW w:w="2401" w:type="dxa"/>
+            <w:tcBorders/>
+            <w:shd w:color="auto" w:fill="auto" w:val="clear"/>
+            <w:tcMar>
+              <w:left w:w="103" w:type="dxa"/>
+            </w:tcMar>
+          </w:tcPr>
+          <w:p>
+            <w:pPr>
+              <w:pStyle w:val="Normal"/>
               <w:rPr>
                 <w:rFonts w:ascii="Times New Roman" w:hAnsi="Times New Roman"/>
               </w:rPr>
@@ -231,6 +278,7 @@
           </w:p>
           <w:p>
             <w:pPr>
+              <w:pStyle w:val="Normal"/>
               <w:rPr>
                 <w:rFonts w:ascii="Times New Roman" w:hAnsi="Times New Roman"/>
               </w:rPr>
@@ -244,6 +292,7 @@
           </w:p>
           <w:p>
             <w:pPr>
+              <w:pStyle w:val="Normal"/>
               <w:rPr>
                 <w:rFonts w:ascii="Times New Roman" w:hAnsi="Times New Roman"/>
               </w:rPr>
@@ -257,6 +306,7 @@
           </w:p>
           <w:p>
             <w:pPr>
+              <w:pStyle w:val="Normal"/>
               <w:rPr>
                 <w:rFonts w:ascii="Times New Roman" w:hAnsi="Times New Roman"/>
               </w:rPr>
@@ -270,6 +320,7 @@
           </w:p>
           <w:p>
             <w:pPr>
+              <w:pStyle w:val="Normal"/>
               <w:rPr>
                 <w:rFonts w:ascii="Times New Roman" w:hAnsi="Times New Roman"/>
               </w:rPr>
@@ -283,6 +334,7 @@
           </w:p>
           <w:p>
             <w:pPr>
+              <w:pStyle w:val="Normal"/>
               <w:rPr>
                 <w:rFonts w:ascii="Times New Roman" w:hAnsi="Times New Roman"/>
               </w:rPr>
@@ -296,6 +348,7 @@
           </w:p>
           <w:p>
             <w:pPr>
+              <w:pStyle w:val="Normal"/>
               <w:rPr>
                 <w:rFonts w:ascii="Times New Roman" w:hAnsi="Times New Roman"/>
               </w:rPr>
@@ -309,6 +362,7 @@
           </w:p>
           <w:p>
             <w:pPr>
+              <w:pStyle w:val="Normal"/>
               <w:rPr>
                 <w:rFonts w:ascii="Times New Roman" w:hAnsi="Times New Roman"/>
               </w:rPr>
@@ -322,6 +376,7 @@
           </w:p>
           <w:p>
             <w:pPr>
+              <w:pStyle w:val="Normal"/>
               <w:rPr>
                 <w:rFonts w:ascii="Times New Roman" w:hAnsi="Times New Roman"/>
               </w:rPr>
@@ -335,6 +390,7 @@
           </w:p>
           <w:p>
             <w:pPr>
+              <w:pStyle w:val="Normal"/>
               <w:rPr>
                 <w:rFonts w:ascii="Times New Roman" w:hAnsi="Times New Roman"/>
               </w:rPr>
@@ -348,6 +404,7 @@
           </w:p>
           <w:p>
             <w:pPr>
+              <w:pStyle w:val="Normal"/>
               <w:rPr>
                 <w:rFonts w:ascii="Times New Roman" w:hAnsi="Times New Roman"/>
               </w:rPr>
@@ -362,14 +419,16 @@
         </w:tc>
         <w:tc>
           <w:tcPr>
-            <w:tcW w:w="1713" w:type="dxa"/>
-            <w:shd w:val="clear" w:color="auto" w:fill="auto"/>
-            <w:tcMar>
-              <w:left w:w="108" w:type="dxa"/>
-            </w:tcMar>
-          </w:tcPr>
-          <w:p>
-            <w:pPr>
+            <w:tcW w:w="1736" w:type="dxa"/>
+            <w:tcBorders/>
+            <w:shd w:color="auto" w:fill="auto" w:val="clear"/>
+            <w:tcMar>
+              <w:left w:w="103" w:type="dxa"/>
+            </w:tcMar>
+          </w:tcPr>
+          <w:p>
+            <w:pPr>
+              <w:pStyle w:val="Normal"/>
               <w:rPr>
                 <w:rFonts w:ascii="Times New Roman" w:hAnsi="Times New Roman"/>
               </w:rPr>
@@ -383,6 +442,7 @@
           </w:p>
           <w:p>
             <w:pPr>
+              <w:pStyle w:val="Normal"/>
               <w:rPr>
                 <w:rFonts w:ascii="Times New Roman" w:hAnsi="Times New Roman"/>
               </w:rPr>
@@ -396,6 +456,7 @@
           </w:p>
           <w:p>
             <w:pPr>
+              <w:pStyle w:val="Normal"/>
               <w:rPr>
                 <w:rFonts w:ascii="Times New Roman" w:hAnsi="Times New Roman"/>
               </w:rPr>
@@ -409,6 +470,7 @@
           </w:p>
           <w:p>
             <w:pPr>
+              <w:pStyle w:val="Normal"/>
               <w:rPr>
                 <w:rFonts w:ascii="Times New Roman" w:hAnsi="Times New Roman"/>
               </w:rPr>
@@ -422,9 +484,8 @@
           </w:p>
           <w:p>
             <w:pPr>
-              <w:rPr>
-                <w:rFonts w:ascii="Times New Roman" w:hAnsi="Times New Roman"/>
-              </w:rPr>
+              <w:pStyle w:val="Normal"/>
+              <w:rPr/>
             </w:pPr>
             <w:r>
               <w:rPr>
@@ -435,75 +496,127 @@
           </w:p>
           <w:p>
             <w:pPr>
-              <w:rPr>
-                <w:rFonts w:ascii="Times New Roman" w:hAnsi="Times New Roman"/>
-              </w:rPr>
-            </w:pPr>
-          </w:p>
-        </w:tc>
-        <w:tc>
-          <w:tcPr>
-            <w:tcW w:w="1324" w:type="dxa"/>
-            <w:shd w:val="clear" w:color="auto" w:fill="auto"/>
-            <w:tcMar>
-              <w:left w:w="108" w:type="dxa"/>
-            </w:tcMar>
-          </w:tcPr>
-          <w:p>
-            <w:pPr>
-              <w:rPr>
-                <w:rFonts w:ascii="Times New Roman" w:hAnsi="Times New Roman"/>
-              </w:rPr>
-            </w:pPr>
-          </w:p>
-        </w:tc>
-        <w:tc>
-          <w:tcPr>
-            <w:tcW w:w="1560" w:type="dxa"/>
-            <w:shd w:val="clear" w:color="auto" w:fill="auto"/>
-            <w:tcMar>
-              <w:left w:w="108" w:type="dxa"/>
-            </w:tcMar>
-          </w:tcPr>
-          <w:p>
-            <w:pPr>
-              <w:rPr>
-                <w:rFonts w:ascii="Times New Roman" w:hAnsi="Times New Roman"/>
-              </w:rPr>
-            </w:pPr>
-          </w:p>
-        </w:tc>
-        <w:tc>
-          <w:tcPr>
-            <w:tcW w:w="1914" w:type="dxa"/>
-            <w:shd w:val="clear" w:color="auto" w:fill="auto"/>
-            <w:tcMar>
-              <w:left w:w="108" w:type="dxa"/>
-            </w:tcMar>
-          </w:tcPr>
-          <w:p>
-            <w:pPr>
-              <w:rPr>
-                <w:rFonts w:ascii="Times New Roman" w:hAnsi="Times New Roman"/>
-              </w:rPr>
-            </w:pPr>
+              <w:pStyle w:val="Normal"/>
+              <w:rPr>
+                <w:rFonts w:ascii="Times New Roman" w:hAnsi="Times New Roman"/>
+              </w:rPr>
+            </w:pPr>
+            <w:r>
+              <w:rPr/>
+            </w:r>
+          </w:p>
+          <w:p>
+            <w:pPr>
+              <w:pStyle w:val="Normal"/>
+              <w:rPr/>
+            </w:pPr>
+            <w:r>
+              <w:rPr>
+                <w:rFonts w:ascii="Times New Roman" w:hAnsi="Times New Roman"/>
+              </w:rPr>
+              <w:t>Updated manuals</w:t>
+            </w:r>
+          </w:p>
+          <w:p>
+            <w:pPr>
+              <w:pStyle w:val="Normal"/>
+              <w:rPr>
+                <w:rFonts w:ascii="Times New Roman" w:hAnsi="Times New Roman"/>
+              </w:rPr>
+            </w:pPr>
+            <w:r>
+              <w:rPr>
+                <w:rFonts w:ascii="Times New Roman" w:hAnsi="Times New Roman"/>
+              </w:rPr>
+            </w:r>
+          </w:p>
+        </w:tc>
+        <w:tc>
+          <w:tcPr>
+            <w:tcW w:w="1321" w:type="dxa"/>
+            <w:tcBorders/>
+            <w:shd w:color="auto" w:fill="auto" w:val="clear"/>
+            <w:tcMar>
+              <w:left w:w="103" w:type="dxa"/>
+            </w:tcMar>
+          </w:tcPr>
+          <w:p>
+            <w:pPr>
+              <w:pStyle w:val="Normal"/>
+              <w:rPr>
+                <w:rFonts w:ascii="Times New Roman" w:hAnsi="Times New Roman"/>
+              </w:rPr>
+            </w:pPr>
+            <w:r>
+              <w:rPr>
+                <w:rFonts w:ascii="Times New Roman" w:hAnsi="Times New Roman"/>
+              </w:rPr>
+            </w:r>
+          </w:p>
+        </w:tc>
+        <w:tc>
+          <w:tcPr>
+            <w:tcW w:w="1553" w:type="dxa"/>
+            <w:tcBorders/>
+            <w:shd w:color="auto" w:fill="auto" w:val="clear"/>
+            <w:tcMar>
+              <w:left w:w="103" w:type="dxa"/>
+            </w:tcMar>
+          </w:tcPr>
+          <w:p>
+            <w:pPr>
+              <w:pStyle w:val="Normal"/>
+              <w:rPr>
+                <w:rFonts w:ascii="Times New Roman" w:hAnsi="Times New Roman"/>
+              </w:rPr>
+            </w:pPr>
+            <w:r>
+              <w:rPr>
+                <w:rFonts w:ascii="Times New Roman" w:hAnsi="Times New Roman"/>
+              </w:rPr>
+            </w:r>
+          </w:p>
+        </w:tc>
+        <w:tc>
+          <w:tcPr>
+            <w:tcW w:w="1905" w:type="dxa"/>
+            <w:tcBorders/>
+            <w:shd w:color="auto" w:fill="auto" w:val="clear"/>
+            <w:tcMar>
+              <w:left w:w="103" w:type="dxa"/>
+            </w:tcMar>
+          </w:tcPr>
+          <w:p>
+            <w:pPr>
+              <w:pStyle w:val="Normal"/>
+              <w:rPr>
+                <w:rFonts w:ascii="Times New Roman" w:hAnsi="Times New Roman"/>
+              </w:rPr>
+            </w:pPr>
+            <w:r>
+              <w:rPr>
+                <w:rFonts w:ascii="Times New Roman" w:hAnsi="Times New Roman"/>
+              </w:rPr>
+            </w:r>
           </w:p>
         </w:tc>
       </w:tr>
       <w:tr>
         <w:trPr>
-          <w:trHeight w:val="1709"/>
+          <w:trHeight w:val="1709" w:hRule="atLeast"/>
         </w:trPr>
         <w:tc>
           <w:tcPr>
-            <w:tcW w:w="1828" w:type="dxa"/>
-            <w:shd w:val="clear" w:color="auto" w:fill="auto"/>
-            <w:tcMar>
-              <w:left w:w="108" w:type="dxa"/>
-            </w:tcMar>
-          </w:tcPr>
-          <w:p>
-            <w:pPr>
+            <w:tcW w:w="1824" w:type="dxa"/>
+            <w:tcBorders/>
+            <w:shd w:color="auto" w:fill="auto" w:val="clear"/>
+            <w:tcMar>
+              <w:left w:w="103" w:type="dxa"/>
+            </w:tcMar>
+          </w:tcPr>
+          <w:p>
+            <w:pPr>
+              <w:pStyle w:val="Normal"/>
               <w:rPr>
                 <w:rFonts w:ascii="Times New Roman" w:hAnsi="Times New Roman"/>
               </w:rPr>
@@ -517,6 +630,7 @@
           </w:p>
           <w:p>
             <w:pPr>
+              <w:pStyle w:val="Normal"/>
               <w:rPr>
                 <w:rFonts w:ascii="Times New Roman" w:hAnsi="Times New Roman"/>
               </w:rPr>
@@ -531,14 +645,16 @@
         </w:tc>
         <w:tc>
           <w:tcPr>
-            <w:tcW w:w="2402" w:type="dxa"/>
-            <w:shd w:val="clear" w:color="auto" w:fill="auto"/>
-            <w:tcMar>
-              <w:left w:w="108" w:type="dxa"/>
-            </w:tcMar>
-          </w:tcPr>
-          <w:p>
-            <w:pPr>
+            <w:tcW w:w="2401" w:type="dxa"/>
+            <w:tcBorders/>
+            <w:shd w:color="auto" w:fill="auto" w:val="clear"/>
+            <w:tcMar>
+              <w:left w:w="103" w:type="dxa"/>
+            </w:tcMar>
+          </w:tcPr>
+          <w:p>
+            <w:pPr>
+              <w:pStyle w:val="Normal"/>
               <w:rPr>
                 <w:rFonts w:ascii="Times New Roman" w:hAnsi="Times New Roman"/>
               </w:rPr>
@@ -552,6 +668,7 @@
           </w:p>
           <w:p>
             <w:pPr>
+              <w:pStyle w:val="Normal"/>
               <w:rPr>
                 <w:rFonts w:ascii="Times New Roman" w:hAnsi="Times New Roman"/>
               </w:rPr>
@@ -565,6 +682,7 @@
           </w:p>
           <w:p>
             <w:pPr>
+              <w:pStyle w:val="Normal"/>
               <w:rPr>
                 <w:rFonts w:ascii="Times New Roman" w:hAnsi="Times New Roman"/>
               </w:rPr>
@@ -579,29 +697,34 @@
         </w:tc>
         <w:tc>
           <w:tcPr>
-            <w:tcW w:w="1713" w:type="dxa"/>
-            <w:shd w:val="clear" w:color="auto" w:fill="auto"/>
-            <w:tcMar>
-              <w:left w:w="108" w:type="dxa"/>
-            </w:tcMar>
-          </w:tcPr>
-          <w:p>
-            <w:pPr>
-              <w:rPr>
-                <w:rFonts w:ascii="Times New Roman" w:hAnsi="Times New Roman"/>
-              </w:rPr>
-            </w:pPr>
+            <w:tcW w:w="1736" w:type="dxa"/>
+            <w:tcBorders/>
+            <w:shd w:color="auto" w:fill="auto" w:val="clear"/>
+            <w:tcMar>
+              <w:left w:w="103" w:type="dxa"/>
+            </w:tcMar>
+          </w:tcPr>
+          <w:p>
+            <w:pPr>
+              <w:pStyle w:val="Normal"/>
+              <w:rPr>
+                <w:rFonts w:ascii="Times New Roman" w:hAnsi="Times New Roman"/>
+              </w:rPr>
+            </w:pPr>
+            <w:bookmarkStart w:id="0" w:name="__DdeLink__112_1273841756"/>
+            <w:bookmarkStart w:id="1" w:name="_GoBack"/>
+            <w:bookmarkEnd w:id="0"/>
+            <w:bookmarkEnd w:id="1"/>
             <w:r>
               <w:rPr>
                 <w:rFonts w:ascii="Times New Roman" w:hAnsi="Times New Roman"/>
               </w:rPr>
               <w:t>Implementation and Programmers manual of:</w:t>
             </w:r>
-            <w:bookmarkStart w:id="0" w:name="_GoBack"/>
-            <w:bookmarkEnd w:id="0"/>
-          </w:p>
-          <w:p>
-            <w:pPr>
+          </w:p>
+          <w:p>
+            <w:pPr>
+              <w:pStyle w:val="Normal"/>
               <w:rPr>
                 <w:rFonts w:ascii="Times New Roman" w:hAnsi="Times New Roman"/>
               </w:rPr>
@@ -615,6 +738,7 @@
           </w:p>
           <w:p>
             <w:pPr>
+              <w:pStyle w:val="Normal"/>
               <w:rPr>
                 <w:rFonts w:ascii="Times New Roman" w:hAnsi="Times New Roman"/>
               </w:rPr>
@@ -628,6 +752,7 @@
           </w:p>
           <w:p>
             <w:pPr>
+              <w:pStyle w:val="Normal"/>
               <w:rPr>
                 <w:rFonts w:ascii="Times New Roman" w:hAnsi="Times New Roman"/>
               </w:rPr>
@@ -641,75 +766,104 @@
           </w:p>
           <w:p>
             <w:pPr>
-              <w:rPr>
-                <w:rFonts w:ascii="Times New Roman" w:hAnsi="Times New Roman"/>
-              </w:rPr>
-            </w:pPr>
-          </w:p>
-        </w:tc>
-        <w:tc>
-          <w:tcPr>
-            <w:tcW w:w="1324" w:type="dxa"/>
-            <w:shd w:val="clear" w:color="auto" w:fill="auto"/>
-            <w:tcMar>
-              <w:left w:w="108" w:type="dxa"/>
-            </w:tcMar>
-          </w:tcPr>
-          <w:p>
-            <w:pPr>
-              <w:rPr>
-                <w:rFonts w:ascii="Times New Roman" w:hAnsi="Times New Roman"/>
-              </w:rPr>
-            </w:pPr>
-          </w:p>
-        </w:tc>
-        <w:tc>
-          <w:tcPr>
-            <w:tcW w:w="1560" w:type="dxa"/>
-            <w:shd w:val="clear" w:color="auto" w:fill="auto"/>
-            <w:tcMar>
-              <w:left w:w="108" w:type="dxa"/>
-            </w:tcMar>
-          </w:tcPr>
-          <w:p>
-            <w:pPr>
-              <w:rPr>
-                <w:rFonts w:ascii="Times New Roman" w:hAnsi="Times New Roman"/>
-              </w:rPr>
-            </w:pPr>
-          </w:p>
-        </w:tc>
-        <w:tc>
-          <w:tcPr>
-            <w:tcW w:w="1914" w:type="dxa"/>
-            <w:shd w:val="clear" w:color="auto" w:fill="auto"/>
-            <w:tcMar>
-              <w:left w:w="108" w:type="dxa"/>
-            </w:tcMar>
-          </w:tcPr>
-          <w:p>
-            <w:pPr>
-              <w:rPr>
-                <w:rFonts w:ascii="Times New Roman" w:hAnsi="Times New Roman"/>
-              </w:rPr>
-            </w:pPr>
+              <w:pStyle w:val="Normal"/>
+              <w:rPr>
+                <w:rFonts w:ascii="Times New Roman" w:hAnsi="Times New Roman"/>
+              </w:rPr>
+            </w:pPr>
+            <w:r>
+              <w:rPr>
+                <w:rFonts w:ascii="Times New Roman" w:hAnsi="Times New Roman"/>
+              </w:rPr>
+            </w:r>
+          </w:p>
+        </w:tc>
+        <w:tc>
+          <w:tcPr>
+            <w:tcW w:w="1321" w:type="dxa"/>
+            <w:tcBorders/>
+            <w:shd w:color="auto" w:fill="auto" w:val="clear"/>
+            <w:tcMar>
+              <w:left w:w="103" w:type="dxa"/>
+            </w:tcMar>
+          </w:tcPr>
+          <w:p>
+            <w:pPr>
+              <w:pStyle w:val="Normal"/>
+              <w:rPr>
+                <w:rFonts w:ascii="Times New Roman" w:hAnsi="Times New Roman"/>
+              </w:rPr>
+            </w:pPr>
+            <w:r>
+              <w:rPr>
+                <w:rFonts w:ascii="Times New Roman" w:hAnsi="Times New Roman"/>
+              </w:rPr>
+            </w:r>
+          </w:p>
+        </w:tc>
+        <w:tc>
+          <w:tcPr>
+            <w:tcW w:w="1553" w:type="dxa"/>
+            <w:tcBorders/>
+            <w:shd w:color="auto" w:fill="auto" w:val="clear"/>
+            <w:tcMar>
+              <w:left w:w="103" w:type="dxa"/>
+            </w:tcMar>
+          </w:tcPr>
+          <w:p>
+            <w:pPr>
+              <w:pStyle w:val="Normal"/>
+              <w:rPr>
+                <w:rFonts w:ascii="Times New Roman" w:hAnsi="Times New Roman"/>
+              </w:rPr>
+            </w:pPr>
+            <w:r>
+              <w:rPr>
+                <w:rFonts w:ascii="Times New Roman" w:hAnsi="Times New Roman"/>
+              </w:rPr>
+            </w:r>
+          </w:p>
+        </w:tc>
+        <w:tc>
+          <w:tcPr>
+            <w:tcW w:w="1905" w:type="dxa"/>
+            <w:tcBorders/>
+            <w:shd w:color="auto" w:fill="auto" w:val="clear"/>
+            <w:tcMar>
+              <w:left w:w="103" w:type="dxa"/>
+            </w:tcMar>
+          </w:tcPr>
+          <w:p>
+            <w:pPr>
+              <w:pStyle w:val="Normal"/>
+              <w:rPr>
+                <w:rFonts w:ascii="Times New Roman" w:hAnsi="Times New Roman"/>
+              </w:rPr>
+            </w:pPr>
+            <w:r>
+              <w:rPr>
+                <w:rFonts w:ascii="Times New Roman" w:hAnsi="Times New Roman"/>
+              </w:rPr>
+            </w:r>
           </w:p>
         </w:tc>
       </w:tr>
       <w:tr>
         <w:trPr>
-          <w:trHeight w:val="1691"/>
+          <w:trHeight w:val="1691" w:hRule="atLeast"/>
         </w:trPr>
         <w:tc>
           <w:tcPr>
-            <w:tcW w:w="1828" w:type="dxa"/>
-            <w:shd w:val="clear" w:color="auto" w:fill="auto"/>
-            <w:tcMar>
-              <w:left w:w="108" w:type="dxa"/>
-            </w:tcMar>
-          </w:tcPr>
-          <w:p>
-            <w:pPr>
+            <w:tcW w:w="1824" w:type="dxa"/>
+            <w:tcBorders/>
+            <w:shd w:color="auto" w:fill="auto" w:val="clear"/>
+            <w:tcMar>
+              <w:left w:w="103" w:type="dxa"/>
+            </w:tcMar>
+          </w:tcPr>
+          <w:p>
+            <w:pPr>
+              <w:pStyle w:val="Normal"/>
               <w:rPr>
                 <w:rFonts w:ascii="Times New Roman" w:hAnsi="Times New Roman"/>
               </w:rPr>
@@ -723,6 +877,7 @@
           </w:p>
           <w:p>
             <w:pPr>
+              <w:pStyle w:val="Normal"/>
               <w:rPr>
                 <w:rFonts w:ascii="Times New Roman" w:hAnsi="Times New Roman"/>
               </w:rPr>
@@ -737,14 +892,16 @@
         </w:tc>
         <w:tc>
           <w:tcPr>
-            <w:tcW w:w="2402" w:type="dxa"/>
-            <w:shd w:val="clear" w:color="auto" w:fill="auto"/>
-            <w:tcMar>
-              <w:left w:w="108" w:type="dxa"/>
-            </w:tcMar>
-          </w:tcPr>
-          <w:p>
-            <w:pPr>
+            <w:tcW w:w="2401" w:type="dxa"/>
+            <w:tcBorders/>
+            <w:shd w:color="auto" w:fill="auto" w:val="clear"/>
+            <w:tcMar>
+              <w:left w:w="103" w:type="dxa"/>
+            </w:tcMar>
+          </w:tcPr>
+          <w:p>
+            <w:pPr>
+              <w:pStyle w:val="Normal"/>
               <w:rPr>
                 <w:rFonts w:ascii="Times New Roman" w:hAnsi="Times New Roman"/>
               </w:rPr>
@@ -758,6 +915,7 @@
           </w:p>
           <w:p>
             <w:pPr>
+              <w:pStyle w:val="Normal"/>
               <w:rPr>
                 <w:rFonts w:ascii="Times New Roman" w:hAnsi="Times New Roman"/>
               </w:rPr>
@@ -771,6 +929,7 @@
           </w:p>
           <w:p>
             <w:pPr>
+              <w:pStyle w:val="Normal"/>
               <w:rPr>
                 <w:rFonts w:ascii="Times New Roman" w:hAnsi="Times New Roman"/>
               </w:rPr>
@@ -785,14 +944,16 @@
         </w:tc>
         <w:tc>
           <w:tcPr>
-            <w:tcW w:w="1713" w:type="dxa"/>
-            <w:shd w:val="clear" w:color="auto" w:fill="auto"/>
-            <w:tcMar>
-              <w:left w:w="108" w:type="dxa"/>
-            </w:tcMar>
-          </w:tcPr>
-          <w:p>
-            <w:pPr>
+            <w:tcW w:w="1736" w:type="dxa"/>
+            <w:tcBorders/>
+            <w:shd w:color="auto" w:fill="auto" w:val="clear"/>
+            <w:tcMar>
+              <w:left w:w="103" w:type="dxa"/>
+            </w:tcMar>
+          </w:tcPr>
+          <w:p>
+            <w:pPr>
+              <w:pStyle w:val="Normal"/>
               <w:rPr>
                 <w:rFonts w:ascii="Times New Roman" w:hAnsi="Times New Roman"/>
               </w:rPr>
@@ -806,6 +967,7 @@
           </w:p>
           <w:p>
             <w:pPr>
+              <w:pStyle w:val="Normal"/>
               <w:rPr>
                 <w:rFonts w:ascii="Times New Roman" w:hAnsi="Times New Roman"/>
               </w:rPr>
@@ -819,6 +981,7 @@
           </w:p>
           <w:p>
             <w:pPr>
+              <w:pStyle w:val="Normal"/>
               <w:rPr>
                 <w:rFonts w:ascii="Times New Roman" w:hAnsi="Times New Roman"/>
               </w:rPr>
@@ -832,9 +995,8 @@
           </w:p>
           <w:p>
             <w:pPr>
-              <w:rPr>
-                <w:rFonts w:ascii="Times New Roman" w:hAnsi="Times New Roman"/>
-              </w:rPr>
+              <w:pStyle w:val="Normal"/>
+              <w:rPr/>
             </w:pPr>
             <w:r>
               <w:rPr>
@@ -845,75 +1007,127 @@
           </w:p>
           <w:p>
             <w:pPr>
-              <w:rPr>
-                <w:rFonts w:ascii="Times New Roman" w:hAnsi="Times New Roman"/>
-              </w:rPr>
-            </w:pPr>
-          </w:p>
-        </w:tc>
-        <w:tc>
-          <w:tcPr>
-            <w:tcW w:w="1324" w:type="dxa"/>
-            <w:shd w:val="clear" w:color="auto" w:fill="auto"/>
-            <w:tcMar>
-              <w:left w:w="108" w:type="dxa"/>
-            </w:tcMar>
-          </w:tcPr>
-          <w:p>
-            <w:pPr>
-              <w:rPr>
-                <w:rFonts w:ascii="Times New Roman" w:hAnsi="Times New Roman"/>
-              </w:rPr>
-            </w:pPr>
-          </w:p>
-        </w:tc>
-        <w:tc>
-          <w:tcPr>
-            <w:tcW w:w="1560" w:type="dxa"/>
-            <w:shd w:val="clear" w:color="auto" w:fill="auto"/>
-            <w:tcMar>
-              <w:left w:w="108" w:type="dxa"/>
-            </w:tcMar>
-          </w:tcPr>
-          <w:p>
-            <w:pPr>
-              <w:rPr>
-                <w:rFonts w:ascii="Times New Roman" w:hAnsi="Times New Roman"/>
-              </w:rPr>
-            </w:pPr>
-          </w:p>
-        </w:tc>
-        <w:tc>
-          <w:tcPr>
-            <w:tcW w:w="1914" w:type="dxa"/>
-            <w:shd w:val="clear" w:color="auto" w:fill="auto"/>
-            <w:tcMar>
-              <w:left w:w="108" w:type="dxa"/>
-            </w:tcMar>
-          </w:tcPr>
-          <w:p>
-            <w:pPr>
-              <w:rPr>
-                <w:rFonts w:ascii="Times New Roman" w:hAnsi="Times New Roman"/>
-              </w:rPr>
-            </w:pPr>
+              <w:pStyle w:val="Normal"/>
+              <w:rPr>
+                <w:rFonts w:ascii="Times New Roman" w:hAnsi="Times New Roman"/>
+              </w:rPr>
+            </w:pPr>
+            <w:r>
+              <w:rPr/>
+            </w:r>
+          </w:p>
+          <w:p>
+            <w:pPr>
+              <w:pStyle w:val="Normal"/>
+              <w:rPr/>
+            </w:pPr>
+            <w:r>
+              <w:rPr>
+                <w:rFonts w:ascii="Times New Roman" w:hAnsi="Times New Roman"/>
+              </w:rPr>
+              <w:t>Updated manuals</w:t>
+            </w:r>
+          </w:p>
+          <w:p>
+            <w:pPr>
+              <w:pStyle w:val="Normal"/>
+              <w:rPr>
+                <w:rFonts w:ascii="Times New Roman" w:hAnsi="Times New Roman"/>
+              </w:rPr>
+            </w:pPr>
+            <w:r>
+              <w:rPr>
+                <w:rFonts w:ascii="Times New Roman" w:hAnsi="Times New Roman"/>
+              </w:rPr>
+            </w:r>
+          </w:p>
+        </w:tc>
+        <w:tc>
+          <w:tcPr>
+            <w:tcW w:w="1321" w:type="dxa"/>
+            <w:tcBorders/>
+            <w:shd w:color="auto" w:fill="auto" w:val="clear"/>
+            <w:tcMar>
+              <w:left w:w="103" w:type="dxa"/>
+            </w:tcMar>
+          </w:tcPr>
+          <w:p>
+            <w:pPr>
+              <w:pStyle w:val="Normal"/>
+              <w:rPr>
+                <w:rFonts w:ascii="Times New Roman" w:hAnsi="Times New Roman"/>
+              </w:rPr>
+            </w:pPr>
+            <w:r>
+              <w:rPr>
+                <w:rFonts w:ascii="Times New Roman" w:hAnsi="Times New Roman"/>
+              </w:rPr>
+            </w:r>
+          </w:p>
+        </w:tc>
+        <w:tc>
+          <w:tcPr>
+            <w:tcW w:w="1553" w:type="dxa"/>
+            <w:tcBorders/>
+            <w:shd w:color="auto" w:fill="auto" w:val="clear"/>
+            <w:tcMar>
+              <w:left w:w="103" w:type="dxa"/>
+            </w:tcMar>
+          </w:tcPr>
+          <w:p>
+            <w:pPr>
+              <w:pStyle w:val="Normal"/>
+              <w:rPr>
+                <w:rFonts w:ascii="Times New Roman" w:hAnsi="Times New Roman"/>
+              </w:rPr>
+            </w:pPr>
+            <w:r>
+              <w:rPr>
+                <w:rFonts w:ascii="Times New Roman" w:hAnsi="Times New Roman"/>
+              </w:rPr>
+            </w:r>
+          </w:p>
+        </w:tc>
+        <w:tc>
+          <w:tcPr>
+            <w:tcW w:w="1905" w:type="dxa"/>
+            <w:tcBorders/>
+            <w:shd w:color="auto" w:fill="auto" w:val="clear"/>
+            <w:tcMar>
+              <w:left w:w="103" w:type="dxa"/>
+            </w:tcMar>
+          </w:tcPr>
+          <w:p>
+            <w:pPr>
+              <w:pStyle w:val="Normal"/>
+              <w:rPr>
+                <w:rFonts w:ascii="Times New Roman" w:hAnsi="Times New Roman"/>
+              </w:rPr>
+            </w:pPr>
+            <w:r>
+              <w:rPr>
+                <w:rFonts w:ascii="Times New Roman" w:hAnsi="Times New Roman"/>
+              </w:rPr>
+            </w:r>
           </w:p>
         </w:tc>
       </w:tr>
       <w:tr>
         <w:trPr>
-          <w:trHeight w:val="1808"/>
+          <w:trHeight w:val="1808" w:hRule="atLeast"/>
         </w:trPr>
         <w:tc>
           <w:tcPr>
-            <w:tcW w:w="1828" w:type="dxa"/>
-            <w:shd w:val="clear" w:color="auto" w:fill="auto"/>
-            <w:tcMar>
-              <w:left w:w="108" w:type="dxa"/>
-            </w:tcMar>
-          </w:tcPr>
-          <w:p>
-            <w:pPr>
+            <w:tcW w:w="1824" w:type="dxa"/>
+            <w:tcBorders/>
+            <w:shd w:color="auto" w:fill="auto" w:val="clear"/>
+            <w:tcMar>
+              <w:left w:w="103" w:type="dxa"/>
+            </w:tcMar>
+          </w:tcPr>
+          <w:p>
+            <w:pPr>
+              <w:pStyle w:val="Normal"/>
               <w:rPr>
                 <w:rFonts w:ascii="Times New Roman" w:hAnsi="Times New Roman"/>
               </w:rPr>
@@ -927,6 +1141,7 @@
           </w:p>
           <w:p>
             <w:pPr>
+              <w:pStyle w:val="Normal"/>
               <w:rPr>
                 <w:rFonts w:ascii="Times New Roman" w:hAnsi="Times New Roman"/>
               </w:rPr>
@@ -941,14 +1156,16 @@
         </w:tc>
         <w:tc>
           <w:tcPr>
-            <w:tcW w:w="2402" w:type="dxa"/>
-            <w:shd w:val="clear" w:color="auto" w:fill="auto"/>
-            <w:tcMar>
-              <w:left w:w="108" w:type="dxa"/>
-            </w:tcMar>
-          </w:tcPr>
-          <w:p>
-            <w:pPr>
+            <w:tcW w:w="2401" w:type="dxa"/>
+            <w:tcBorders/>
+            <w:shd w:color="auto" w:fill="auto" w:val="clear"/>
+            <w:tcMar>
+              <w:left w:w="103" w:type="dxa"/>
+            </w:tcMar>
+          </w:tcPr>
+          <w:p>
+            <w:pPr>
+              <w:pStyle w:val="Normal"/>
               <w:rPr>
                 <w:rFonts w:ascii="Times New Roman" w:hAnsi="Times New Roman"/>
               </w:rPr>
@@ -962,6 +1179,7 @@
           </w:p>
           <w:p>
             <w:pPr>
+              <w:pStyle w:val="Normal"/>
               <w:rPr>
                 <w:rFonts w:ascii="Times New Roman" w:hAnsi="Times New Roman"/>
               </w:rPr>
@@ -975,6 +1193,7 @@
           </w:p>
           <w:p>
             <w:pPr>
+              <w:pStyle w:val="Normal"/>
               <w:rPr>
                 <w:rFonts w:ascii="Times New Roman" w:hAnsi="Times New Roman"/>
               </w:rPr>
@@ -988,6 +1207,7 @@
           </w:p>
           <w:p>
             <w:pPr>
+              <w:pStyle w:val="Normal"/>
               <w:rPr>
                 <w:rFonts w:ascii="Times New Roman" w:hAnsi="Times New Roman"/>
               </w:rPr>
@@ -1001,16 +1221,21 @@
           </w:p>
           <w:p>
             <w:pPr>
-              <w:rPr>
-                <w:rFonts w:ascii="Times New Roman" w:hAnsi="Times New Roman"/>
-              </w:rPr>
-            </w:pPr>
-          </w:p>
-          <w:p>
-            <w:pPr>
-              <w:rPr>
-                <w:rFonts w:ascii="Times New Roman" w:hAnsi="Times New Roman"/>
-              </w:rPr>
+              <w:pStyle w:val="Normal"/>
+              <w:rPr>
+                <w:rFonts w:ascii="Times New Roman" w:hAnsi="Times New Roman"/>
+              </w:rPr>
+            </w:pPr>
+            <w:r>
+              <w:rPr>
+                <w:rFonts w:ascii="Times New Roman" w:hAnsi="Times New Roman"/>
+              </w:rPr>
+            </w:r>
+          </w:p>
+          <w:p>
+            <w:pPr>
+              <w:pStyle w:val="Normal"/>
+              <w:rPr/>
             </w:pPr>
             <w:r>
               <w:rPr>
@@ -1022,106 +1247,257 @@
         </w:tc>
         <w:tc>
           <w:tcPr>
-            <w:tcW w:w="1713" w:type="dxa"/>
-            <w:shd w:val="clear" w:color="auto" w:fill="auto"/>
-            <w:tcMar>
-              <w:left w:w="108" w:type="dxa"/>
-            </w:tcMar>
-          </w:tcPr>
-          <w:p>
-            <w:pPr>
-              <w:rPr>
-                <w:rFonts w:ascii="Times New Roman" w:hAnsi="Times New Roman"/>
-              </w:rPr>
-            </w:pPr>
-          </w:p>
-        </w:tc>
-        <w:tc>
-          <w:tcPr>
-            <w:tcW w:w="1324" w:type="dxa"/>
-            <w:shd w:val="clear" w:color="auto" w:fill="auto"/>
-            <w:tcMar>
-              <w:left w:w="108" w:type="dxa"/>
-            </w:tcMar>
-          </w:tcPr>
-          <w:p>
-            <w:pPr>
-              <w:rPr>
-                <w:rFonts w:ascii="Times New Roman" w:hAnsi="Times New Roman"/>
-              </w:rPr>
-            </w:pPr>
-          </w:p>
-        </w:tc>
-        <w:tc>
-          <w:tcPr>
-            <w:tcW w:w="1560" w:type="dxa"/>
-            <w:shd w:val="clear" w:color="auto" w:fill="auto"/>
-            <w:tcMar>
-              <w:left w:w="108" w:type="dxa"/>
-            </w:tcMar>
-          </w:tcPr>
-          <w:p>
-            <w:pPr>
-              <w:rPr>
-                <w:rFonts w:ascii="Times New Roman" w:hAnsi="Times New Roman"/>
-              </w:rPr>
-            </w:pPr>
-          </w:p>
-        </w:tc>
-        <w:tc>
-          <w:tcPr>
-            <w:tcW w:w="1914" w:type="dxa"/>
-            <w:shd w:val="clear" w:color="auto" w:fill="auto"/>
-            <w:tcMar>
-              <w:left w:w="108" w:type="dxa"/>
-            </w:tcMar>
-          </w:tcPr>
-          <w:p>
-            <w:pPr>
-              <w:rPr>
-                <w:rFonts w:ascii="Times New Roman" w:hAnsi="Times New Roman"/>
-              </w:rPr>
-            </w:pPr>
+            <w:tcW w:w="1736" w:type="dxa"/>
+            <w:tcBorders/>
+            <w:shd w:color="auto" w:fill="auto" w:val="clear"/>
+            <w:tcMar>
+              <w:left w:w="103" w:type="dxa"/>
+            </w:tcMar>
+          </w:tcPr>
+          <w:p>
+            <w:pPr>
+              <w:pStyle w:val="Normal"/>
+              <w:rPr>
+                <w:rFonts w:ascii="Times New Roman" w:hAnsi="Times New Roman"/>
+              </w:rPr>
+            </w:pPr>
+            <w:r>
+              <w:rPr>
+                <w:rFonts w:ascii="Times New Roman" w:hAnsi="Times New Roman"/>
+              </w:rPr>
+              <w:t>blockPCB()</w:t>
+            </w:r>
+          </w:p>
+          <w:p>
+            <w:pPr>
+              <w:pStyle w:val="Normal"/>
+              <w:rPr>
+                <w:rFonts w:ascii="Times New Roman" w:hAnsi="Times New Roman"/>
+              </w:rPr>
+            </w:pPr>
+            <w:r>
+              <w:rPr>
+                <w:rFonts w:ascii="Times New Roman" w:hAnsi="Times New Roman"/>
+              </w:rPr>
+              <w:t>unblockPCB()</w:t>
+            </w:r>
+          </w:p>
+          <w:p>
+            <w:pPr>
+              <w:pStyle w:val="Normal"/>
+              <w:rPr>
+                <w:rFonts w:ascii="Times New Roman" w:hAnsi="Times New Roman"/>
+              </w:rPr>
+            </w:pPr>
+            <w:r>
+              <w:rPr>
+                <w:rFonts w:ascii="Times New Roman" w:hAnsi="Times New Roman"/>
+              </w:rPr>
+              <w:t>suspendPCB()</w:t>
+            </w:r>
+          </w:p>
+          <w:p>
+            <w:pPr>
+              <w:pStyle w:val="Normal"/>
+              <w:rPr>
+                <w:rFonts w:ascii="Times New Roman" w:hAnsi="Times New Roman"/>
+              </w:rPr>
+            </w:pPr>
+            <w:r>
+              <w:rPr>
+                <w:rFonts w:ascii="Times New Roman" w:hAnsi="Times New Roman"/>
+              </w:rPr>
+              <w:t>resumePCB()</w:t>
+            </w:r>
+          </w:p>
+          <w:p>
+            <w:pPr>
+              <w:pStyle w:val="Normal"/>
+              <w:rPr>
+                <w:rFonts w:ascii="Times New Roman" w:hAnsi="Times New Roman"/>
+              </w:rPr>
+            </w:pPr>
+            <w:r>
+              <w:rPr>
+                <w:rFonts w:ascii="Times New Roman" w:hAnsi="Times New Roman"/>
+              </w:rPr>
+              <w:t>setPriority()</w:t>
+            </w:r>
+          </w:p>
+          <w:p>
+            <w:pPr>
+              <w:pStyle w:val="Normal"/>
+              <w:rPr>
+                <w:rFonts w:ascii="Times New Roman" w:hAnsi="Times New Roman"/>
+              </w:rPr>
+            </w:pPr>
+            <w:r>
+              <w:rPr>
+                <w:rFonts w:ascii="Times New Roman" w:hAnsi="Times New Roman"/>
+              </w:rPr>
+              <w:t>queue structure and setup</w:t>
+            </w:r>
+          </w:p>
+          <w:p>
+            <w:pPr>
+              <w:pStyle w:val="Normal"/>
+              <w:rPr>
+                <w:rFonts w:ascii="Times New Roman" w:hAnsi="Times New Roman"/>
+              </w:rPr>
+            </w:pPr>
+            <w:r>
+              <w:rPr>
+                <w:rFonts w:ascii="Times New Roman" w:hAnsi="Times New Roman"/>
+              </w:rPr>
+            </w:r>
+          </w:p>
+          <w:p>
+            <w:pPr>
+              <w:pStyle w:val="Normal"/>
+              <w:rPr>
+                <w:rFonts w:ascii="Times New Roman" w:hAnsi="Times New Roman"/>
+              </w:rPr>
+            </w:pPr>
+            <w:r>
+              <w:rPr>
+                <w:rFonts w:ascii="Times New Roman" w:hAnsi="Times New Roman"/>
+              </w:rPr>
+              <w:t>Updated manuals</w:t>
+            </w:r>
+          </w:p>
+          <w:p>
+            <w:pPr>
+              <w:pStyle w:val="Normal"/>
+              <w:rPr>
+                <w:rFonts w:ascii="Times New Roman" w:hAnsi="Times New Roman"/>
+              </w:rPr>
+            </w:pPr>
+            <w:r>
+              <w:rPr>
+                <w:rFonts w:ascii="Times New Roman" w:hAnsi="Times New Roman"/>
+              </w:rPr>
+            </w:r>
+          </w:p>
+        </w:tc>
+        <w:tc>
+          <w:tcPr>
+            <w:tcW w:w="1321" w:type="dxa"/>
+            <w:tcBorders/>
+            <w:shd w:color="auto" w:fill="auto" w:val="clear"/>
+            <w:tcMar>
+              <w:left w:w="103" w:type="dxa"/>
+            </w:tcMar>
+          </w:tcPr>
+          <w:p>
+            <w:pPr>
+              <w:pStyle w:val="Normal"/>
+              <w:rPr>
+                <w:rFonts w:ascii="Times New Roman" w:hAnsi="Times New Roman"/>
+              </w:rPr>
+            </w:pPr>
+            <w:r>
+              <w:rPr>
+                <w:rFonts w:ascii="Times New Roman" w:hAnsi="Times New Roman"/>
+              </w:rPr>
+            </w:r>
+          </w:p>
+        </w:tc>
+        <w:tc>
+          <w:tcPr>
+            <w:tcW w:w="1553" w:type="dxa"/>
+            <w:tcBorders/>
+            <w:shd w:color="auto" w:fill="auto" w:val="clear"/>
+            <w:tcMar>
+              <w:left w:w="103" w:type="dxa"/>
+            </w:tcMar>
+          </w:tcPr>
+          <w:p>
+            <w:pPr>
+              <w:pStyle w:val="Normal"/>
+              <w:rPr>
+                <w:rFonts w:ascii="Times New Roman" w:hAnsi="Times New Roman"/>
+              </w:rPr>
+            </w:pPr>
+            <w:r>
+              <w:rPr>
+                <w:rFonts w:ascii="Times New Roman" w:hAnsi="Times New Roman"/>
+              </w:rPr>
+            </w:r>
+          </w:p>
+        </w:tc>
+        <w:tc>
+          <w:tcPr>
+            <w:tcW w:w="1905" w:type="dxa"/>
+            <w:tcBorders/>
+            <w:shd w:color="auto" w:fill="auto" w:val="clear"/>
+            <w:tcMar>
+              <w:left w:w="103" w:type="dxa"/>
+            </w:tcMar>
+          </w:tcPr>
+          <w:p>
+            <w:pPr>
+              <w:pStyle w:val="Normal"/>
+              <w:rPr>
+                <w:rFonts w:ascii="Times New Roman" w:hAnsi="Times New Roman"/>
+              </w:rPr>
+            </w:pPr>
+            <w:r>
+              <w:rPr>
+                <w:rFonts w:ascii="Times New Roman" w:hAnsi="Times New Roman"/>
+              </w:rPr>
+            </w:r>
           </w:p>
         </w:tc>
       </w:tr>
     </w:tbl>
-    <w:p/>
+    <w:p>
+      <w:pPr>
+        <w:pStyle w:val="Normal"/>
+        <w:rPr/>
+      </w:pPr>
+      <w:r>
+        <w:rPr/>
+      </w:r>
+    </w:p>
     <w:sectPr>
+      <w:type w:val="nextPage"/>
       <w:pgSz w:w="12240" w:h="15840"/>
-      <w:pgMar w:top="1440" w:right="1440" w:bottom="1440" w:left="1440" w:header="0" w:footer="0" w:gutter="0"/>
-      <w:cols w:space="720"/>
-      <w:formProt w:val="0"/>
-      <w:docGrid w:linePitch="360" w:charSpace="-6145"/>
+      <w:pgMar w:left="1440" w:right="1440" w:header="0" w:top="1440" w:footer="0" w:bottom="1440" w:gutter="0"/>
+      <w:pgNumType w:fmt="decimal"/>
+      <w:formProt w:val="false"/>
+      <w:textDirection w:val="lrTb"/>
+      <w:docGrid w:type="default" w:linePitch="360" w:charSpace="4294961151"/>
     </w:sectPr>
   </w:body>
 </w:document>
 </file>
 
 <file path=word/styles.xml><?xml version="1.0" encoding="utf-8"?>
-<w:styles xmlns:mc="http://schemas.openxmlformats.org/markup-compatibility/2006" xmlns:r="http://schemas.openxmlformats.org/officeDocument/2006/relationships" xmlns:w="http://schemas.openxmlformats.org/wordprocessingml/2006/main" xmlns:w14="http://schemas.microsoft.com/office/word/2010/wordml" xmlns:w15="http://schemas.microsoft.com/office/word/2012/wordml" mc:Ignorable="w14 w15">
+<w:styles xmlns:w="http://schemas.openxmlformats.org/wordprocessingml/2006/main" xmlns:w14="http://schemas.microsoft.com/office/word/2010/wordml" xmlns:mc="http://schemas.openxmlformats.org/markup-compatibility/2006" mc:Ignorable="w14">
   <w:docDefaults>
     <w:rPrDefault>
       <w:rPr>
-        <w:rFonts w:asciiTheme="minorHAnsi" w:eastAsiaTheme="minorHAnsi" w:hAnsiTheme="minorHAnsi" w:cstheme="minorBidi"/>
+        <w:rFonts w:ascii="Calibri" w:hAnsi="Calibri" w:eastAsia="Calibri" w:cs="Arial" w:asciiTheme="minorHAnsi" w:cstheme="minorBidi" w:eastAsiaTheme="minorHAnsi" w:hAnsiTheme="minorHAnsi"/>
         <w:sz w:val="24"/>
         <w:szCs w:val="24"/>
         <w:lang w:val="en-US" w:eastAsia="en-US" w:bidi="ar-SA"/>
       </w:rPr>
     </w:rPrDefault>
-    <w:pPrDefault/>
+    <w:pPrDefault>
+      <w:pPr/>
+    </w:pPrDefault>
   </w:docDefaults>
   <w:latentStyles w:defLockedState="0" w:defUIPriority="99" w:defSemiHidden="0" w:defUnhideWhenUsed="0" w:defQFormat="0" w:count="382">
     <w:lsdException w:name="Normal" w:uiPriority="0" w:qFormat="1"/>
     <w:lsdException w:name="heading 1" w:uiPriority="9" w:qFormat="1"/>
-    <w:lsdException w:name="heading 2" w:semiHidden="1" w:uiPriority="9" w:unhideWhenUsed="1" w:qFormat="1"/>
-    <w:lsdException w:name="heading 3" w:semiHidden="1" w:uiPriority="9" w:unhideWhenUsed="1" w:qFormat="1"/>
-    <w:lsdException w:name="heading 4" w:semiHidden="1" w:uiPriority="9" w:unhideWhenUsed="1" w:qFormat="1"/>
-    <w:lsdException w:name="heading 5" w:semiHidden="1" w:uiPriority="9" w:unhideWhenUsed="1" w:qFormat="1"/>
-    <w:lsdException w:name="heading 6" w:semiHidden="1" w:uiPriority="9" w:unhideWhenUsed="1" w:qFormat="1"/>
-    <w:lsdException w:name="heading 7" w:semiHidden="1" w:uiPriority="9" w:unhideWhenUsed="1" w:qFormat="1"/>
-    <w:lsdException w:name="heading 8" w:semiHidden="1" w:uiPriority="9" w:unhideWhenUsed="1" w:qFormat="1"/>
-    <w:lsdException w:name="heading 9" w:semiHidden="1" w:uiPriority="9" w:unhideWhenUsed="1" w:qFormat="1"/>
+    <w:lsdException w:name="heading 2" w:uiPriority="9" w:semiHidden="1" w:unhideWhenUsed="1" w:qFormat="1"/>
+    <w:lsdException w:name="heading 3" w:uiPriority="9" w:semiHidden="1" w:unhideWhenUsed="1" w:qFormat="1"/>
+    <w:lsdException w:name="heading 4" w:uiPriority="9" w:semiHidden="1" w:unhideWhenUsed="1" w:qFormat="1"/>
+    <w:lsdException w:name="heading 5" w:uiPriority="9" w:semiHidden="1" w:unhideWhenUsed="1" w:qFormat="1"/>
+    <w:lsdException w:name="heading 6" w:uiPriority="9" w:semiHidden="1" w:unhideWhenUsed="1" w:qFormat="1"/>
+    <w:lsdException w:name="heading 7" w:uiPriority="9" w:semiHidden="1" w:unhideWhenUsed="1" w:qFormat="1"/>
+    <w:lsdException w:name="heading 8" w:uiPriority="9" w:semiHidden="1" w:unhideWhenUsed="1" w:qFormat="1"/>
+    <w:lsdException w:name="heading 9" w:uiPriority="9" w:semiHidden="1" w:unhideWhenUsed="1" w:qFormat="1"/>
     <w:lsdException w:name="index 1" w:semiHidden="1" w:unhideWhenUsed="1"/>
     <w:lsdException w:name="index 2" w:semiHidden="1" w:unhideWhenUsed="1"/>
     <w:lsdException w:name="index 3" w:semiHidden="1" w:unhideWhenUsed="1"/>
@@ -1131,22 +1507,22 @@
     <w:lsdException w:name="index 7" w:semiHidden="1" w:unhideWhenUsed="1"/>
     <w:lsdException w:name="index 8" w:semiHidden="1" w:unhideWhenUsed="1"/>
     <w:lsdException w:name="index 9" w:semiHidden="1" w:unhideWhenUsed="1"/>
-    <w:lsdException w:name="toc 1" w:semiHidden="1" w:uiPriority="39" w:unhideWhenUsed="1"/>
-    <w:lsdException w:name="toc 2" w:semiHidden="1" w:uiPriority="39" w:unhideWhenUsed="1"/>
-    <w:lsdException w:name="toc 3" w:semiHidden="1" w:uiPriority="39" w:unhideWhenUsed="1"/>
-    <w:lsdException w:name="toc 4" w:semiHidden="1" w:uiPriority="39" w:unhideWhenUsed="1"/>
-    <w:lsdException w:name="toc 5" w:semiHidden="1" w:uiPriority="39" w:unhideWhenUsed="1"/>
-    <w:lsdException w:name="toc 6" w:semiHidden="1" w:uiPriority="39" w:unhideWhenUsed="1"/>
-    <w:lsdException w:name="toc 7" w:semiHidden="1" w:uiPriority="39" w:unhideWhenUsed="1"/>
-    <w:lsdException w:name="toc 8" w:semiHidden="1" w:uiPriority="39" w:unhideWhenUsed="1"/>
-    <w:lsdException w:name="toc 9" w:semiHidden="1" w:uiPriority="39" w:unhideWhenUsed="1"/>
+    <w:lsdException w:name="toc 1" w:uiPriority="39" w:semiHidden="1" w:unhideWhenUsed="1"/>
+    <w:lsdException w:name="toc 2" w:uiPriority="39" w:semiHidden="1" w:unhideWhenUsed="1"/>
+    <w:lsdException w:name="toc 3" w:uiPriority="39" w:semiHidden="1" w:unhideWhenUsed="1"/>
+    <w:lsdException w:name="toc 4" w:uiPriority="39" w:semiHidden="1" w:unhideWhenUsed="1"/>
+    <w:lsdException w:name="toc 5" w:uiPriority="39" w:semiHidden="1" w:unhideWhenUsed="1"/>
+    <w:lsdException w:name="toc 6" w:uiPriority="39" w:semiHidden="1" w:unhideWhenUsed="1"/>
+    <w:lsdException w:name="toc 7" w:uiPriority="39" w:semiHidden="1" w:unhideWhenUsed="1"/>
+    <w:lsdException w:name="toc 8" w:uiPriority="39" w:semiHidden="1" w:unhideWhenUsed="1"/>
+    <w:lsdException w:name="toc 9" w:uiPriority="39" w:semiHidden="1" w:unhideWhenUsed="1"/>
     <w:lsdException w:name="Normal Indent" w:semiHidden="1" w:unhideWhenUsed="1"/>
     <w:lsdException w:name="footnote text" w:semiHidden="1" w:unhideWhenUsed="1"/>
     <w:lsdException w:name="annotation text" w:semiHidden="1" w:unhideWhenUsed="1"/>
     <w:lsdException w:name="header" w:semiHidden="1" w:unhideWhenUsed="1"/>
     <w:lsdException w:name="footer" w:semiHidden="1" w:unhideWhenUsed="1"/>
     <w:lsdException w:name="index heading" w:semiHidden="1" w:unhideWhenUsed="1"/>
-    <w:lsdException w:name="caption" w:semiHidden="1" w:uiPriority="35" w:unhideWhenUsed="1" w:qFormat="1"/>
+    <w:lsdException w:name="caption" w:uiPriority="35" w:semiHidden="1" w:unhideWhenUsed="1" w:qFormat="1"/>
     <w:lsdException w:name="table of figures" w:semiHidden="1" w:unhideWhenUsed="1"/>
     <w:lsdException w:name="envelope address" w:semiHidden="1" w:unhideWhenUsed="1"/>
     <w:lsdException w:name="envelope return" w:semiHidden="1" w:unhideWhenUsed="1"/>
@@ -1177,7 +1553,7 @@
     <w:lsdException w:name="Title" w:uiPriority="10" w:qFormat="1"/>
     <w:lsdException w:name="Closing" w:semiHidden="1" w:unhideWhenUsed="1"/>
     <w:lsdException w:name="Signature" w:semiHidden="1" w:unhideWhenUsed="1"/>
-    <w:lsdException w:name="Default Paragraph Font" w:semiHidden="1" w:uiPriority="1" w:unhideWhenUsed="1"/>
+    <w:lsdException w:name="Default Paragraph Font" w:uiPriority="1" w:semiHidden="1" w:unhideWhenUsed="1"/>
     <w:lsdException w:name="Body Text" w:semiHidden="1" w:unhideWhenUsed="1"/>
     <w:lsdException w:name="Body Text Indent" w:semiHidden="1" w:unhideWhenUsed="1"/>
     <w:lsdException w:name="List Continue" w:semiHidden="1" w:unhideWhenUsed="1"/>
@@ -1377,8 +1753,8 @@
     <w:lsdException w:name="Subtle Reference" w:uiPriority="31" w:qFormat="1"/>
     <w:lsdException w:name="Intense Reference" w:uiPriority="32" w:qFormat="1"/>
     <w:lsdException w:name="Book Title" w:uiPriority="33" w:qFormat="1"/>
-    <w:lsdException w:name="Bibliography" w:semiHidden="1" w:uiPriority="37" w:unhideWhenUsed="1"/>
-    <w:lsdException w:name="TOC Heading" w:semiHidden="1" w:uiPriority="39" w:unhideWhenUsed="1" w:qFormat="1"/>
+    <w:lsdException w:name="Bibliography" w:uiPriority="37" w:semiHidden="1" w:unhideWhenUsed="1"/>
+    <w:lsdException w:name="TOC Heading" w:uiPriority="39" w:semiHidden="1" w:unhideWhenUsed="1" w:qFormat="1"/>
     <w:lsdException w:name="Plain Table 1" w:uiPriority="41"/>
     <w:lsdException w:name="Plain Table 2" w:uiPriority="42"/>
     <w:lsdException w:name="Plain Table 3" w:uiPriority="43"/>
@@ -1486,15 +1862,108 @@
     <w:lsdException w:name="Mention" w:semiHidden="1" w:unhideWhenUsed="1"/>
     <w:lsdException w:name="Smart Hyperlink" w:semiHidden="1" w:unhideWhenUsed="1"/>
   </w:latentStyles>
-  <w:style w:type="paragraph" w:default="1" w:styleId="Normal">
+  <w:style w:type="paragraph" w:styleId="Normal" w:default="1">
     <w:name w:val="Normal"/>
     <w:qFormat/>
+    <w:pPr>
+      <w:widowControl/>
+      <w:bidi w:val="0"/>
+      <w:jc w:val="left"/>
+    </w:pPr>
+    <w:rPr>
+      <w:rFonts w:ascii="Calibri" w:hAnsi="Calibri" w:eastAsia="Calibri" w:cs="Arial" w:asciiTheme="minorHAnsi" w:cstheme="minorBidi" w:eastAsiaTheme="minorHAnsi" w:hAnsiTheme="minorHAnsi"/>
+      <w:color w:val="auto"/>
+      <w:sz w:val="24"/>
+      <w:szCs w:val="24"/>
+      <w:lang w:val="en-US" w:eastAsia="en-US" w:bidi="ar-SA"/>
+    </w:rPr>
   </w:style>
-  <w:style w:type="character" w:default="1" w:styleId="DefaultParagraphFont">
+  <w:style w:type="character" w:styleId="DefaultParagraphFont" w:default="1">
     <w:name w:val="Default Paragraph Font"/>
     <w:uiPriority w:val="1"/>
     <w:semiHidden/>
     <w:unhideWhenUsed/>
+    <w:qFormat/>
+    <w:rPr/>
+  </w:style>
+  <w:style w:type="paragraph" w:styleId="Heading" w:customStyle="1">
+    <w:name w:val="Heading"/>
+    <w:basedOn w:val="Normal"/>
+    <w:next w:val="TextBody"/>
+    <w:qFormat/>
+    <w:pPr>
+      <w:keepNext/>
+      <w:spacing w:before="240" w:after="120"/>
+    </w:pPr>
+    <w:rPr>
+      <w:rFonts w:ascii="Liberation Sans" w:hAnsi="Liberation Sans" w:eastAsia="Noto Sans CJK SC Regular" w:cs="FreeSans"/>
+      <w:sz w:val="28"/>
+      <w:szCs w:val="28"/>
+    </w:rPr>
+  </w:style>
+  <w:style w:type="paragraph" w:styleId="TextBody">
+    <w:name w:val="Body Text"/>
+    <w:basedOn w:val="Normal"/>
+    <w:pPr>
+      <w:spacing w:lineRule="auto" w:line="288" w:before="0" w:after="140"/>
+    </w:pPr>
+    <w:rPr/>
+  </w:style>
+  <w:style w:type="paragraph" w:styleId="List">
+    <w:name w:val="List"/>
+    <w:basedOn w:val="TextBody"/>
+    <w:pPr/>
+    <w:rPr>
+      <w:rFonts w:cs="FreeSans"/>
+    </w:rPr>
+  </w:style>
+  <w:style w:type="paragraph" w:styleId="Caption">
+    <w:name w:val="Caption"/>
+    <w:basedOn w:val="Normal"/>
+    <w:qFormat/>
+    <w:pPr>
+      <w:suppressLineNumbers/>
+      <w:spacing w:before="120" w:after="120"/>
+    </w:pPr>
+    <w:rPr>
+      <w:rFonts w:cs="FreeSans"/>
+      <w:i/>
+      <w:iCs/>
+      <w:sz w:val="24"/>
+      <w:szCs w:val="24"/>
+    </w:rPr>
+  </w:style>
+  <w:style w:type="paragraph" w:styleId="Index" w:customStyle="1">
+    <w:name w:val="Index"/>
+    <w:basedOn w:val="Normal"/>
+    <w:qFormat/>
+    <w:pPr>
+      <w:suppressLineNumbers/>
+    </w:pPr>
+    <w:rPr>
+      <w:rFonts w:cs="FreeSans"/>
+    </w:rPr>
+  </w:style>
+  <w:style w:type="paragraph" w:styleId="Caption1">
+    <w:name w:val="caption"/>
+    <w:basedOn w:val="Normal"/>
+    <w:qFormat/>
+    <w:pPr>
+      <w:suppressLineNumbers/>
+      <w:spacing w:before="120" w:after="120"/>
+    </w:pPr>
+    <w:rPr>
+      <w:rFonts w:cs="FreeSans"/>
+      <w:i/>
+      <w:iCs/>
+    </w:rPr>
+  </w:style>
+  <w:style w:type="numbering" w:styleId="NoList" w:default="1">
+    <w:name w:val="No List"/>
+    <w:uiPriority w:val="99"/>
+    <w:semiHidden/>
+    <w:unhideWhenUsed/>
+    <w:qFormat/>
   </w:style>
   <w:style w:type="table" w:default="1" w:styleId="TableNormal">
     <w:name w:val="Normal Table"/>
@@ -1511,80 +1980,20 @@
       </w:tblCellMar>
     </w:tblPr>
   </w:style>
-  <w:style w:type="numbering" w:default="1" w:styleId="NoList">
-    <w:name w:val="No List"/>
-    <w:uiPriority w:val="99"/>
-    <w:semiHidden/>
-    <w:unhideWhenUsed/>
-  </w:style>
-  <w:style w:type="paragraph" w:customStyle="1" w:styleId="Heading">
-    <w:name w:val="Heading"/>
-    <w:basedOn w:val="Normal"/>
-    <w:next w:val="BodyText"/>
-    <w:qFormat/>
-    <w:pPr>
-      <w:keepNext/>
-      <w:spacing w:before="240" w:after="120"/>
-    </w:pPr>
-    <w:rPr>
-      <w:rFonts w:ascii="Liberation Sans" w:eastAsia="Noto Sans CJK SC Regular" w:hAnsi="Liberation Sans" w:cs="FreeSans"/>
-      <w:sz w:val="28"/>
-      <w:szCs w:val="28"/>
-    </w:rPr>
-  </w:style>
-  <w:style w:type="paragraph" w:styleId="BodyText">
-    <w:name w:val="Body Text"/>
-    <w:basedOn w:val="Normal"/>
-    <w:pPr>
-      <w:spacing w:after="140" w:line="288" w:lineRule="auto"/>
-    </w:pPr>
-  </w:style>
-  <w:style w:type="paragraph" w:styleId="List">
-    <w:name w:val="List"/>
-    <w:basedOn w:val="BodyText"/>
-    <w:rPr>
-      <w:rFonts w:cs="FreeSans"/>
-    </w:rPr>
-  </w:style>
-  <w:style w:type="paragraph" w:styleId="Caption">
-    <w:name w:val="caption"/>
-    <w:basedOn w:val="Normal"/>
-    <w:qFormat/>
-    <w:pPr>
-      <w:suppressLineNumbers/>
-      <w:spacing w:before="120" w:after="120"/>
-    </w:pPr>
-    <w:rPr>
-      <w:rFonts w:cs="FreeSans"/>
-      <w:i/>
-      <w:iCs/>
-    </w:rPr>
-  </w:style>
-  <w:style w:type="paragraph" w:customStyle="1" w:styleId="Index">
-    <w:name w:val="Index"/>
-    <w:basedOn w:val="Normal"/>
-    <w:qFormat/>
-    <w:pPr>
-      <w:suppressLineNumbers/>
-    </w:pPr>
-    <w:rPr>
-      <w:rFonts w:cs="FreeSans"/>
-    </w:rPr>
-  </w:style>
   <w:style w:type="table" w:styleId="TableGrid">
     <w:name w:val="Table Grid"/>
     <w:basedOn w:val="TableNormal"/>
     <w:uiPriority w:val="39"/>
-    <w:rsid w:val="007A4464"/>
+    <w:rsid w:val="007a4464"/>
     <w:tblPr>
       <w:tblInd w:w="0" w:type="dxa"/>
       <w:tblBorders>
-        <w:top w:val="single" w:sz="4" w:space="0" w:color="auto"/>
-        <w:left w:val="single" w:sz="4" w:space="0" w:color="auto"/>
-        <w:bottom w:val="single" w:sz="4" w:space="0" w:color="auto"/>
-        <w:right w:val="single" w:sz="4" w:space="0" w:color="auto"/>
-        <w:insideH w:val="single" w:sz="4" w:space="0" w:color="auto"/>
-        <w:insideV w:val="single" w:sz="4" w:space="0" w:color="auto"/>
+        <w:top w:val="single" w:color="auto" w:sz="4" w:space="0"/>
+        <w:left w:val="single" w:color="auto" w:sz="4" w:space="0"/>
+        <w:bottom w:val="single" w:color="auto" w:sz="4" w:space="0"/>
+        <w:right w:val="single" w:color="auto" w:sz="4" w:space="0"/>
+        <w:insideH w:val="single" w:color="auto" w:sz="4" w:space="0"/>
+        <w:insideV w:val="single" w:color="auto" w:sz="4" w:space="0"/>
       </w:tblBorders>
       <w:tblCellMar>
         <w:top w:w="0" w:type="dxa"/>

</xml_diff>

<commit_message>
Revert "Updated who did what"
This reverts commit a7a7b344c6ebcc0c2b61a7756e61c864ca76e85b.
</commit_message>
<xml_diff>
--- a/Who Did What Above C level.docx
+++ b/Who Did What Above C level.docx
@@ -58,7 +58,7 @@
       <w:tblPr>
         <w:tblW w:w="10741" w:type="dxa"/>
         <w:jc w:val="left"/>
-        <w:tblInd w:w="-830" w:type="dxa"/>
+        <w:tblInd w:w="-825" w:type="dxa"/>
         <w:tblBorders>
           <w:top w:val="single" w:sz="4" w:space="0" w:color="00000A"/>
           <w:left w:val="single" w:sz="4" w:space="0" w:color="00000A"/>
@@ -69,13 +69,13 @@
         </w:tblBorders>
         <w:tblCellMar>
           <w:top w:w="0" w:type="dxa"/>
-          <w:left w:w="93" w:type="dxa"/>
+          <w:left w:w="98" w:type="dxa"/>
           <w:bottom w:w="0" w:type="dxa"/>
           <w:right w:w="108" w:type="dxa"/>
         </w:tblCellMar>
       </w:tblPr>
       <w:tblGrid>
-        <w:gridCol w:w="1822"/>
+        <w:gridCol w:w="1823"/>
         <w:gridCol w:w="2402"/>
         <w:gridCol w:w="1736"/>
         <w:gridCol w:w="2769"/>
@@ -88,18 +88,18 @@
         </w:trPr>
         <w:tc>
           <w:tcPr>
-            <w:tcW w:w="1822" w:type="dxa"/>
-            <w:tcBorders>
-              <w:top w:val="single" w:sz="4" w:space="0" w:color="00000A"/>
-              <w:left w:val="single" w:sz="4" w:space="0" w:color="00000A"/>
-              <w:bottom w:val="single" w:sz="4" w:space="0" w:color="00000A"/>
-              <w:right w:val="single" w:sz="4" w:space="0" w:color="00000A"/>
-              <w:insideH w:val="single" w:sz="4" w:space="0" w:color="00000A"/>
-              <w:insideV w:val="single" w:sz="4" w:space="0" w:color="00000A"/>
-            </w:tcBorders>
-            <w:shd w:fill="FFFFFF" w:val="clear"/>
-            <w:tcMar>
-              <w:left w:w="93" w:type="dxa"/>
+            <w:tcW w:w="1823" w:type="dxa"/>
+            <w:tcBorders>
+              <w:top w:val="single" w:sz="4" w:space="0" w:color="00000A"/>
+              <w:left w:val="single" w:sz="4" w:space="0" w:color="00000A"/>
+              <w:bottom w:val="single" w:sz="4" w:space="0" w:color="00000A"/>
+              <w:right w:val="single" w:sz="4" w:space="0" w:color="00000A"/>
+              <w:insideH w:val="single" w:sz="4" w:space="0" w:color="00000A"/>
+              <w:insideV w:val="single" w:sz="4" w:space="0" w:color="00000A"/>
+            </w:tcBorders>
+            <w:shd w:fill="FFFFFF" w:val="clear"/>
+            <w:tcMar>
+              <w:left w:w="98" w:type="dxa"/>
             </w:tcMar>
           </w:tcPr>
           <w:p>
@@ -130,7 +130,7 @@
             </w:tcBorders>
             <w:shd w:fill="FFFFFF" w:val="clear"/>
             <w:tcMar>
-              <w:left w:w="93" w:type="dxa"/>
+              <w:left w:w="98" w:type="dxa"/>
             </w:tcMar>
           </w:tcPr>
           <w:p>
@@ -161,7 +161,7 @@
             </w:tcBorders>
             <w:shd w:fill="FFFFFF" w:val="clear"/>
             <w:tcMar>
-              <w:left w:w="93" w:type="dxa"/>
+              <w:left w:w="98" w:type="dxa"/>
             </w:tcMar>
           </w:tcPr>
           <w:p>
@@ -192,7 +192,7 @@
             </w:tcBorders>
             <w:shd w:fill="FFFFFF" w:val="clear"/>
             <w:tcMar>
-              <w:left w:w="93" w:type="dxa"/>
+              <w:left w:w="98" w:type="dxa"/>
             </w:tcMar>
           </w:tcPr>
           <w:p>
@@ -223,7 +223,7 @@
             </w:tcBorders>
             <w:shd w:fill="FFFFFF" w:val="clear"/>
             <w:tcMar>
-              <w:left w:w="93" w:type="dxa"/>
+              <w:left w:w="98" w:type="dxa"/>
             </w:tcMar>
           </w:tcPr>
           <w:p>
@@ -254,7 +254,7 @@
             </w:tcBorders>
             <w:shd w:fill="FFFFFF" w:val="clear"/>
             <w:tcMar>
-              <w:left w:w="93" w:type="dxa"/>
+              <w:left w:w="98" w:type="dxa"/>
             </w:tcMar>
           </w:tcPr>
           <w:p>
@@ -279,18 +279,18 @@
         </w:trPr>
         <w:tc>
           <w:tcPr>
-            <w:tcW w:w="1822" w:type="dxa"/>
-            <w:tcBorders>
-              <w:top w:val="single" w:sz="4" w:space="0" w:color="00000A"/>
-              <w:left w:val="single" w:sz="4" w:space="0" w:color="00000A"/>
-              <w:bottom w:val="single" w:sz="4" w:space="0" w:color="00000A"/>
-              <w:right w:val="single" w:sz="4" w:space="0" w:color="00000A"/>
-              <w:insideH w:val="single" w:sz="4" w:space="0" w:color="00000A"/>
-              <w:insideV w:val="single" w:sz="4" w:space="0" w:color="00000A"/>
-            </w:tcBorders>
-            <w:shd w:fill="FFFFFF" w:val="clear"/>
-            <w:tcMar>
-              <w:left w:w="93" w:type="dxa"/>
+            <w:tcW w:w="1823" w:type="dxa"/>
+            <w:tcBorders>
+              <w:top w:val="single" w:sz="4" w:space="0" w:color="00000A"/>
+              <w:left w:val="single" w:sz="4" w:space="0" w:color="00000A"/>
+              <w:bottom w:val="single" w:sz="4" w:space="0" w:color="00000A"/>
+              <w:right w:val="single" w:sz="4" w:space="0" w:color="00000A"/>
+              <w:insideH w:val="single" w:sz="4" w:space="0" w:color="00000A"/>
+              <w:insideV w:val="single" w:sz="4" w:space="0" w:color="00000A"/>
+            </w:tcBorders>
+            <w:shd w:fill="FFFFFF" w:val="clear"/>
+            <w:tcMar>
+              <w:left w:w="98" w:type="dxa"/>
             </w:tcMar>
           </w:tcPr>
           <w:p>
@@ -321,7 +321,7 @@
             </w:tcBorders>
             <w:shd w:fill="FFFFFF" w:val="clear"/>
             <w:tcMar>
-              <w:left w:w="93" w:type="dxa"/>
+              <w:left w:w="98" w:type="dxa"/>
             </w:tcMar>
           </w:tcPr>
           <w:p>
@@ -492,7 +492,7 @@
             </w:tcBorders>
             <w:shd w:fill="FFFFFF" w:val="clear"/>
             <w:tcMar>
-              <w:left w:w="93" w:type="dxa"/>
+              <w:left w:w="98" w:type="dxa"/>
             </w:tcMar>
           </w:tcPr>
           <w:p>
@@ -619,21 +619,20 @@
             </w:tcBorders>
             <w:shd w:fill="FFFFFF" w:val="clear"/>
             <w:tcMar>
-              <w:left w:w="93" w:type="dxa"/>
-            </w:tcMar>
-          </w:tcPr>
-          <w:p>
-            <w:pPr>
-              <w:pStyle w:val="Normal"/>
-              <w:rPr>
-                <w:rFonts w:ascii="Times New Roman" w:hAnsi="Times New Roman"/>
-              </w:rPr>
-            </w:pPr>
-            <w:r>
-              <w:rPr>
-                <w:rFonts w:ascii="Times New Roman" w:hAnsi="Times New Roman"/>
-              </w:rPr>
-              <w:t>Assisted with R4</w:t>
+              <w:left w:w="98" w:type="dxa"/>
+            </w:tcMar>
+          </w:tcPr>
+          <w:p>
+            <w:pPr>
+              <w:pStyle w:val="Normal"/>
+              <w:rPr>
+                <w:rFonts w:ascii="Times New Roman" w:hAnsi="Times New Roman"/>
+              </w:rPr>
+            </w:pPr>
+            <w:r>
+              <w:rPr>
+                <w:rFonts w:ascii="Times New Roman" w:hAnsi="Times New Roman"/>
+              </w:rPr>
             </w:r>
           </w:p>
         </w:tc>
@@ -650,7 +649,7 @@
             </w:tcBorders>
             <w:shd w:fill="FFFFFF" w:val="clear"/>
             <w:tcMar>
-              <w:left w:w="93" w:type="dxa"/>
+              <w:left w:w="98" w:type="dxa"/>
             </w:tcMar>
           </w:tcPr>
           <w:p>
@@ -680,7 +679,7 @@
             </w:tcBorders>
             <w:shd w:fill="FFFFFF" w:val="clear"/>
             <w:tcMar>
-              <w:left w:w="93" w:type="dxa"/>
+              <w:left w:w="98" w:type="dxa"/>
             </w:tcMar>
           </w:tcPr>
           <w:p>
@@ -704,18 +703,18 @@
         </w:trPr>
         <w:tc>
           <w:tcPr>
-            <w:tcW w:w="1822" w:type="dxa"/>
-            <w:tcBorders>
-              <w:top w:val="single" w:sz="4" w:space="0" w:color="00000A"/>
-              <w:left w:val="single" w:sz="4" w:space="0" w:color="00000A"/>
-              <w:bottom w:val="single" w:sz="4" w:space="0" w:color="00000A"/>
-              <w:right w:val="single" w:sz="4" w:space="0" w:color="00000A"/>
-              <w:insideH w:val="single" w:sz="4" w:space="0" w:color="00000A"/>
-              <w:insideV w:val="single" w:sz="4" w:space="0" w:color="00000A"/>
-            </w:tcBorders>
-            <w:shd w:fill="FFFFFF" w:val="clear"/>
-            <w:tcMar>
-              <w:left w:w="93" w:type="dxa"/>
+            <w:tcW w:w="1823" w:type="dxa"/>
+            <w:tcBorders>
+              <w:top w:val="single" w:sz="4" w:space="0" w:color="00000A"/>
+              <w:left w:val="single" w:sz="4" w:space="0" w:color="00000A"/>
+              <w:bottom w:val="single" w:sz="4" w:space="0" w:color="00000A"/>
+              <w:right w:val="single" w:sz="4" w:space="0" w:color="00000A"/>
+              <w:insideH w:val="single" w:sz="4" w:space="0" w:color="00000A"/>
+              <w:insideV w:val="single" w:sz="4" w:space="0" w:color="00000A"/>
+            </w:tcBorders>
+            <w:shd w:fill="FFFFFF" w:val="clear"/>
+            <w:tcMar>
+              <w:left w:w="98" w:type="dxa"/>
             </w:tcMar>
           </w:tcPr>
           <w:p>
@@ -760,7 +759,7 @@
             </w:tcBorders>
             <w:shd w:fill="FFFFFF" w:val="clear"/>
             <w:tcMar>
-              <w:left w:w="93" w:type="dxa"/>
+              <w:left w:w="98" w:type="dxa"/>
             </w:tcMar>
           </w:tcPr>
           <w:p>
@@ -819,18 +818,18 @@
             </w:tcBorders>
             <w:shd w:fill="FFFFFF" w:val="clear"/>
             <w:tcMar>
-              <w:left w:w="93" w:type="dxa"/>
-            </w:tcMar>
-          </w:tcPr>
-          <w:p>
-            <w:pPr>
-              <w:pStyle w:val="Normal"/>
-              <w:rPr>
-                <w:rFonts w:ascii="Times New Roman" w:hAnsi="Times New Roman"/>
-              </w:rPr>
-            </w:pPr>
-            <w:bookmarkStart w:id="0" w:name="__DdeLink__112_1273841756"/>
-            <w:bookmarkStart w:id="1" w:name="_GoBack"/>
+              <w:left w:w="98" w:type="dxa"/>
+            </w:tcMar>
+          </w:tcPr>
+          <w:p>
+            <w:pPr>
+              <w:pStyle w:val="Normal"/>
+              <w:rPr>
+                <w:rFonts w:ascii="Times New Roman" w:hAnsi="Times New Roman"/>
+              </w:rPr>
+            </w:pPr>
+            <w:bookmarkStart w:id="0" w:name="_GoBack"/>
+            <w:bookmarkStart w:id="1" w:name="__DdeLink__112_1273841756"/>
             <w:bookmarkEnd w:id="0"/>
             <w:bookmarkEnd w:id="1"/>
             <w:r>
@@ -909,119 +908,20 @@
             </w:tcBorders>
             <w:shd w:fill="FFFFFF" w:val="clear"/>
             <w:tcMar>
-              <w:left w:w="93" w:type="dxa"/>
-            </w:tcMar>
-          </w:tcPr>
-          <w:p>
-            <w:pPr>
-              <w:pStyle w:val="Normal"/>
-              <w:rPr>
-                <w:rFonts w:ascii="Times New Roman" w:hAnsi="Times New Roman"/>
-              </w:rPr>
-            </w:pPr>
-            <w:r>
-              <w:rPr>
-                <w:rFonts w:ascii="Times New Roman" w:hAnsi="Times New Roman"/>
-              </w:rPr>
-              <w:t>Yield</w:t>
-            </w:r>
-          </w:p>
-          <w:p>
-            <w:pPr>
-              <w:pStyle w:val="Normal"/>
-              <w:rPr>
-                <w:rFonts w:ascii="Times New Roman" w:hAnsi="Times New Roman"/>
-              </w:rPr>
-            </w:pPr>
-            <w:r>
-              <w:rPr>
-                <w:rFonts w:ascii="Times New Roman" w:hAnsi="Times New Roman"/>
-              </w:rPr>
-              <w:t>loadr3</w:t>
-            </w:r>
-          </w:p>
-          <w:p>
-            <w:pPr>
-              <w:pStyle w:val="Normal"/>
-              <w:rPr>
-                <w:rFonts w:ascii="Times New Roman" w:hAnsi="Times New Roman"/>
-              </w:rPr>
-            </w:pPr>
-            <w:r>
-              <w:rPr>
-                <w:rFonts w:ascii="Times New Roman" w:hAnsi="Times New Roman"/>
-              </w:rPr>
-              <w:t>idle process</w:t>
-            </w:r>
-          </w:p>
-          <w:p>
-            <w:pPr>
-              <w:pStyle w:val="Normal"/>
-              <w:rPr>
-                <w:rFonts w:ascii="Times New Roman" w:hAnsi="Times New Roman"/>
-              </w:rPr>
-            </w:pPr>
-            <w:r>
-              <w:rPr>
-                <w:rFonts w:ascii="Times New Roman" w:hAnsi="Times New Roman"/>
-              </w:rPr>
-              <w:t>comhand process</w:t>
-            </w:r>
-          </w:p>
-          <w:p>
-            <w:pPr>
-              <w:pStyle w:val="Normal"/>
-              <w:rPr>
-                <w:rFonts w:ascii="Times New Roman" w:hAnsi="Times New Roman"/>
-              </w:rPr>
-            </w:pPr>
-            <w:r>
-              <w:rPr>
-                <w:rFonts w:ascii="Times New Roman" w:hAnsi="Times New Roman"/>
-              </w:rPr>
-              <w:t>Updated insert and remove pcb</w:t>
-            </w:r>
-          </w:p>
-          <w:p>
-            <w:pPr>
-              <w:pStyle w:val="Normal"/>
-              <w:rPr>
-                <w:rFonts w:ascii="Times New Roman" w:hAnsi="Times New Roman"/>
-              </w:rPr>
-            </w:pPr>
-            <w:r>
-              <w:rPr>
-                <w:rFonts w:ascii="Times New Roman" w:hAnsi="Times New Roman"/>
-              </w:rPr>
-              <w:t>Getting arguments for alarm process</w:t>
-            </w:r>
-          </w:p>
-          <w:p>
-            <w:pPr>
-              <w:pStyle w:val="Normal"/>
-              <w:rPr>
-                <w:rFonts w:ascii="Times New Roman" w:hAnsi="Times New Roman"/>
-              </w:rPr>
-            </w:pPr>
-            <w:r>
-              <w:rPr>
-                <w:rFonts w:ascii="Times New Roman" w:hAnsi="Times New Roman"/>
-              </w:rPr>
-              <w:t>sys_call</w:t>
-            </w:r>
-          </w:p>
-          <w:p>
-            <w:pPr>
-              <w:pStyle w:val="Normal"/>
-              <w:rPr>
-                <w:rFonts w:ascii="Times New Roman" w:hAnsi="Times New Roman"/>
-              </w:rPr>
-            </w:pPr>
-            <w:r>
-              <w:rPr>
-                <w:rFonts w:ascii="Times New Roman" w:hAnsi="Times New Roman"/>
-              </w:rPr>
-              <w:t>Updated manuals</w:t>
+              <w:left w:w="98" w:type="dxa"/>
+            </w:tcMar>
+          </w:tcPr>
+          <w:p>
+            <w:pPr>
+              <w:pStyle w:val="Normal"/>
+              <w:rPr>
+                <w:rFonts w:ascii="Times New Roman" w:hAnsi="Times New Roman"/>
+              </w:rPr>
+            </w:pPr>
+            <w:r>
+              <w:rPr>
+                <w:rFonts w:ascii="Times New Roman" w:hAnsi="Times New Roman"/>
+              </w:rPr>
             </w:r>
           </w:p>
         </w:tc>
@@ -1038,7 +938,7 @@
             </w:tcBorders>
             <w:shd w:fill="FFFFFF" w:val="clear"/>
             <w:tcMar>
-              <w:left w:w="93" w:type="dxa"/>
+              <w:left w:w="98" w:type="dxa"/>
             </w:tcMar>
           </w:tcPr>
           <w:p>
@@ -1068,7 +968,7 @@
             </w:tcBorders>
             <w:shd w:fill="FFFFFF" w:val="clear"/>
             <w:tcMar>
-              <w:left w:w="93" w:type="dxa"/>
+              <w:left w:w="98" w:type="dxa"/>
             </w:tcMar>
           </w:tcPr>
           <w:p>
@@ -1092,18 +992,18 @@
         </w:trPr>
         <w:tc>
           <w:tcPr>
-            <w:tcW w:w="1822" w:type="dxa"/>
-            <w:tcBorders>
-              <w:top w:val="single" w:sz="4" w:space="0" w:color="00000A"/>
-              <w:left w:val="single" w:sz="4" w:space="0" w:color="00000A"/>
-              <w:bottom w:val="single" w:sz="4" w:space="0" w:color="00000A"/>
-              <w:right w:val="single" w:sz="4" w:space="0" w:color="00000A"/>
-              <w:insideH w:val="single" w:sz="4" w:space="0" w:color="00000A"/>
-              <w:insideV w:val="single" w:sz="4" w:space="0" w:color="00000A"/>
-            </w:tcBorders>
-            <w:shd w:fill="FFFFFF" w:val="clear"/>
-            <w:tcMar>
-              <w:left w:w="93" w:type="dxa"/>
+            <w:tcW w:w="1823" w:type="dxa"/>
+            <w:tcBorders>
+              <w:top w:val="single" w:sz="4" w:space="0" w:color="00000A"/>
+              <w:left w:val="single" w:sz="4" w:space="0" w:color="00000A"/>
+              <w:bottom w:val="single" w:sz="4" w:space="0" w:color="00000A"/>
+              <w:right w:val="single" w:sz="4" w:space="0" w:color="00000A"/>
+              <w:insideH w:val="single" w:sz="4" w:space="0" w:color="00000A"/>
+              <w:insideV w:val="single" w:sz="4" w:space="0" w:color="00000A"/>
+            </w:tcBorders>
+            <w:shd w:fill="FFFFFF" w:val="clear"/>
+            <w:tcMar>
+              <w:left w:w="98" w:type="dxa"/>
             </w:tcMar>
           </w:tcPr>
           <w:p>
@@ -1148,7 +1048,7 @@
             </w:tcBorders>
             <w:shd w:fill="FFFFFF" w:val="clear"/>
             <w:tcMar>
-              <w:left w:w="93" w:type="dxa"/>
+              <w:left w:w="98" w:type="dxa"/>
             </w:tcMar>
           </w:tcPr>
           <w:p>
@@ -1207,7 +1107,7 @@
             </w:tcBorders>
             <w:shd w:fill="FFFFFF" w:val="clear"/>
             <w:tcMar>
-              <w:left w:w="93" w:type="dxa"/>
+              <w:left w:w="98" w:type="dxa"/>
             </w:tcMar>
           </w:tcPr>
           <w:p>
@@ -1320,7 +1220,7 @@
             </w:tcBorders>
             <w:shd w:fill="FFFFFF" w:val="clear"/>
             <w:tcMar>
-              <w:left w:w="93" w:type="dxa"/>
+              <w:left w:w="98" w:type="dxa"/>
             </w:tcMar>
           </w:tcPr>
           <w:p>
@@ -1449,7 +1349,7 @@
             </w:tcBorders>
             <w:shd w:fill="FFFFFF" w:val="clear"/>
             <w:tcMar>
-              <w:left w:w="93" w:type="dxa"/>
+              <w:left w:w="98" w:type="dxa"/>
             </w:tcMar>
           </w:tcPr>
           <w:p>
@@ -1479,7 +1379,7 @@
             </w:tcBorders>
             <w:shd w:fill="FFFFFF" w:val="clear"/>
             <w:tcMar>
-              <w:left w:w="93" w:type="dxa"/>
+              <w:left w:w="98" w:type="dxa"/>
             </w:tcMar>
           </w:tcPr>
           <w:p>
@@ -1503,18 +1403,18 @@
         </w:trPr>
         <w:tc>
           <w:tcPr>
-            <w:tcW w:w="1822" w:type="dxa"/>
-            <w:tcBorders>
-              <w:top w:val="single" w:sz="4" w:space="0" w:color="00000A"/>
-              <w:left w:val="single" w:sz="4" w:space="0" w:color="00000A"/>
-              <w:bottom w:val="single" w:sz="4" w:space="0" w:color="00000A"/>
-              <w:right w:val="single" w:sz="4" w:space="0" w:color="00000A"/>
-              <w:insideH w:val="single" w:sz="4" w:space="0" w:color="00000A"/>
-              <w:insideV w:val="single" w:sz="4" w:space="0" w:color="00000A"/>
-            </w:tcBorders>
-            <w:shd w:fill="FFFFFF" w:val="clear"/>
-            <w:tcMar>
-              <w:left w:w="93" w:type="dxa"/>
+            <w:tcW w:w="1823" w:type="dxa"/>
+            <w:tcBorders>
+              <w:top w:val="single" w:sz="4" w:space="0" w:color="00000A"/>
+              <w:left w:val="single" w:sz="4" w:space="0" w:color="00000A"/>
+              <w:bottom w:val="single" w:sz="4" w:space="0" w:color="00000A"/>
+              <w:right w:val="single" w:sz="4" w:space="0" w:color="00000A"/>
+              <w:insideH w:val="single" w:sz="4" w:space="0" w:color="00000A"/>
+              <w:insideV w:val="single" w:sz="4" w:space="0" w:color="00000A"/>
+            </w:tcBorders>
+            <w:shd w:fill="FFFFFF" w:val="clear"/>
+            <w:tcMar>
+              <w:left w:w="98" w:type="dxa"/>
             </w:tcMar>
           </w:tcPr>
           <w:p>
@@ -1559,7 +1459,7 @@
             </w:tcBorders>
             <w:shd w:fill="FFFFFF" w:val="clear"/>
             <w:tcMar>
-              <w:left w:w="93" w:type="dxa"/>
+              <w:left w:w="98" w:type="dxa"/>
             </w:tcMar>
           </w:tcPr>
           <w:p>
@@ -1659,7 +1559,7 @@
             </w:tcBorders>
             <w:shd w:fill="FFFFFF" w:val="clear"/>
             <w:tcMar>
-              <w:left w:w="93" w:type="dxa"/>
+              <w:left w:w="98" w:type="dxa"/>
             </w:tcMar>
           </w:tcPr>
           <w:p>
@@ -1800,78 +1700,9 @@
             </w:tcBorders>
             <w:shd w:fill="FFFFFF" w:val="clear"/>
             <w:tcMar>
-              <w:left w:w="93" w:type="dxa"/>
-            </w:tcMar>
-          </w:tcPr>
-          <w:p>
-            <w:pPr>
-              <w:pStyle w:val="Normal"/>
-              <w:rPr>
-                <w:rFonts w:ascii="Times New Roman" w:hAnsi="Times New Roman"/>
-              </w:rPr>
-            </w:pPr>
-            <w:r>
-              <w:rPr>
-                <w:rFonts w:ascii="Times New Roman" w:hAnsi="Times New Roman"/>
-              </w:rPr>
-              <w:t>sys_call_isr</w:t>
-            </w:r>
-          </w:p>
-          <w:p>
-            <w:pPr>
-              <w:pStyle w:val="Normal"/>
-              <w:rPr>
-                <w:rFonts w:ascii="Times New Roman" w:hAnsi="Times New Roman"/>
-              </w:rPr>
-            </w:pPr>
-            <w:r>
-              <w:rPr>
-                <w:rFonts w:ascii="Times New Roman" w:hAnsi="Times New Roman"/>
-              </w:rPr>
-              <w:t>sys_call</w:t>
-            </w:r>
-          </w:p>
-          <w:p>
-            <w:pPr>
-              <w:pStyle w:val="Normal"/>
-              <w:rPr>
-                <w:rFonts w:ascii="Times New Roman" w:hAnsi="Times New Roman"/>
-              </w:rPr>
-            </w:pPr>
-            <w:r>
-              <w:rPr>
-                <w:rFonts w:ascii="Times New Roman" w:hAnsi="Times New Roman"/>
-              </w:rPr>
-              <w:t>idle process</w:t>
-            </w:r>
-          </w:p>
-          <w:p>
-            <w:pPr>
-              <w:pStyle w:val="Normal"/>
-              <w:rPr>
-                <w:rFonts w:ascii="Times New Roman" w:hAnsi="Times New Roman"/>
-              </w:rPr>
-            </w:pPr>
-            <w:r>
-              <w:rPr>
-                <w:rFonts w:ascii="Times New Roman" w:hAnsi="Times New Roman"/>
-              </w:rPr>
-              <w:t>Helping with alarm process</w:t>
-            </w:r>
-          </w:p>
-          <w:p>
-            <w:pPr>
-              <w:pStyle w:val="Normal"/>
-              <w:rPr>
-                <w:rFonts w:ascii="Times New Roman" w:hAnsi="Times New Roman"/>
-              </w:rPr>
-            </w:pPr>
-            <w:r>
-              <w:rPr>
-                <w:rFonts w:ascii="Times New Roman" w:hAnsi="Times New Roman"/>
-              </w:rPr>
-            </w:r>
-          </w:p>
+              <w:left w:w="98" w:type="dxa"/>
+            </w:tcMar>
+          </w:tcPr>
           <w:p>
             <w:pPr>
               <w:pStyle w:val="Normal"/>
@@ -1899,7 +1730,7 @@
             </w:tcBorders>
             <w:shd w:fill="FFFFFF" w:val="clear"/>
             <w:tcMar>
-              <w:left w:w="93" w:type="dxa"/>
+              <w:left w:w="98" w:type="dxa"/>
             </w:tcMar>
           </w:tcPr>
           <w:p>
@@ -1929,7 +1760,7 @@
             </w:tcBorders>
             <w:shd w:fill="FFFFFF" w:val="clear"/>
             <w:tcMar>
-              <w:left w:w="93" w:type="dxa"/>
+              <w:left w:w="98" w:type="dxa"/>
             </w:tcMar>
           </w:tcPr>
           <w:p>
@@ -1976,7 +1807,6 @@
     <w:rPrDefault>
       <w:rPr>
         <w:rFonts w:ascii="Calibri" w:hAnsi="Calibri" w:eastAsia="Calibri" w:cs="Arial"/>
-        <w:sz w:val="20"/>
         <w:szCs w:val="24"/>
         <w:lang w:val="en-US" w:eastAsia="en-US" w:bidi="ar-SA"/>
       </w:rPr>
@@ -1990,7 +1820,9 @@
     <w:qFormat/>
     <w:pPr>
       <w:widowControl/>
-      <w:overflowPunct w:val="false"/>
+      <w:kinsoku w:val="true"/>
+      <w:overflowPunct w:val="true"/>
+      <w:autoSpaceDE w:val="true"/>
       <w:bidi w:val="0"/>
       <w:jc w:val="left"/>
     </w:pPr>

</xml_diff>

<commit_message>
Re-commit the changes addison made to the who did what
</commit_message>
<xml_diff>
--- a/Who Did What Above C level.docx
+++ b/Who Did What Above C level.docx
@@ -58,7 +58,7 @@
       <w:tblPr>
         <w:tblW w:w="10741" w:type="dxa"/>
         <w:jc w:val="left"/>
-        <w:tblInd w:w="-825" w:type="dxa"/>
+        <w:tblInd w:w="-830" w:type="dxa"/>
         <w:tblBorders>
           <w:top w:val="single" w:sz="4" w:space="0" w:color="00000A"/>
           <w:left w:val="single" w:sz="4" w:space="0" w:color="00000A"/>
@@ -69,13 +69,13 @@
         </w:tblBorders>
         <w:tblCellMar>
           <w:top w:w="0" w:type="dxa"/>
-          <w:left w:w="98" w:type="dxa"/>
+          <w:left w:w="93" w:type="dxa"/>
           <w:bottom w:w="0" w:type="dxa"/>
           <w:right w:w="108" w:type="dxa"/>
         </w:tblCellMar>
       </w:tblPr>
       <w:tblGrid>
-        <w:gridCol w:w="1823"/>
+        <w:gridCol w:w="1822"/>
         <w:gridCol w:w="2402"/>
         <w:gridCol w:w="1736"/>
         <w:gridCol w:w="2769"/>
@@ -88,18 +88,18 @@
         </w:trPr>
         <w:tc>
           <w:tcPr>
-            <w:tcW w:w="1823" w:type="dxa"/>
-            <w:tcBorders>
-              <w:top w:val="single" w:sz="4" w:space="0" w:color="00000A"/>
-              <w:left w:val="single" w:sz="4" w:space="0" w:color="00000A"/>
-              <w:bottom w:val="single" w:sz="4" w:space="0" w:color="00000A"/>
-              <w:right w:val="single" w:sz="4" w:space="0" w:color="00000A"/>
-              <w:insideH w:val="single" w:sz="4" w:space="0" w:color="00000A"/>
-              <w:insideV w:val="single" w:sz="4" w:space="0" w:color="00000A"/>
-            </w:tcBorders>
-            <w:shd w:fill="FFFFFF" w:val="clear"/>
-            <w:tcMar>
-              <w:left w:w="98" w:type="dxa"/>
+            <w:tcW w:w="1822" w:type="dxa"/>
+            <w:tcBorders>
+              <w:top w:val="single" w:sz="4" w:space="0" w:color="00000A"/>
+              <w:left w:val="single" w:sz="4" w:space="0" w:color="00000A"/>
+              <w:bottom w:val="single" w:sz="4" w:space="0" w:color="00000A"/>
+              <w:right w:val="single" w:sz="4" w:space="0" w:color="00000A"/>
+              <w:insideH w:val="single" w:sz="4" w:space="0" w:color="00000A"/>
+              <w:insideV w:val="single" w:sz="4" w:space="0" w:color="00000A"/>
+            </w:tcBorders>
+            <w:shd w:fill="FFFFFF" w:val="clear"/>
+            <w:tcMar>
+              <w:left w:w="93" w:type="dxa"/>
             </w:tcMar>
           </w:tcPr>
           <w:p>
@@ -130,7 +130,7 @@
             </w:tcBorders>
             <w:shd w:fill="FFFFFF" w:val="clear"/>
             <w:tcMar>
-              <w:left w:w="98" w:type="dxa"/>
+              <w:left w:w="93" w:type="dxa"/>
             </w:tcMar>
           </w:tcPr>
           <w:p>
@@ -161,7 +161,7 @@
             </w:tcBorders>
             <w:shd w:fill="FFFFFF" w:val="clear"/>
             <w:tcMar>
-              <w:left w:w="98" w:type="dxa"/>
+              <w:left w:w="93" w:type="dxa"/>
             </w:tcMar>
           </w:tcPr>
           <w:p>
@@ -192,7 +192,7 @@
             </w:tcBorders>
             <w:shd w:fill="FFFFFF" w:val="clear"/>
             <w:tcMar>
-              <w:left w:w="98" w:type="dxa"/>
+              <w:left w:w="93" w:type="dxa"/>
             </w:tcMar>
           </w:tcPr>
           <w:p>
@@ -223,7 +223,7 @@
             </w:tcBorders>
             <w:shd w:fill="FFFFFF" w:val="clear"/>
             <w:tcMar>
-              <w:left w:w="98" w:type="dxa"/>
+              <w:left w:w="93" w:type="dxa"/>
             </w:tcMar>
           </w:tcPr>
           <w:p>
@@ -254,7 +254,7 @@
             </w:tcBorders>
             <w:shd w:fill="FFFFFF" w:val="clear"/>
             <w:tcMar>
-              <w:left w:w="98" w:type="dxa"/>
+              <w:left w:w="93" w:type="dxa"/>
             </w:tcMar>
           </w:tcPr>
           <w:p>
@@ -279,18 +279,18 @@
         </w:trPr>
         <w:tc>
           <w:tcPr>
-            <w:tcW w:w="1823" w:type="dxa"/>
-            <w:tcBorders>
-              <w:top w:val="single" w:sz="4" w:space="0" w:color="00000A"/>
-              <w:left w:val="single" w:sz="4" w:space="0" w:color="00000A"/>
-              <w:bottom w:val="single" w:sz="4" w:space="0" w:color="00000A"/>
-              <w:right w:val="single" w:sz="4" w:space="0" w:color="00000A"/>
-              <w:insideH w:val="single" w:sz="4" w:space="0" w:color="00000A"/>
-              <w:insideV w:val="single" w:sz="4" w:space="0" w:color="00000A"/>
-            </w:tcBorders>
-            <w:shd w:fill="FFFFFF" w:val="clear"/>
-            <w:tcMar>
-              <w:left w:w="98" w:type="dxa"/>
+            <w:tcW w:w="1822" w:type="dxa"/>
+            <w:tcBorders>
+              <w:top w:val="single" w:sz="4" w:space="0" w:color="00000A"/>
+              <w:left w:val="single" w:sz="4" w:space="0" w:color="00000A"/>
+              <w:bottom w:val="single" w:sz="4" w:space="0" w:color="00000A"/>
+              <w:right w:val="single" w:sz="4" w:space="0" w:color="00000A"/>
+              <w:insideH w:val="single" w:sz="4" w:space="0" w:color="00000A"/>
+              <w:insideV w:val="single" w:sz="4" w:space="0" w:color="00000A"/>
+            </w:tcBorders>
+            <w:shd w:fill="FFFFFF" w:val="clear"/>
+            <w:tcMar>
+              <w:left w:w="93" w:type="dxa"/>
             </w:tcMar>
           </w:tcPr>
           <w:p>
@@ -321,7 +321,7 @@
             </w:tcBorders>
             <w:shd w:fill="FFFFFF" w:val="clear"/>
             <w:tcMar>
-              <w:left w:w="98" w:type="dxa"/>
+              <w:left w:w="93" w:type="dxa"/>
             </w:tcMar>
           </w:tcPr>
           <w:p>
@@ -492,7 +492,7 @@
             </w:tcBorders>
             <w:shd w:fill="FFFFFF" w:val="clear"/>
             <w:tcMar>
-              <w:left w:w="98" w:type="dxa"/>
+              <w:left w:w="93" w:type="dxa"/>
             </w:tcMar>
           </w:tcPr>
           <w:p>
@@ -619,20 +619,21 @@
             </w:tcBorders>
             <w:shd w:fill="FFFFFF" w:val="clear"/>
             <w:tcMar>
-              <w:left w:w="98" w:type="dxa"/>
-            </w:tcMar>
-          </w:tcPr>
-          <w:p>
-            <w:pPr>
-              <w:pStyle w:val="Normal"/>
-              <w:rPr>
-                <w:rFonts w:ascii="Times New Roman" w:hAnsi="Times New Roman"/>
-              </w:rPr>
-            </w:pPr>
-            <w:r>
-              <w:rPr>
-                <w:rFonts w:ascii="Times New Roman" w:hAnsi="Times New Roman"/>
-              </w:rPr>
+              <w:left w:w="93" w:type="dxa"/>
+            </w:tcMar>
+          </w:tcPr>
+          <w:p>
+            <w:pPr>
+              <w:pStyle w:val="Normal"/>
+              <w:rPr>
+                <w:rFonts w:ascii="Times New Roman" w:hAnsi="Times New Roman"/>
+              </w:rPr>
+            </w:pPr>
+            <w:r>
+              <w:rPr>
+                <w:rFonts w:ascii="Times New Roman" w:hAnsi="Times New Roman"/>
+              </w:rPr>
+              <w:t>Assisted with R4</w:t>
             </w:r>
           </w:p>
         </w:tc>
@@ -649,7 +650,7 @@
             </w:tcBorders>
             <w:shd w:fill="FFFFFF" w:val="clear"/>
             <w:tcMar>
-              <w:left w:w="98" w:type="dxa"/>
+              <w:left w:w="93" w:type="dxa"/>
             </w:tcMar>
           </w:tcPr>
           <w:p>
@@ -679,7 +680,7 @@
             </w:tcBorders>
             <w:shd w:fill="FFFFFF" w:val="clear"/>
             <w:tcMar>
-              <w:left w:w="98" w:type="dxa"/>
+              <w:left w:w="93" w:type="dxa"/>
             </w:tcMar>
           </w:tcPr>
           <w:p>
@@ -703,18 +704,18 @@
         </w:trPr>
         <w:tc>
           <w:tcPr>
-            <w:tcW w:w="1823" w:type="dxa"/>
-            <w:tcBorders>
-              <w:top w:val="single" w:sz="4" w:space="0" w:color="00000A"/>
-              <w:left w:val="single" w:sz="4" w:space="0" w:color="00000A"/>
-              <w:bottom w:val="single" w:sz="4" w:space="0" w:color="00000A"/>
-              <w:right w:val="single" w:sz="4" w:space="0" w:color="00000A"/>
-              <w:insideH w:val="single" w:sz="4" w:space="0" w:color="00000A"/>
-              <w:insideV w:val="single" w:sz="4" w:space="0" w:color="00000A"/>
-            </w:tcBorders>
-            <w:shd w:fill="FFFFFF" w:val="clear"/>
-            <w:tcMar>
-              <w:left w:w="98" w:type="dxa"/>
+            <w:tcW w:w="1822" w:type="dxa"/>
+            <w:tcBorders>
+              <w:top w:val="single" w:sz="4" w:space="0" w:color="00000A"/>
+              <w:left w:val="single" w:sz="4" w:space="0" w:color="00000A"/>
+              <w:bottom w:val="single" w:sz="4" w:space="0" w:color="00000A"/>
+              <w:right w:val="single" w:sz="4" w:space="0" w:color="00000A"/>
+              <w:insideH w:val="single" w:sz="4" w:space="0" w:color="00000A"/>
+              <w:insideV w:val="single" w:sz="4" w:space="0" w:color="00000A"/>
+            </w:tcBorders>
+            <w:shd w:fill="FFFFFF" w:val="clear"/>
+            <w:tcMar>
+              <w:left w:w="93" w:type="dxa"/>
             </w:tcMar>
           </w:tcPr>
           <w:p>
@@ -759,7 +760,7 @@
             </w:tcBorders>
             <w:shd w:fill="FFFFFF" w:val="clear"/>
             <w:tcMar>
-              <w:left w:w="98" w:type="dxa"/>
+              <w:left w:w="93" w:type="dxa"/>
             </w:tcMar>
           </w:tcPr>
           <w:p>
@@ -818,18 +819,18 @@
             </w:tcBorders>
             <w:shd w:fill="FFFFFF" w:val="clear"/>
             <w:tcMar>
-              <w:left w:w="98" w:type="dxa"/>
-            </w:tcMar>
-          </w:tcPr>
-          <w:p>
-            <w:pPr>
-              <w:pStyle w:val="Normal"/>
-              <w:rPr>
-                <w:rFonts w:ascii="Times New Roman" w:hAnsi="Times New Roman"/>
-              </w:rPr>
-            </w:pPr>
-            <w:bookmarkStart w:id="0" w:name="_GoBack"/>
-            <w:bookmarkStart w:id="1" w:name="__DdeLink__112_1273841756"/>
+              <w:left w:w="93" w:type="dxa"/>
+            </w:tcMar>
+          </w:tcPr>
+          <w:p>
+            <w:pPr>
+              <w:pStyle w:val="Normal"/>
+              <w:rPr>
+                <w:rFonts w:ascii="Times New Roman" w:hAnsi="Times New Roman"/>
+              </w:rPr>
+            </w:pPr>
+            <w:bookmarkStart w:id="0" w:name="__DdeLink__112_1273841756"/>
+            <w:bookmarkStart w:id="1" w:name="_GoBack"/>
             <w:bookmarkEnd w:id="0"/>
             <w:bookmarkEnd w:id="1"/>
             <w:r>
@@ -908,20 +909,119 @@
             </w:tcBorders>
             <w:shd w:fill="FFFFFF" w:val="clear"/>
             <w:tcMar>
-              <w:left w:w="98" w:type="dxa"/>
-            </w:tcMar>
-          </w:tcPr>
-          <w:p>
-            <w:pPr>
-              <w:pStyle w:val="Normal"/>
-              <w:rPr>
-                <w:rFonts w:ascii="Times New Roman" w:hAnsi="Times New Roman"/>
-              </w:rPr>
-            </w:pPr>
-            <w:r>
-              <w:rPr>
-                <w:rFonts w:ascii="Times New Roman" w:hAnsi="Times New Roman"/>
-              </w:rPr>
+              <w:left w:w="93" w:type="dxa"/>
+            </w:tcMar>
+          </w:tcPr>
+          <w:p>
+            <w:pPr>
+              <w:pStyle w:val="Normal"/>
+              <w:rPr>
+                <w:rFonts w:ascii="Times New Roman" w:hAnsi="Times New Roman"/>
+              </w:rPr>
+            </w:pPr>
+            <w:r>
+              <w:rPr>
+                <w:rFonts w:ascii="Times New Roman" w:hAnsi="Times New Roman"/>
+              </w:rPr>
+              <w:t>Yield</w:t>
+            </w:r>
+          </w:p>
+          <w:p>
+            <w:pPr>
+              <w:pStyle w:val="Normal"/>
+              <w:rPr>
+                <w:rFonts w:ascii="Times New Roman" w:hAnsi="Times New Roman"/>
+              </w:rPr>
+            </w:pPr>
+            <w:r>
+              <w:rPr>
+                <w:rFonts w:ascii="Times New Roman" w:hAnsi="Times New Roman"/>
+              </w:rPr>
+              <w:t>loadr3</w:t>
+            </w:r>
+          </w:p>
+          <w:p>
+            <w:pPr>
+              <w:pStyle w:val="Normal"/>
+              <w:rPr>
+                <w:rFonts w:ascii="Times New Roman" w:hAnsi="Times New Roman"/>
+              </w:rPr>
+            </w:pPr>
+            <w:r>
+              <w:rPr>
+                <w:rFonts w:ascii="Times New Roman" w:hAnsi="Times New Roman"/>
+              </w:rPr>
+              <w:t>idle process</w:t>
+            </w:r>
+          </w:p>
+          <w:p>
+            <w:pPr>
+              <w:pStyle w:val="Normal"/>
+              <w:rPr>
+                <w:rFonts w:ascii="Times New Roman" w:hAnsi="Times New Roman"/>
+              </w:rPr>
+            </w:pPr>
+            <w:r>
+              <w:rPr>
+                <w:rFonts w:ascii="Times New Roman" w:hAnsi="Times New Roman"/>
+              </w:rPr>
+              <w:t>comhand process</w:t>
+            </w:r>
+          </w:p>
+          <w:p>
+            <w:pPr>
+              <w:pStyle w:val="Normal"/>
+              <w:rPr>
+                <w:rFonts w:ascii="Times New Roman" w:hAnsi="Times New Roman"/>
+              </w:rPr>
+            </w:pPr>
+            <w:r>
+              <w:rPr>
+                <w:rFonts w:ascii="Times New Roman" w:hAnsi="Times New Roman"/>
+              </w:rPr>
+              <w:t>Updated insert and remove pcb</w:t>
+            </w:r>
+          </w:p>
+          <w:p>
+            <w:pPr>
+              <w:pStyle w:val="Normal"/>
+              <w:rPr>
+                <w:rFonts w:ascii="Times New Roman" w:hAnsi="Times New Roman"/>
+              </w:rPr>
+            </w:pPr>
+            <w:r>
+              <w:rPr>
+                <w:rFonts w:ascii="Times New Roman" w:hAnsi="Times New Roman"/>
+              </w:rPr>
+              <w:t>Getting arguments for alarm process</w:t>
+            </w:r>
+          </w:p>
+          <w:p>
+            <w:pPr>
+              <w:pStyle w:val="Normal"/>
+              <w:rPr>
+                <w:rFonts w:ascii="Times New Roman" w:hAnsi="Times New Roman"/>
+              </w:rPr>
+            </w:pPr>
+            <w:r>
+              <w:rPr>
+                <w:rFonts w:ascii="Times New Roman" w:hAnsi="Times New Roman"/>
+              </w:rPr>
+              <w:t>sys_call</w:t>
+            </w:r>
+          </w:p>
+          <w:p>
+            <w:pPr>
+              <w:pStyle w:val="Normal"/>
+              <w:rPr>
+                <w:rFonts w:ascii="Times New Roman" w:hAnsi="Times New Roman"/>
+              </w:rPr>
+            </w:pPr>
+            <w:r>
+              <w:rPr>
+                <w:rFonts w:ascii="Times New Roman" w:hAnsi="Times New Roman"/>
+              </w:rPr>
+              <w:t>Updated manuals</w:t>
             </w:r>
           </w:p>
         </w:tc>
@@ -938,7 +1038,7 @@
             </w:tcBorders>
             <w:shd w:fill="FFFFFF" w:val="clear"/>
             <w:tcMar>
-              <w:left w:w="98" w:type="dxa"/>
+              <w:left w:w="93" w:type="dxa"/>
             </w:tcMar>
           </w:tcPr>
           <w:p>
@@ -968,7 +1068,7 @@
             </w:tcBorders>
             <w:shd w:fill="FFFFFF" w:val="clear"/>
             <w:tcMar>
-              <w:left w:w="98" w:type="dxa"/>
+              <w:left w:w="93" w:type="dxa"/>
             </w:tcMar>
           </w:tcPr>
           <w:p>
@@ -992,18 +1092,18 @@
         </w:trPr>
         <w:tc>
           <w:tcPr>
-            <w:tcW w:w="1823" w:type="dxa"/>
-            <w:tcBorders>
-              <w:top w:val="single" w:sz="4" w:space="0" w:color="00000A"/>
-              <w:left w:val="single" w:sz="4" w:space="0" w:color="00000A"/>
-              <w:bottom w:val="single" w:sz="4" w:space="0" w:color="00000A"/>
-              <w:right w:val="single" w:sz="4" w:space="0" w:color="00000A"/>
-              <w:insideH w:val="single" w:sz="4" w:space="0" w:color="00000A"/>
-              <w:insideV w:val="single" w:sz="4" w:space="0" w:color="00000A"/>
-            </w:tcBorders>
-            <w:shd w:fill="FFFFFF" w:val="clear"/>
-            <w:tcMar>
-              <w:left w:w="98" w:type="dxa"/>
+            <w:tcW w:w="1822" w:type="dxa"/>
+            <w:tcBorders>
+              <w:top w:val="single" w:sz="4" w:space="0" w:color="00000A"/>
+              <w:left w:val="single" w:sz="4" w:space="0" w:color="00000A"/>
+              <w:bottom w:val="single" w:sz="4" w:space="0" w:color="00000A"/>
+              <w:right w:val="single" w:sz="4" w:space="0" w:color="00000A"/>
+              <w:insideH w:val="single" w:sz="4" w:space="0" w:color="00000A"/>
+              <w:insideV w:val="single" w:sz="4" w:space="0" w:color="00000A"/>
+            </w:tcBorders>
+            <w:shd w:fill="FFFFFF" w:val="clear"/>
+            <w:tcMar>
+              <w:left w:w="93" w:type="dxa"/>
             </w:tcMar>
           </w:tcPr>
           <w:p>
@@ -1048,7 +1148,7 @@
             </w:tcBorders>
             <w:shd w:fill="FFFFFF" w:val="clear"/>
             <w:tcMar>
-              <w:left w:w="98" w:type="dxa"/>
+              <w:left w:w="93" w:type="dxa"/>
             </w:tcMar>
           </w:tcPr>
           <w:p>
@@ -1107,7 +1207,7 @@
             </w:tcBorders>
             <w:shd w:fill="FFFFFF" w:val="clear"/>
             <w:tcMar>
-              <w:left w:w="98" w:type="dxa"/>
+              <w:left w:w="93" w:type="dxa"/>
             </w:tcMar>
           </w:tcPr>
           <w:p>
@@ -1220,7 +1320,7 @@
             </w:tcBorders>
             <w:shd w:fill="FFFFFF" w:val="clear"/>
             <w:tcMar>
-              <w:left w:w="98" w:type="dxa"/>
+              <w:left w:w="93" w:type="dxa"/>
             </w:tcMar>
           </w:tcPr>
           <w:p>
@@ -1349,7 +1449,7 @@
             </w:tcBorders>
             <w:shd w:fill="FFFFFF" w:val="clear"/>
             <w:tcMar>
-              <w:left w:w="98" w:type="dxa"/>
+              <w:left w:w="93" w:type="dxa"/>
             </w:tcMar>
           </w:tcPr>
           <w:p>
@@ -1379,7 +1479,7 @@
             </w:tcBorders>
             <w:shd w:fill="FFFFFF" w:val="clear"/>
             <w:tcMar>
-              <w:left w:w="98" w:type="dxa"/>
+              <w:left w:w="93" w:type="dxa"/>
             </w:tcMar>
           </w:tcPr>
           <w:p>
@@ -1403,18 +1503,18 @@
         </w:trPr>
         <w:tc>
           <w:tcPr>
-            <w:tcW w:w="1823" w:type="dxa"/>
-            <w:tcBorders>
-              <w:top w:val="single" w:sz="4" w:space="0" w:color="00000A"/>
-              <w:left w:val="single" w:sz="4" w:space="0" w:color="00000A"/>
-              <w:bottom w:val="single" w:sz="4" w:space="0" w:color="00000A"/>
-              <w:right w:val="single" w:sz="4" w:space="0" w:color="00000A"/>
-              <w:insideH w:val="single" w:sz="4" w:space="0" w:color="00000A"/>
-              <w:insideV w:val="single" w:sz="4" w:space="0" w:color="00000A"/>
-            </w:tcBorders>
-            <w:shd w:fill="FFFFFF" w:val="clear"/>
-            <w:tcMar>
-              <w:left w:w="98" w:type="dxa"/>
+            <w:tcW w:w="1822" w:type="dxa"/>
+            <w:tcBorders>
+              <w:top w:val="single" w:sz="4" w:space="0" w:color="00000A"/>
+              <w:left w:val="single" w:sz="4" w:space="0" w:color="00000A"/>
+              <w:bottom w:val="single" w:sz="4" w:space="0" w:color="00000A"/>
+              <w:right w:val="single" w:sz="4" w:space="0" w:color="00000A"/>
+              <w:insideH w:val="single" w:sz="4" w:space="0" w:color="00000A"/>
+              <w:insideV w:val="single" w:sz="4" w:space="0" w:color="00000A"/>
+            </w:tcBorders>
+            <w:shd w:fill="FFFFFF" w:val="clear"/>
+            <w:tcMar>
+              <w:left w:w="93" w:type="dxa"/>
             </w:tcMar>
           </w:tcPr>
           <w:p>
@@ -1459,7 +1559,7 @@
             </w:tcBorders>
             <w:shd w:fill="FFFFFF" w:val="clear"/>
             <w:tcMar>
-              <w:left w:w="98" w:type="dxa"/>
+              <w:left w:w="93" w:type="dxa"/>
             </w:tcMar>
           </w:tcPr>
           <w:p>
@@ -1559,7 +1659,7 @@
             </w:tcBorders>
             <w:shd w:fill="FFFFFF" w:val="clear"/>
             <w:tcMar>
-              <w:left w:w="98" w:type="dxa"/>
+              <w:left w:w="93" w:type="dxa"/>
             </w:tcMar>
           </w:tcPr>
           <w:p>
@@ -1700,9 +1800,78 @@
             </w:tcBorders>
             <w:shd w:fill="FFFFFF" w:val="clear"/>
             <w:tcMar>
-              <w:left w:w="98" w:type="dxa"/>
-            </w:tcMar>
-          </w:tcPr>
+              <w:left w:w="93" w:type="dxa"/>
+            </w:tcMar>
+          </w:tcPr>
+          <w:p>
+            <w:pPr>
+              <w:pStyle w:val="Normal"/>
+              <w:rPr>
+                <w:rFonts w:ascii="Times New Roman" w:hAnsi="Times New Roman"/>
+              </w:rPr>
+            </w:pPr>
+            <w:r>
+              <w:rPr>
+                <w:rFonts w:ascii="Times New Roman" w:hAnsi="Times New Roman"/>
+              </w:rPr>
+              <w:t>sys_call_isr</w:t>
+            </w:r>
+          </w:p>
+          <w:p>
+            <w:pPr>
+              <w:pStyle w:val="Normal"/>
+              <w:rPr>
+                <w:rFonts w:ascii="Times New Roman" w:hAnsi="Times New Roman"/>
+              </w:rPr>
+            </w:pPr>
+            <w:r>
+              <w:rPr>
+                <w:rFonts w:ascii="Times New Roman" w:hAnsi="Times New Roman"/>
+              </w:rPr>
+              <w:t>sys_call</w:t>
+            </w:r>
+          </w:p>
+          <w:p>
+            <w:pPr>
+              <w:pStyle w:val="Normal"/>
+              <w:rPr>
+                <w:rFonts w:ascii="Times New Roman" w:hAnsi="Times New Roman"/>
+              </w:rPr>
+            </w:pPr>
+            <w:r>
+              <w:rPr>
+                <w:rFonts w:ascii="Times New Roman" w:hAnsi="Times New Roman"/>
+              </w:rPr>
+              <w:t>idle process</w:t>
+            </w:r>
+          </w:p>
+          <w:p>
+            <w:pPr>
+              <w:pStyle w:val="Normal"/>
+              <w:rPr>
+                <w:rFonts w:ascii="Times New Roman" w:hAnsi="Times New Roman"/>
+              </w:rPr>
+            </w:pPr>
+            <w:r>
+              <w:rPr>
+                <w:rFonts w:ascii="Times New Roman" w:hAnsi="Times New Roman"/>
+              </w:rPr>
+              <w:t>Helping with alarm process</w:t>
+            </w:r>
+          </w:p>
+          <w:p>
+            <w:pPr>
+              <w:pStyle w:val="Normal"/>
+              <w:rPr>
+                <w:rFonts w:ascii="Times New Roman" w:hAnsi="Times New Roman"/>
+              </w:rPr>
+            </w:pPr>
+            <w:r>
+              <w:rPr>
+                <w:rFonts w:ascii="Times New Roman" w:hAnsi="Times New Roman"/>
+              </w:rPr>
+            </w:r>
+          </w:p>
           <w:p>
             <w:pPr>
               <w:pStyle w:val="Normal"/>
@@ -1730,7 +1899,7 @@
             </w:tcBorders>
             <w:shd w:fill="FFFFFF" w:val="clear"/>
             <w:tcMar>
-              <w:left w:w="98" w:type="dxa"/>
+              <w:left w:w="93" w:type="dxa"/>
             </w:tcMar>
           </w:tcPr>
           <w:p>
@@ -1760,7 +1929,7 @@
             </w:tcBorders>
             <w:shd w:fill="FFFFFF" w:val="clear"/>
             <w:tcMar>
-              <w:left w:w="98" w:type="dxa"/>
+              <w:left w:w="93" w:type="dxa"/>
             </w:tcMar>
           </w:tcPr>
           <w:p>
@@ -1807,6 +1976,7 @@
     <w:rPrDefault>
       <w:rPr>
         <w:rFonts w:ascii="Calibri" w:hAnsi="Calibri" w:eastAsia="Calibri" w:cs="Arial"/>
+        <w:sz w:val="20"/>
         <w:szCs w:val="24"/>
         <w:lang w:val="en-US" w:eastAsia="en-US" w:bidi="ar-SA"/>
       </w:rPr>
@@ -1820,9 +1990,7 @@
     <w:qFormat/>
     <w:pPr>
       <w:widowControl/>
-      <w:kinsoku w:val="true"/>
-      <w:overflowPunct w:val="true"/>
-      <w:autoSpaceDE w:val="true"/>
+      <w:overflowPunct w:val="false"/>
       <w:bidi w:val="0"/>
       <w:jc w:val="left"/>
     </w:pPr>

</xml_diff>

<commit_message>
Update manuals/ who did what/ help function. Fixed void pointer problems for showFreeMemory/showAllocatedMemory
</commit_message>
<xml_diff>
--- a/Who Did What Above C level.docx
+++ b/Who Did What Above C level.docx
@@ -56,9 +56,9 @@
     </w:p>
     <w:tbl>
       <w:tblPr>
-        <w:tblW w:w="10741" w:type="dxa"/>
+        <w:tblW w:w="11610" w:type="dxa"/>
         <w:jc w:val="left"/>
-        <w:tblInd w:w="-830" w:type="dxa"/>
+        <w:tblInd w:w="-835" w:type="dxa"/>
         <w:tblBorders>
           <w:top w:val="single" w:sz="4" w:space="0" w:color="00000A"/>
           <w:left w:val="single" w:sz="4" w:space="0" w:color="00000A"/>
@@ -69,18 +69,18 @@
         </w:tblBorders>
         <w:tblCellMar>
           <w:top w:w="0" w:type="dxa"/>
-          <w:left w:w="93" w:type="dxa"/>
+          <w:left w:w="88" w:type="dxa"/>
           <w:bottom w:w="0" w:type="dxa"/>
           <w:right w:w="108" w:type="dxa"/>
         </w:tblCellMar>
       </w:tblPr>
       <w:tblGrid>
-        <w:gridCol w:w="1822"/>
-        <w:gridCol w:w="2402"/>
-        <w:gridCol w:w="1736"/>
-        <w:gridCol w:w="2769"/>
-        <w:gridCol w:w="105"/>
-        <w:gridCol w:w="1906"/>
+        <w:gridCol w:w="1080"/>
+        <w:gridCol w:w="2340"/>
+        <w:gridCol w:w="2250"/>
+        <w:gridCol w:w="3060"/>
+        <w:gridCol w:w="1710"/>
+        <w:gridCol w:w="1170"/>
       </w:tblGrid>
       <w:tr>
         <w:trPr>
@@ -88,18 +88,18 @@
         </w:trPr>
         <w:tc>
           <w:tcPr>
-            <w:tcW w:w="1822" w:type="dxa"/>
-            <w:tcBorders>
-              <w:top w:val="single" w:sz="4" w:space="0" w:color="00000A"/>
-              <w:left w:val="single" w:sz="4" w:space="0" w:color="00000A"/>
-              <w:bottom w:val="single" w:sz="4" w:space="0" w:color="00000A"/>
-              <w:right w:val="single" w:sz="4" w:space="0" w:color="00000A"/>
-              <w:insideH w:val="single" w:sz="4" w:space="0" w:color="00000A"/>
-              <w:insideV w:val="single" w:sz="4" w:space="0" w:color="00000A"/>
-            </w:tcBorders>
-            <w:shd w:fill="FFFFFF" w:val="clear"/>
-            <w:tcMar>
-              <w:left w:w="93" w:type="dxa"/>
+            <w:tcW w:w="1080" w:type="dxa"/>
+            <w:tcBorders>
+              <w:top w:val="single" w:sz="4" w:space="0" w:color="00000A"/>
+              <w:left w:val="single" w:sz="4" w:space="0" w:color="00000A"/>
+              <w:bottom w:val="single" w:sz="4" w:space="0" w:color="00000A"/>
+              <w:right w:val="single" w:sz="4" w:space="0" w:color="00000A"/>
+              <w:insideH w:val="single" w:sz="4" w:space="0" w:color="00000A"/>
+              <w:insideV w:val="single" w:sz="4" w:space="0" w:color="00000A"/>
+            </w:tcBorders>
+            <w:shd w:fill="FFFFFF" w:val="clear"/>
+            <w:tcMar>
+              <w:left w:w="88" w:type="dxa"/>
             </w:tcMar>
           </w:tcPr>
           <w:p>
@@ -119,18 +119,18 @@
         </w:tc>
         <w:tc>
           <w:tcPr>
-            <w:tcW w:w="2402" w:type="dxa"/>
-            <w:tcBorders>
-              <w:top w:val="single" w:sz="4" w:space="0" w:color="00000A"/>
-              <w:left w:val="single" w:sz="4" w:space="0" w:color="00000A"/>
-              <w:bottom w:val="single" w:sz="4" w:space="0" w:color="00000A"/>
-              <w:right w:val="single" w:sz="4" w:space="0" w:color="00000A"/>
-              <w:insideH w:val="single" w:sz="4" w:space="0" w:color="00000A"/>
-              <w:insideV w:val="single" w:sz="4" w:space="0" w:color="00000A"/>
-            </w:tcBorders>
-            <w:shd w:fill="FFFFFF" w:val="clear"/>
-            <w:tcMar>
-              <w:left w:w="93" w:type="dxa"/>
+            <w:tcW w:w="2340" w:type="dxa"/>
+            <w:tcBorders>
+              <w:top w:val="single" w:sz="4" w:space="0" w:color="00000A"/>
+              <w:left w:val="single" w:sz="4" w:space="0" w:color="00000A"/>
+              <w:bottom w:val="single" w:sz="4" w:space="0" w:color="00000A"/>
+              <w:right w:val="single" w:sz="4" w:space="0" w:color="00000A"/>
+              <w:insideH w:val="single" w:sz="4" w:space="0" w:color="00000A"/>
+              <w:insideV w:val="single" w:sz="4" w:space="0" w:color="00000A"/>
+            </w:tcBorders>
+            <w:shd w:fill="FFFFFF" w:val="clear"/>
+            <w:tcMar>
+              <w:left w:w="88" w:type="dxa"/>
             </w:tcMar>
           </w:tcPr>
           <w:p>
@@ -150,18 +150,18 @@
         </w:tc>
         <w:tc>
           <w:tcPr>
-            <w:tcW w:w="1736" w:type="dxa"/>
-            <w:tcBorders>
-              <w:top w:val="single" w:sz="4" w:space="0" w:color="00000A"/>
-              <w:left w:val="single" w:sz="4" w:space="0" w:color="00000A"/>
-              <w:bottom w:val="single" w:sz="4" w:space="0" w:color="00000A"/>
-              <w:right w:val="single" w:sz="4" w:space="0" w:color="00000A"/>
-              <w:insideH w:val="single" w:sz="4" w:space="0" w:color="00000A"/>
-              <w:insideV w:val="single" w:sz="4" w:space="0" w:color="00000A"/>
-            </w:tcBorders>
-            <w:shd w:fill="FFFFFF" w:val="clear"/>
-            <w:tcMar>
-              <w:left w:w="93" w:type="dxa"/>
+            <w:tcW w:w="2250" w:type="dxa"/>
+            <w:tcBorders>
+              <w:top w:val="single" w:sz="4" w:space="0" w:color="00000A"/>
+              <w:left w:val="single" w:sz="4" w:space="0" w:color="00000A"/>
+              <w:bottom w:val="single" w:sz="4" w:space="0" w:color="00000A"/>
+              <w:right w:val="single" w:sz="4" w:space="0" w:color="00000A"/>
+              <w:insideH w:val="single" w:sz="4" w:space="0" w:color="00000A"/>
+              <w:insideV w:val="single" w:sz="4" w:space="0" w:color="00000A"/>
+            </w:tcBorders>
+            <w:shd w:fill="FFFFFF" w:val="clear"/>
+            <w:tcMar>
+              <w:left w:w="88" w:type="dxa"/>
             </w:tcMar>
           </w:tcPr>
           <w:p>
@@ -181,18 +181,18 @@
         </w:tc>
         <w:tc>
           <w:tcPr>
-            <w:tcW w:w="2769" w:type="dxa"/>
-            <w:tcBorders>
-              <w:top w:val="single" w:sz="4" w:space="0" w:color="00000A"/>
-              <w:left w:val="single" w:sz="4" w:space="0" w:color="00000A"/>
-              <w:bottom w:val="single" w:sz="4" w:space="0" w:color="00000A"/>
-              <w:right w:val="single" w:sz="4" w:space="0" w:color="00000A"/>
-              <w:insideH w:val="single" w:sz="4" w:space="0" w:color="00000A"/>
-              <w:insideV w:val="single" w:sz="4" w:space="0" w:color="00000A"/>
-            </w:tcBorders>
-            <w:shd w:fill="FFFFFF" w:val="clear"/>
-            <w:tcMar>
-              <w:left w:w="93" w:type="dxa"/>
+            <w:tcW w:w="3060" w:type="dxa"/>
+            <w:tcBorders>
+              <w:top w:val="single" w:sz="4" w:space="0" w:color="00000A"/>
+              <w:left w:val="single" w:sz="4" w:space="0" w:color="00000A"/>
+              <w:bottom w:val="single" w:sz="4" w:space="0" w:color="00000A"/>
+              <w:right w:val="single" w:sz="4" w:space="0" w:color="00000A"/>
+              <w:insideH w:val="single" w:sz="4" w:space="0" w:color="00000A"/>
+              <w:insideV w:val="single" w:sz="4" w:space="0" w:color="00000A"/>
+            </w:tcBorders>
+            <w:shd w:fill="FFFFFF" w:val="clear"/>
+            <w:tcMar>
+              <w:left w:w="88" w:type="dxa"/>
             </w:tcMar>
           </w:tcPr>
           <w:p>
@@ -212,18 +212,18 @@
         </w:tc>
         <w:tc>
           <w:tcPr>
-            <w:tcW w:w="105" w:type="dxa"/>
-            <w:tcBorders>
-              <w:top w:val="single" w:sz="4" w:space="0" w:color="00000A"/>
-              <w:left w:val="single" w:sz="4" w:space="0" w:color="00000A"/>
-              <w:bottom w:val="single" w:sz="4" w:space="0" w:color="00000A"/>
-              <w:right w:val="single" w:sz="4" w:space="0" w:color="00000A"/>
-              <w:insideH w:val="single" w:sz="4" w:space="0" w:color="00000A"/>
-              <w:insideV w:val="single" w:sz="4" w:space="0" w:color="00000A"/>
-            </w:tcBorders>
-            <w:shd w:fill="FFFFFF" w:val="clear"/>
-            <w:tcMar>
-              <w:left w:w="93" w:type="dxa"/>
+            <w:tcW w:w="1710" w:type="dxa"/>
+            <w:tcBorders>
+              <w:top w:val="single" w:sz="4" w:space="0" w:color="00000A"/>
+              <w:left w:val="single" w:sz="4" w:space="0" w:color="00000A"/>
+              <w:bottom w:val="single" w:sz="4" w:space="0" w:color="00000A"/>
+              <w:right w:val="single" w:sz="4" w:space="0" w:color="00000A"/>
+              <w:insideH w:val="single" w:sz="4" w:space="0" w:color="00000A"/>
+              <w:insideV w:val="single" w:sz="4" w:space="0" w:color="00000A"/>
+            </w:tcBorders>
+            <w:shd w:fill="FFFFFF" w:val="clear"/>
+            <w:tcMar>
+              <w:left w:w="88" w:type="dxa"/>
             </w:tcMar>
           </w:tcPr>
           <w:p>
@@ -243,18 +243,18 @@
         </w:tc>
         <w:tc>
           <w:tcPr>
-            <w:tcW w:w="1906" w:type="dxa"/>
-            <w:tcBorders>
-              <w:top w:val="single" w:sz="4" w:space="0" w:color="00000A"/>
-              <w:left w:val="single" w:sz="4" w:space="0" w:color="00000A"/>
-              <w:bottom w:val="single" w:sz="4" w:space="0" w:color="00000A"/>
-              <w:right w:val="single" w:sz="4" w:space="0" w:color="00000A"/>
-              <w:insideH w:val="single" w:sz="4" w:space="0" w:color="00000A"/>
-              <w:insideV w:val="single" w:sz="4" w:space="0" w:color="00000A"/>
-            </w:tcBorders>
-            <w:shd w:fill="FFFFFF" w:val="clear"/>
-            <w:tcMar>
-              <w:left w:w="93" w:type="dxa"/>
+            <w:tcW w:w="1170" w:type="dxa"/>
+            <w:tcBorders>
+              <w:top w:val="single" w:sz="4" w:space="0" w:color="00000A"/>
+              <w:left w:val="single" w:sz="4" w:space="0" w:color="00000A"/>
+              <w:bottom w:val="single" w:sz="4" w:space="0" w:color="00000A"/>
+              <w:right w:val="single" w:sz="4" w:space="0" w:color="00000A"/>
+              <w:insideH w:val="single" w:sz="4" w:space="0" w:color="00000A"/>
+              <w:insideV w:val="single" w:sz="4" w:space="0" w:color="00000A"/>
+            </w:tcBorders>
+            <w:shd w:fill="FFFFFF" w:val="clear"/>
+            <w:tcMar>
+              <w:left w:w="88" w:type="dxa"/>
             </w:tcMar>
           </w:tcPr>
           <w:p>
@@ -279,18 +279,18 @@
         </w:trPr>
         <w:tc>
           <w:tcPr>
-            <w:tcW w:w="1822" w:type="dxa"/>
-            <w:tcBorders>
-              <w:top w:val="single" w:sz="4" w:space="0" w:color="00000A"/>
-              <w:left w:val="single" w:sz="4" w:space="0" w:color="00000A"/>
-              <w:bottom w:val="single" w:sz="4" w:space="0" w:color="00000A"/>
-              <w:right w:val="single" w:sz="4" w:space="0" w:color="00000A"/>
-              <w:insideH w:val="single" w:sz="4" w:space="0" w:color="00000A"/>
-              <w:insideV w:val="single" w:sz="4" w:space="0" w:color="00000A"/>
-            </w:tcBorders>
-            <w:shd w:fill="FFFFFF" w:val="clear"/>
-            <w:tcMar>
-              <w:left w:w="93" w:type="dxa"/>
+            <w:tcW w:w="1080" w:type="dxa"/>
+            <w:tcBorders>
+              <w:top w:val="single" w:sz="4" w:space="0" w:color="00000A"/>
+              <w:left w:val="single" w:sz="4" w:space="0" w:color="00000A"/>
+              <w:bottom w:val="single" w:sz="4" w:space="0" w:color="00000A"/>
+              <w:right w:val="single" w:sz="4" w:space="0" w:color="00000A"/>
+              <w:insideH w:val="single" w:sz="4" w:space="0" w:color="00000A"/>
+              <w:insideV w:val="single" w:sz="4" w:space="0" w:color="00000A"/>
+            </w:tcBorders>
+            <w:shd w:fill="FFFFFF" w:val="clear"/>
+            <w:tcMar>
+              <w:left w:w="88" w:type="dxa"/>
             </w:tcMar>
           </w:tcPr>
           <w:p>
@@ -310,18 +310,18 @@
         </w:tc>
         <w:tc>
           <w:tcPr>
-            <w:tcW w:w="2402" w:type="dxa"/>
-            <w:tcBorders>
-              <w:top w:val="single" w:sz="4" w:space="0" w:color="00000A"/>
-              <w:left w:val="single" w:sz="4" w:space="0" w:color="00000A"/>
-              <w:bottom w:val="single" w:sz="4" w:space="0" w:color="00000A"/>
-              <w:right w:val="single" w:sz="4" w:space="0" w:color="00000A"/>
-              <w:insideH w:val="single" w:sz="4" w:space="0" w:color="00000A"/>
-              <w:insideV w:val="single" w:sz="4" w:space="0" w:color="00000A"/>
-            </w:tcBorders>
-            <w:shd w:fill="FFFFFF" w:val="clear"/>
-            <w:tcMar>
-              <w:left w:w="93" w:type="dxa"/>
+            <w:tcW w:w="2340" w:type="dxa"/>
+            <w:tcBorders>
+              <w:top w:val="single" w:sz="4" w:space="0" w:color="00000A"/>
+              <w:left w:val="single" w:sz="4" w:space="0" w:color="00000A"/>
+              <w:bottom w:val="single" w:sz="4" w:space="0" w:color="00000A"/>
+              <w:right w:val="single" w:sz="4" w:space="0" w:color="00000A"/>
+              <w:insideH w:val="single" w:sz="4" w:space="0" w:color="00000A"/>
+              <w:insideV w:val="single" w:sz="4" w:space="0" w:color="00000A"/>
+            </w:tcBorders>
+            <w:shd w:fill="FFFFFF" w:val="clear"/>
+            <w:tcMar>
+              <w:left w:w="88" w:type="dxa"/>
             </w:tcMar>
           </w:tcPr>
           <w:p>
@@ -481,18 +481,18 @@
         </w:tc>
         <w:tc>
           <w:tcPr>
-            <w:tcW w:w="1736" w:type="dxa"/>
-            <w:tcBorders>
-              <w:top w:val="single" w:sz="4" w:space="0" w:color="00000A"/>
-              <w:left w:val="single" w:sz="4" w:space="0" w:color="00000A"/>
-              <w:bottom w:val="single" w:sz="4" w:space="0" w:color="00000A"/>
-              <w:right w:val="single" w:sz="4" w:space="0" w:color="00000A"/>
-              <w:insideH w:val="single" w:sz="4" w:space="0" w:color="00000A"/>
-              <w:insideV w:val="single" w:sz="4" w:space="0" w:color="00000A"/>
-            </w:tcBorders>
-            <w:shd w:fill="FFFFFF" w:val="clear"/>
-            <w:tcMar>
-              <w:left w:w="93" w:type="dxa"/>
+            <w:tcW w:w="2250" w:type="dxa"/>
+            <w:tcBorders>
+              <w:top w:val="single" w:sz="4" w:space="0" w:color="00000A"/>
+              <w:left w:val="single" w:sz="4" w:space="0" w:color="00000A"/>
+              <w:bottom w:val="single" w:sz="4" w:space="0" w:color="00000A"/>
+              <w:right w:val="single" w:sz="4" w:space="0" w:color="00000A"/>
+              <w:insideH w:val="single" w:sz="4" w:space="0" w:color="00000A"/>
+              <w:insideV w:val="single" w:sz="4" w:space="0" w:color="00000A"/>
+            </w:tcBorders>
+            <w:shd w:fill="FFFFFF" w:val="clear"/>
+            <w:tcMar>
+              <w:left w:w="88" w:type="dxa"/>
             </w:tcMar>
           </w:tcPr>
           <w:p>
@@ -608,18 +608,18 @@
         </w:tc>
         <w:tc>
           <w:tcPr>
-            <w:tcW w:w="2769" w:type="dxa"/>
-            <w:tcBorders>
-              <w:top w:val="single" w:sz="4" w:space="0" w:color="00000A"/>
-              <w:left w:val="single" w:sz="4" w:space="0" w:color="00000A"/>
-              <w:bottom w:val="single" w:sz="4" w:space="0" w:color="00000A"/>
-              <w:right w:val="single" w:sz="4" w:space="0" w:color="00000A"/>
-              <w:insideH w:val="single" w:sz="4" w:space="0" w:color="00000A"/>
-              <w:insideV w:val="single" w:sz="4" w:space="0" w:color="00000A"/>
-            </w:tcBorders>
-            <w:shd w:fill="FFFFFF" w:val="clear"/>
-            <w:tcMar>
-              <w:left w:w="93" w:type="dxa"/>
+            <w:tcW w:w="3060" w:type="dxa"/>
+            <w:tcBorders>
+              <w:top w:val="single" w:sz="4" w:space="0" w:color="00000A"/>
+              <w:left w:val="single" w:sz="4" w:space="0" w:color="00000A"/>
+              <w:bottom w:val="single" w:sz="4" w:space="0" w:color="00000A"/>
+              <w:right w:val="single" w:sz="4" w:space="0" w:color="00000A"/>
+              <w:insideH w:val="single" w:sz="4" w:space="0" w:color="00000A"/>
+              <w:insideV w:val="single" w:sz="4" w:space="0" w:color="00000A"/>
+            </w:tcBorders>
+            <w:shd w:fill="FFFFFF" w:val="clear"/>
+            <w:tcMar>
+              <w:left w:w="88" w:type="dxa"/>
             </w:tcMar>
           </w:tcPr>
           <w:p>
@@ -639,48 +639,48 @@
         </w:tc>
         <w:tc>
           <w:tcPr>
-            <w:tcW w:w="105" w:type="dxa"/>
-            <w:tcBorders>
-              <w:top w:val="single" w:sz="4" w:space="0" w:color="00000A"/>
-              <w:left w:val="single" w:sz="4" w:space="0" w:color="00000A"/>
-              <w:bottom w:val="single" w:sz="4" w:space="0" w:color="00000A"/>
-              <w:right w:val="single" w:sz="4" w:space="0" w:color="00000A"/>
-              <w:insideH w:val="single" w:sz="4" w:space="0" w:color="00000A"/>
-              <w:insideV w:val="single" w:sz="4" w:space="0" w:color="00000A"/>
-            </w:tcBorders>
-            <w:shd w:fill="FFFFFF" w:val="clear"/>
-            <w:tcMar>
-              <w:left w:w="93" w:type="dxa"/>
-            </w:tcMar>
-          </w:tcPr>
-          <w:p>
-            <w:pPr>
-              <w:pStyle w:val="Normal"/>
-              <w:rPr>
-                <w:rFonts w:ascii="Times New Roman" w:hAnsi="Times New Roman"/>
-              </w:rPr>
-            </w:pPr>
-            <w:r>
-              <w:rPr>
-                <w:rFonts w:ascii="Times New Roman" w:hAnsi="Times New Roman"/>
-              </w:rPr>
-            </w:r>
-          </w:p>
-        </w:tc>
-        <w:tc>
-          <w:tcPr>
-            <w:tcW w:w="1906" w:type="dxa"/>
-            <w:tcBorders>
-              <w:top w:val="single" w:sz="4" w:space="0" w:color="00000A"/>
-              <w:left w:val="single" w:sz="4" w:space="0" w:color="00000A"/>
-              <w:bottom w:val="single" w:sz="4" w:space="0" w:color="00000A"/>
-              <w:right w:val="single" w:sz="4" w:space="0" w:color="00000A"/>
-              <w:insideH w:val="single" w:sz="4" w:space="0" w:color="00000A"/>
-              <w:insideV w:val="single" w:sz="4" w:space="0" w:color="00000A"/>
-            </w:tcBorders>
-            <w:shd w:fill="FFFFFF" w:val="clear"/>
-            <w:tcMar>
-              <w:left w:w="93" w:type="dxa"/>
+            <w:tcW w:w="1710" w:type="dxa"/>
+            <w:tcBorders>
+              <w:top w:val="single" w:sz="4" w:space="0" w:color="00000A"/>
+              <w:left w:val="single" w:sz="4" w:space="0" w:color="00000A"/>
+              <w:bottom w:val="single" w:sz="4" w:space="0" w:color="00000A"/>
+              <w:right w:val="single" w:sz="4" w:space="0" w:color="00000A"/>
+              <w:insideH w:val="single" w:sz="4" w:space="0" w:color="00000A"/>
+              <w:insideV w:val="single" w:sz="4" w:space="0" w:color="00000A"/>
+            </w:tcBorders>
+            <w:shd w:fill="FFFFFF" w:val="clear"/>
+            <w:tcMar>
+              <w:left w:w="88" w:type="dxa"/>
+            </w:tcMar>
+          </w:tcPr>
+          <w:p>
+            <w:pPr>
+              <w:pStyle w:val="Normal"/>
+              <w:rPr>
+                <w:rFonts w:ascii="Times New Roman" w:hAnsi="Times New Roman"/>
+              </w:rPr>
+            </w:pPr>
+            <w:r>
+              <w:rPr>
+                <w:rFonts w:ascii="Times New Roman" w:hAnsi="Times New Roman"/>
+              </w:rPr>
+            </w:r>
+          </w:p>
+        </w:tc>
+        <w:tc>
+          <w:tcPr>
+            <w:tcW w:w="1170" w:type="dxa"/>
+            <w:tcBorders>
+              <w:top w:val="single" w:sz="4" w:space="0" w:color="00000A"/>
+              <w:left w:val="single" w:sz="4" w:space="0" w:color="00000A"/>
+              <w:bottom w:val="single" w:sz="4" w:space="0" w:color="00000A"/>
+              <w:right w:val="single" w:sz="4" w:space="0" w:color="00000A"/>
+              <w:insideH w:val="single" w:sz="4" w:space="0" w:color="00000A"/>
+              <w:insideV w:val="single" w:sz="4" w:space="0" w:color="00000A"/>
+            </w:tcBorders>
+            <w:shd w:fill="FFFFFF" w:val="clear"/>
+            <w:tcMar>
+              <w:left w:w="88" w:type="dxa"/>
             </w:tcMar>
           </w:tcPr>
           <w:p>
@@ -704,18 +704,18 @@
         </w:trPr>
         <w:tc>
           <w:tcPr>
-            <w:tcW w:w="1822" w:type="dxa"/>
-            <w:tcBorders>
-              <w:top w:val="single" w:sz="4" w:space="0" w:color="00000A"/>
-              <w:left w:val="single" w:sz="4" w:space="0" w:color="00000A"/>
-              <w:bottom w:val="single" w:sz="4" w:space="0" w:color="00000A"/>
-              <w:right w:val="single" w:sz="4" w:space="0" w:color="00000A"/>
-              <w:insideH w:val="single" w:sz="4" w:space="0" w:color="00000A"/>
-              <w:insideV w:val="single" w:sz="4" w:space="0" w:color="00000A"/>
-            </w:tcBorders>
-            <w:shd w:fill="FFFFFF" w:val="clear"/>
-            <w:tcMar>
-              <w:left w:w="93" w:type="dxa"/>
+            <w:tcW w:w="1080" w:type="dxa"/>
+            <w:tcBorders>
+              <w:top w:val="single" w:sz="4" w:space="0" w:color="00000A"/>
+              <w:left w:val="single" w:sz="4" w:space="0" w:color="00000A"/>
+              <w:bottom w:val="single" w:sz="4" w:space="0" w:color="00000A"/>
+              <w:right w:val="single" w:sz="4" w:space="0" w:color="00000A"/>
+              <w:insideH w:val="single" w:sz="4" w:space="0" w:color="00000A"/>
+              <w:insideV w:val="single" w:sz="4" w:space="0" w:color="00000A"/>
+            </w:tcBorders>
+            <w:shd w:fill="FFFFFF" w:val="clear"/>
+            <w:tcMar>
+              <w:left w:w="88" w:type="dxa"/>
             </w:tcMar>
           </w:tcPr>
           <w:p>
@@ -749,18 +749,18 @@
         </w:tc>
         <w:tc>
           <w:tcPr>
-            <w:tcW w:w="2402" w:type="dxa"/>
-            <w:tcBorders>
-              <w:top w:val="single" w:sz="4" w:space="0" w:color="00000A"/>
-              <w:left w:val="single" w:sz="4" w:space="0" w:color="00000A"/>
-              <w:bottom w:val="single" w:sz="4" w:space="0" w:color="00000A"/>
-              <w:right w:val="single" w:sz="4" w:space="0" w:color="00000A"/>
-              <w:insideH w:val="single" w:sz="4" w:space="0" w:color="00000A"/>
-              <w:insideV w:val="single" w:sz="4" w:space="0" w:color="00000A"/>
-            </w:tcBorders>
-            <w:shd w:fill="FFFFFF" w:val="clear"/>
-            <w:tcMar>
-              <w:left w:w="93" w:type="dxa"/>
+            <w:tcW w:w="2340" w:type="dxa"/>
+            <w:tcBorders>
+              <w:top w:val="single" w:sz="4" w:space="0" w:color="00000A"/>
+              <w:left w:val="single" w:sz="4" w:space="0" w:color="00000A"/>
+              <w:bottom w:val="single" w:sz="4" w:space="0" w:color="00000A"/>
+              <w:right w:val="single" w:sz="4" w:space="0" w:color="00000A"/>
+              <w:insideH w:val="single" w:sz="4" w:space="0" w:color="00000A"/>
+              <w:insideV w:val="single" w:sz="4" w:space="0" w:color="00000A"/>
+            </w:tcBorders>
+            <w:shd w:fill="FFFFFF" w:val="clear"/>
+            <w:tcMar>
+              <w:left w:w="88" w:type="dxa"/>
             </w:tcMar>
           </w:tcPr>
           <w:p>
@@ -808,29 +808,29 @@
         </w:tc>
         <w:tc>
           <w:tcPr>
-            <w:tcW w:w="1736" w:type="dxa"/>
-            <w:tcBorders>
-              <w:top w:val="single" w:sz="4" w:space="0" w:color="00000A"/>
-              <w:left w:val="single" w:sz="4" w:space="0" w:color="00000A"/>
-              <w:bottom w:val="single" w:sz="4" w:space="0" w:color="00000A"/>
-              <w:right w:val="single" w:sz="4" w:space="0" w:color="00000A"/>
-              <w:insideH w:val="single" w:sz="4" w:space="0" w:color="00000A"/>
-              <w:insideV w:val="single" w:sz="4" w:space="0" w:color="00000A"/>
-            </w:tcBorders>
-            <w:shd w:fill="FFFFFF" w:val="clear"/>
-            <w:tcMar>
-              <w:left w:w="93" w:type="dxa"/>
-            </w:tcMar>
-          </w:tcPr>
-          <w:p>
-            <w:pPr>
-              <w:pStyle w:val="Normal"/>
-              <w:rPr>
-                <w:rFonts w:ascii="Times New Roman" w:hAnsi="Times New Roman"/>
-              </w:rPr>
-            </w:pPr>
-            <w:bookmarkStart w:id="0" w:name="__DdeLink__112_1273841756"/>
-            <w:bookmarkStart w:id="1" w:name="_GoBack"/>
+            <w:tcW w:w="2250" w:type="dxa"/>
+            <w:tcBorders>
+              <w:top w:val="single" w:sz="4" w:space="0" w:color="00000A"/>
+              <w:left w:val="single" w:sz="4" w:space="0" w:color="00000A"/>
+              <w:bottom w:val="single" w:sz="4" w:space="0" w:color="00000A"/>
+              <w:right w:val="single" w:sz="4" w:space="0" w:color="00000A"/>
+              <w:insideH w:val="single" w:sz="4" w:space="0" w:color="00000A"/>
+              <w:insideV w:val="single" w:sz="4" w:space="0" w:color="00000A"/>
+            </w:tcBorders>
+            <w:shd w:fill="FFFFFF" w:val="clear"/>
+            <w:tcMar>
+              <w:left w:w="88" w:type="dxa"/>
+            </w:tcMar>
+          </w:tcPr>
+          <w:p>
+            <w:pPr>
+              <w:pStyle w:val="Normal"/>
+              <w:rPr>
+                <w:rFonts w:ascii="Times New Roman" w:hAnsi="Times New Roman"/>
+              </w:rPr>
+            </w:pPr>
+            <w:bookmarkStart w:id="0" w:name="_GoBack"/>
+            <w:bookmarkStart w:id="1" w:name="__DdeLink__112_1273841756"/>
             <w:bookmarkEnd w:id="0"/>
             <w:bookmarkEnd w:id="1"/>
             <w:r>
@@ -898,18 +898,18 @@
         </w:tc>
         <w:tc>
           <w:tcPr>
-            <w:tcW w:w="2769" w:type="dxa"/>
-            <w:tcBorders>
-              <w:top w:val="single" w:sz="4" w:space="0" w:color="00000A"/>
-              <w:left w:val="single" w:sz="4" w:space="0" w:color="00000A"/>
-              <w:bottom w:val="single" w:sz="4" w:space="0" w:color="00000A"/>
-              <w:right w:val="single" w:sz="4" w:space="0" w:color="00000A"/>
-              <w:insideH w:val="single" w:sz="4" w:space="0" w:color="00000A"/>
-              <w:insideV w:val="single" w:sz="4" w:space="0" w:color="00000A"/>
-            </w:tcBorders>
-            <w:shd w:fill="FFFFFF" w:val="clear"/>
-            <w:tcMar>
-              <w:left w:w="93" w:type="dxa"/>
+            <w:tcW w:w="3060" w:type="dxa"/>
+            <w:tcBorders>
+              <w:top w:val="single" w:sz="4" w:space="0" w:color="00000A"/>
+              <w:left w:val="single" w:sz="4" w:space="0" w:color="00000A"/>
+              <w:bottom w:val="single" w:sz="4" w:space="0" w:color="00000A"/>
+              <w:right w:val="single" w:sz="4" w:space="0" w:color="00000A"/>
+              <w:insideH w:val="single" w:sz="4" w:space="0" w:color="00000A"/>
+              <w:insideV w:val="single" w:sz="4" w:space="0" w:color="00000A"/>
+            </w:tcBorders>
+            <w:shd w:fill="FFFFFF" w:val="clear"/>
+            <w:tcMar>
+              <w:left w:w="88" w:type="dxa"/>
             </w:tcMar>
           </w:tcPr>
           <w:p>
@@ -1027,48 +1027,48 @@
         </w:tc>
         <w:tc>
           <w:tcPr>
-            <w:tcW w:w="105" w:type="dxa"/>
-            <w:tcBorders>
-              <w:top w:val="single" w:sz="4" w:space="0" w:color="00000A"/>
-              <w:left w:val="single" w:sz="4" w:space="0" w:color="00000A"/>
-              <w:bottom w:val="single" w:sz="4" w:space="0" w:color="00000A"/>
-              <w:right w:val="single" w:sz="4" w:space="0" w:color="00000A"/>
-              <w:insideH w:val="single" w:sz="4" w:space="0" w:color="00000A"/>
-              <w:insideV w:val="single" w:sz="4" w:space="0" w:color="00000A"/>
-            </w:tcBorders>
-            <w:shd w:fill="FFFFFF" w:val="clear"/>
-            <w:tcMar>
-              <w:left w:w="93" w:type="dxa"/>
-            </w:tcMar>
-          </w:tcPr>
-          <w:p>
-            <w:pPr>
-              <w:pStyle w:val="Normal"/>
-              <w:rPr>
-                <w:rFonts w:ascii="Times New Roman" w:hAnsi="Times New Roman"/>
-              </w:rPr>
-            </w:pPr>
-            <w:r>
-              <w:rPr>
-                <w:rFonts w:ascii="Times New Roman" w:hAnsi="Times New Roman"/>
-              </w:rPr>
-            </w:r>
-          </w:p>
-        </w:tc>
-        <w:tc>
-          <w:tcPr>
-            <w:tcW w:w="1906" w:type="dxa"/>
-            <w:tcBorders>
-              <w:top w:val="single" w:sz="4" w:space="0" w:color="00000A"/>
-              <w:left w:val="single" w:sz="4" w:space="0" w:color="00000A"/>
-              <w:bottom w:val="single" w:sz="4" w:space="0" w:color="00000A"/>
-              <w:right w:val="single" w:sz="4" w:space="0" w:color="00000A"/>
-              <w:insideH w:val="single" w:sz="4" w:space="0" w:color="00000A"/>
-              <w:insideV w:val="single" w:sz="4" w:space="0" w:color="00000A"/>
-            </w:tcBorders>
-            <w:shd w:fill="FFFFFF" w:val="clear"/>
-            <w:tcMar>
-              <w:left w:w="93" w:type="dxa"/>
+            <w:tcW w:w="1710" w:type="dxa"/>
+            <w:tcBorders>
+              <w:top w:val="single" w:sz="4" w:space="0" w:color="00000A"/>
+              <w:left w:val="single" w:sz="4" w:space="0" w:color="00000A"/>
+              <w:bottom w:val="single" w:sz="4" w:space="0" w:color="00000A"/>
+              <w:right w:val="single" w:sz="4" w:space="0" w:color="00000A"/>
+              <w:insideH w:val="single" w:sz="4" w:space="0" w:color="00000A"/>
+              <w:insideV w:val="single" w:sz="4" w:space="0" w:color="00000A"/>
+            </w:tcBorders>
+            <w:shd w:fill="FFFFFF" w:val="clear"/>
+            <w:tcMar>
+              <w:left w:w="88" w:type="dxa"/>
+            </w:tcMar>
+          </w:tcPr>
+          <w:p>
+            <w:pPr>
+              <w:pStyle w:val="Normal"/>
+              <w:rPr>
+                <w:rFonts w:ascii="Times New Roman" w:hAnsi="Times New Roman"/>
+              </w:rPr>
+            </w:pPr>
+            <w:r>
+              <w:rPr>
+                <w:rFonts w:ascii="Times New Roman" w:hAnsi="Times New Roman"/>
+              </w:rPr>
+            </w:r>
+          </w:p>
+        </w:tc>
+        <w:tc>
+          <w:tcPr>
+            <w:tcW w:w="1170" w:type="dxa"/>
+            <w:tcBorders>
+              <w:top w:val="single" w:sz="4" w:space="0" w:color="00000A"/>
+              <w:left w:val="single" w:sz="4" w:space="0" w:color="00000A"/>
+              <w:bottom w:val="single" w:sz="4" w:space="0" w:color="00000A"/>
+              <w:right w:val="single" w:sz="4" w:space="0" w:color="00000A"/>
+              <w:insideH w:val="single" w:sz="4" w:space="0" w:color="00000A"/>
+              <w:insideV w:val="single" w:sz="4" w:space="0" w:color="00000A"/>
+            </w:tcBorders>
+            <w:shd w:fill="FFFFFF" w:val="clear"/>
+            <w:tcMar>
+              <w:left w:w="88" w:type="dxa"/>
             </w:tcMar>
           </w:tcPr>
           <w:p>
@@ -1092,18 +1092,18 @@
         </w:trPr>
         <w:tc>
           <w:tcPr>
-            <w:tcW w:w="1822" w:type="dxa"/>
-            <w:tcBorders>
-              <w:top w:val="single" w:sz="4" w:space="0" w:color="00000A"/>
-              <w:left w:val="single" w:sz="4" w:space="0" w:color="00000A"/>
-              <w:bottom w:val="single" w:sz="4" w:space="0" w:color="00000A"/>
-              <w:right w:val="single" w:sz="4" w:space="0" w:color="00000A"/>
-              <w:insideH w:val="single" w:sz="4" w:space="0" w:color="00000A"/>
-              <w:insideV w:val="single" w:sz="4" w:space="0" w:color="00000A"/>
-            </w:tcBorders>
-            <w:shd w:fill="FFFFFF" w:val="clear"/>
-            <w:tcMar>
-              <w:left w:w="93" w:type="dxa"/>
+            <w:tcW w:w="1080" w:type="dxa"/>
+            <w:tcBorders>
+              <w:top w:val="single" w:sz="4" w:space="0" w:color="00000A"/>
+              <w:left w:val="single" w:sz="4" w:space="0" w:color="00000A"/>
+              <w:bottom w:val="single" w:sz="4" w:space="0" w:color="00000A"/>
+              <w:right w:val="single" w:sz="4" w:space="0" w:color="00000A"/>
+              <w:insideH w:val="single" w:sz="4" w:space="0" w:color="00000A"/>
+              <w:insideV w:val="single" w:sz="4" w:space="0" w:color="00000A"/>
+            </w:tcBorders>
+            <w:shd w:fill="FFFFFF" w:val="clear"/>
+            <w:tcMar>
+              <w:left w:w="88" w:type="dxa"/>
             </w:tcMar>
           </w:tcPr>
           <w:p>
@@ -1137,18 +1137,18 @@
         </w:tc>
         <w:tc>
           <w:tcPr>
-            <w:tcW w:w="2402" w:type="dxa"/>
-            <w:tcBorders>
-              <w:top w:val="single" w:sz="4" w:space="0" w:color="00000A"/>
-              <w:left w:val="single" w:sz="4" w:space="0" w:color="00000A"/>
-              <w:bottom w:val="single" w:sz="4" w:space="0" w:color="00000A"/>
-              <w:right w:val="single" w:sz="4" w:space="0" w:color="00000A"/>
-              <w:insideH w:val="single" w:sz="4" w:space="0" w:color="00000A"/>
-              <w:insideV w:val="single" w:sz="4" w:space="0" w:color="00000A"/>
-            </w:tcBorders>
-            <w:shd w:fill="FFFFFF" w:val="clear"/>
-            <w:tcMar>
-              <w:left w:w="93" w:type="dxa"/>
+            <w:tcW w:w="2340" w:type="dxa"/>
+            <w:tcBorders>
+              <w:top w:val="single" w:sz="4" w:space="0" w:color="00000A"/>
+              <w:left w:val="single" w:sz="4" w:space="0" w:color="00000A"/>
+              <w:bottom w:val="single" w:sz="4" w:space="0" w:color="00000A"/>
+              <w:right w:val="single" w:sz="4" w:space="0" w:color="00000A"/>
+              <w:insideH w:val="single" w:sz="4" w:space="0" w:color="00000A"/>
+              <w:insideV w:val="single" w:sz="4" w:space="0" w:color="00000A"/>
+            </w:tcBorders>
+            <w:shd w:fill="FFFFFF" w:val="clear"/>
+            <w:tcMar>
+              <w:left w:w="88" w:type="dxa"/>
             </w:tcMar>
           </w:tcPr>
           <w:p>
@@ -1196,18 +1196,18 @@
         </w:tc>
         <w:tc>
           <w:tcPr>
-            <w:tcW w:w="1736" w:type="dxa"/>
-            <w:tcBorders>
-              <w:top w:val="single" w:sz="4" w:space="0" w:color="00000A"/>
-              <w:left w:val="single" w:sz="4" w:space="0" w:color="00000A"/>
-              <w:bottom w:val="single" w:sz="4" w:space="0" w:color="00000A"/>
-              <w:right w:val="single" w:sz="4" w:space="0" w:color="00000A"/>
-              <w:insideH w:val="single" w:sz="4" w:space="0" w:color="00000A"/>
-              <w:insideV w:val="single" w:sz="4" w:space="0" w:color="00000A"/>
-            </w:tcBorders>
-            <w:shd w:fill="FFFFFF" w:val="clear"/>
-            <w:tcMar>
-              <w:left w:w="93" w:type="dxa"/>
+            <w:tcW w:w="2250" w:type="dxa"/>
+            <w:tcBorders>
+              <w:top w:val="single" w:sz="4" w:space="0" w:color="00000A"/>
+              <w:left w:val="single" w:sz="4" w:space="0" w:color="00000A"/>
+              <w:bottom w:val="single" w:sz="4" w:space="0" w:color="00000A"/>
+              <w:right w:val="single" w:sz="4" w:space="0" w:color="00000A"/>
+              <w:insideH w:val="single" w:sz="4" w:space="0" w:color="00000A"/>
+              <w:insideV w:val="single" w:sz="4" w:space="0" w:color="00000A"/>
+            </w:tcBorders>
+            <w:shd w:fill="FFFFFF" w:val="clear"/>
+            <w:tcMar>
+              <w:left w:w="88" w:type="dxa"/>
             </w:tcMar>
           </w:tcPr>
           <w:p>
@@ -1309,18 +1309,18 @@
         </w:tc>
         <w:tc>
           <w:tcPr>
-            <w:tcW w:w="2769" w:type="dxa"/>
-            <w:tcBorders>
-              <w:top w:val="single" w:sz="4" w:space="0" w:color="00000A"/>
-              <w:left w:val="single" w:sz="4" w:space="0" w:color="00000A"/>
-              <w:bottom w:val="single" w:sz="4" w:space="0" w:color="00000A"/>
-              <w:right w:val="single" w:sz="4" w:space="0" w:color="00000A"/>
-              <w:insideH w:val="single" w:sz="4" w:space="0" w:color="00000A"/>
-              <w:insideV w:val="single" w:sz="4" w:space="0" w:color="00000A"/>
-            </w:tcBorders>
-            <w:shd w:fill="FFFFFF" w:val="clear"/>
-            <w:tcMar>
-              <w:left w:w="93" w:type="dxa"/>
+            <w:tcW w:w="3060" w:type="dxa"/>
+            <w:tcBorders>
+              <w:top w:val="single" w:sz="4" w:space="0" w:color="00000A"/>
+              <w:left w:val="single" w:sz="4" w:space="0" w:color="00000A"/>
+              <w:bottom w:val="single" w:sz="4" w:space="0" w:color="00000A"/>
+              <w:right w:val="single" w:sz="4" w:space="0" w:color="00000A"/>
+              <w:insideH w:val="single" w:sz="4" w:space="0" w:color="00000A"/>
+              <w:insideV w:val="single" w:sz="4" w:space="0" w:color="00000A"/>
+            </w:tcBorders>
+            <w:shd w:fill="FFFFFF" w:val="clear"/>
+            <w:tcMar>
+              <w:left w:w="88" w:type="dxa"/>
             </w:tcMar>
           </w:tcPr>
           <w:p>
@@ -1438,48 +1438,91 @@
         </w:tc>
         <w:tc>
           <w:tcPr>
-            <w:tcW w:w="105" w:type="dxa"/>
-            <w:tcBorders>
-              <w:top w:val="single" w:sz="4" w:space="0" w:color="00000A"/>
-              <w:left w:val="single" w:sz="4" w:space="0" w:color="00000A"/>
-              <w:bottom w:val="single" w:sz="4" w:space="0" w:color="00000A"/>
-              <w:right w:val="single" w:sz="4" w:space="0" w:color="00000A"/>
-              <w:insideH w:val="single" w:sz="4" w:space="0" w:color="00000A"/>
-              <w:insideV w:val="single" w:sz="4" w:space="0" w:color="00000A"/>
-            </w:tcBorders>
-            <w:shd w:fill="FFFFFF" w:val="clear"/>
-            <w:tcMar>
-              <w:left w:w="93" w:type="dxa"/>
-            </w:tcMar>
-          </w:tcPr>
-          <w:p>
-            <w:pPr>
-              <w:pStyle w:val="Normal"/>
-              <w:rPr>
-                <w:rFonts w:ascii="Times New Roman" w:hAnsi="Times New Roman"/>
-              </w:rPr>
-            </w:pPr>
-            <w:r>
-              <w:rPr>
-                <w:rFonts w:ascii="Times New Roman" w:hAnsi="Times New Roman"/>
-              </w:rPr>
-            </w:r>
-          </w:p>
-        </w:tc>
-        <w:tc>
-          <w:tcPr>
-            <w:tcW w:w="1906" w:type="dxa"/>
-            <w:tcBorders>
-              <w:top w:val="single" w:sz="4" w:space="0" w:color="00000A"/>
-              <w:left w:val="single" w:sz="4" w:space="0" w:color="00000A"/>
-              <w:bottom w:val="single" w:sz="4" w:space="0" w:color="00000A"/>
-              <w:right w:val="single" w:sz="4" w:space="0" w:color="00000A"/>
-              <w:insideH w:val="single" w:sz="4" w:space="0" w:color="00000A"/>
-              <w:insideV w:val="single" w:sz="4" w:space="0" w:color="00000A"/>
-            </w:tcBorders>
-            <w:shd w:fill="FFFFFF" w:val="clear"/>
-            <w:tcMar>
-              <w:left w:w="93" w:type="dxa"/>
+            <w:tcW w:w="1710" w:type="dxa"/>
+            <w:tcBorders>
+              <w:top w:val="single" w:sz="4" w:space="0" w:color="00000A"/>
+              <w:left w:val="single" w:sz="4" w:space="0" w:color="00000A"/>
+              <w:bottom w:val="single" w:sz="4" w:space="0" w:color="00000A"/>
+              <w:right w:val="single" w:sz="4" w:space="0" w:color="00000A"/>
+              <w:insideH w:val="single" w:sz="4" w:space="0" w:color="00000A"/>
+              <w:insideV w:val="single" w:sz="4" w:space="0" w:color="00000A"/>
+            </w:tcBorders>
+            <w:shd w:fill="FFFFFF" w:val="clear"/>
+            <w:tcMar>
+              <w:left w:w="88" w:type="dxa"/>
+            </w:tcMar>
+          </w:tcPr>
+          <w:p>
+            <w:pPr>
+              <w:pStyle w:val="Normal"/>
+              <w:rPr>
+                <w:rFonts w:ascii="Times New Roman" w:hAnsi="Times New Roman"/>
+              </w:rPr>
+            </w:pPr>
+            <w:r>
+              <w:rPr>
+                <w:rFonts w:ascii="Times New Roman" w:hAnsi="Times New Roman"/>
+              </w:rPr>
+              <w:t>IsEmpty()</w:t>
+            </w:r>
+          </w:p>
+          <w:p>
+            <w:pPr>
+              <w:pStyle w:val="Normal"/>
+              <w:rPr>
+                <w:rFonts w:ascii="Times New Roman" w:hAnsi="Times New Roman"/>
+              </w:rPr>
+            </w:pPr>
+            <w:r>
+              <w:rPr>
+                <w:rFonts w:ascii="Times New Roman" w:hAnsi="Times New Roman"/>
+              </w:rPr>
+              <w:t>showFreeMemory()</w:t>
+            </w:r>
+          </w:p>
+          <w:p>
+            <w:pPr>
+              <w:pStyle w:val="Normal"/>
+              <w:rPr>
+                <w:rFonts w:ascii="Times New Roman" w:hAnsi="Times New Roman"/>
+              </w:rPr>
+            </w:pPr>
+            <w:r>
+              <w:rPr>
+                <w:rFonts w:ascii="Times New Roman" w:hAnsi="Times New Roman"/>
+              </w:rPr>
+              <w:t>showAllocatedMemory()</w:t>
+            </w:r>
+          </w:p>
+          <w:p>
+            <w:pPr>
+              <w:pStyle w:val="Normal"/>
+              <w:rPr>
+                <w:rFonts w:ascii="Times New Roman" w:hAnsi="Times New Roman"/>
+              </w:rPr>
+            </w:pPr>
+            <w:r>
+              <w:rPr>
+                <w:rFonts w:ascii="Times New Roman" w:hAnsi="Times New Roman"/>
+              </w:rPr>
+              <w:t>Updated Manuals</w:t>
+            </w:r>
+          </w:p>
+        </w:tc>
+        <w:tc>
+          <w:tcPr>
+            <w:tcW w:w="1170" w:type="dxa"/>
+            <w:tcBorders>
+              <w:top w:val="single" w:sz="4" w:space="0" w:color="00000A"/>
+              <w:left w:val="single" w:sz="4" w:space="0" w:color="00000A"/>
+              <w:bottom w:val="single" w:sz="4" w:space="0" w:color="00000A"/>
+              <w:right w:val="single" w:sz="4" w:space="0" w:color="00000A"/>
+              <w:insideH w:val="single" w:sz="4" w:space="0" w:color="00000A"/>
+              <w:insideV w:val="single" w:sz="4" w:space="0" w:color="00000A"/>
+            </w:tcBorders>
+            <w:shd w:fill="FFFFFF" w:val="clear"/>
+            <w:tcMar>
+              <w:left w:w="88" w:type="dxa"/>
             </w:tcMar>
           </w:tcPr>
           <w:p>
@@ -1503,18 +1546,18 @@
         </w:trPr>
         <w:tc>
           <w:tcPr>
-            <w:tcW w:w="1822" w:type="dxa"/>
-            <w:tcBorders>
-              <w:top w:val="single" w:sz="4" w:space="0" w:color="00000A"/>
-              <w:left w:val="single" w:sz="4" w:space="0" w:color="00000A"/>
-              <w:bottom w:val="single" w:sz="4" w:space="0" w:color="00000A"/>
-              <w:right w:val="single" w:sz="4" w:space="0" w:color="00000A"/>
-              <w:insideH w:val="single" w:sz="4" w:space="0" w:color="00000A"/>
-              <w:insideV w:val="single" w:sz="4" w:space="0" w:color="00000A"/>
-            </w:tcBorders>
-            <w:shd w:fill="FFFFFF" w:val="clear"/>
-            <w:tcMar>
-              <w:left w:w="93" w:type="dxa"/>
+            <w:tcW w:w="1080" w:type="dxa"/>
+            <w:tcBorders>
+              <w:top w:val="single" w:sz="4" w:space="0" w:color="00000A"/>
+              <w:left w:val="single" w:sz="4" w:space="0" w:color="00000A"/>
+              <w:bottom w:val="single" w:sz="4" w:space="0" w:color="00000A"/>
+              <w:right w:val="single" w:sz="4" w:space="0" w:color="00000A"/>
+              <w:insideH w:val="single" w:sz="4" w:space="0" w:color="00000A"/>
+              <w:insideV w:val="single" w:sz="4" w:space="0" w:color="00000A"/>
+            </w:tcBorders>
+            <w:shd w:fill="FFFFFF" w:val="clear"/>
+            <w:tcMar>
+              <w:left w:w="88" w:type="dxa"/>
             </w:tcMar>
           </w:tcPr>
           <w:p>
@@ -1548,18 +1591,18 @@
         </w:tc>
         <w:tc>
           <w:tcPr>
-            <w:tcW w:w="2402" w:type="dxa"/>
-            <w:tcBorders>
-              <w:top w:val="single" w:sz="4" w:space="0" w:color="00000A"/>
-              <w:left w:val="single" w:sz="4" w:space="0" w:color="00000A"/>
-              <w:bottom w:val="single" w:sz="4" w:space="0" w:color="00000A"/>
-              <w:right w:val="single" w:sz="4" w:space="0" w:color="00000A"/>
-              <w:insideH w:val="single" w:sz="4" w:space="0" w:color="00000A"/>
-              <w:insideV w:val="single" w:sz="4" w:space="0" w:color="00000A"/>
-            </w:tcBorders>
-            <w:shd w:fill="FFFFFF" w:val="clear"/>
-            <w:tcMar>
-              <w:left w:w="93" w:type="dxa"/>
+            <w:tcW w:w="2340" w:type="dxa"/>
+            <w:tcBorders>
+              <w:top w:val="single" w:sz="4" w:space="0" w:color="00000A"/>
+              <w:left w:val="single" w:sz="4" w:space="0" w:color="00000A"/>
+              <w:bottom w:val="single" w:sz="4" w:space="0" w:color="00000A"/>
+              <w:right w:val="single" w:sz="4" w:space="0" w:color="00000A"/>
+              <w:insideH w:val="single" w:sz="4" w:space="0" w:color="00000A"/>
+              <w:insideV w:val="single" w:sz="4" w:space="0" w:color="00000A"/>
+            </w:tcBorders>
+            <w:shd w:fill="FFFFFF" w:val="clear"/>
+            <w:tcMar>
+              <w:left w:w="88" w:type="dxa"/>
             </w:tcMar>
           </w:tcPr>
           <w:p>
@@ -1648,18 +1691,18 @@
         </w:tc>
         <w:tc>
           <w:tcPr>
-            <w:tcW w:w="1736" w:type="dxa"/>
-            <w:tcBorders>
-              <w:top w:val="single" w:sz="4" w:space="0" w:color="00000A"/>
-              <w:left w:val="single" w:sz="4" w:space="0" w:color="00000A"/>
-              <w:bottom w:val="single" w:sz="4" w:space="0" w:color="00000A"/>
-              <w:right w:val="single" w:sz="4" w:space="0" w:color="00000A"/>
-              <w:insideH w:val="single" w:sz="4" w:space="0" w:color="00000A"/>
-              <w:insideV w:val="single" w:sz="4" w:space="0" w:color="00000A"/>
-            </w:tcBorders>
-            <w:shd w:fill="FFFFFF" w:val="clear"/>
-            <w:tcMar>
-              <w:left w:w="93" w:type="dxa"/>
+            <w:tcW w:w="2250" w:type="dxa"/>
+            <w:tcBorders>
+              <w:top w:val="single" w:sz="4" w:space="0" w:color="00000A"/>
+              <w:left w:val="single" w:sz="4" w:space="0" w:color="00000A"/>
+              <w:bottom w:val="single" w:sz="4" w:space="0" w:color="00000A"/>
+              <w:right w:val="single" w:sz="4" w:space="0" w:color="00000A"/>
+              <w:insideH w:val="single" w:sz="4" w:space="0" w:color="00000A"/>
+              <w:insideV w:val="single" w:sz="4" w:space="0" w:color="00000A"/>
+            </w:tcBorders>
+            <w:shd w:fill="FFFFFF" w:val="clear"/>
+            <w:tcMar>
+              <w:left w:w="88" w:type="dxa"/>
             </w:tcMar>
           </w:tcPr>
           <w:p>
@@ -1789,18 +1832,18 @@
         </w:tc>
         <w:tc>
           <w:tcPr>
-            <w:tcW w:w="2769" w:type="dxa"/>
-            <w:tcBorders>
-              <w:top w:val="single" w:sz="4" w:space="0" w:color="00000A"/>
-              <w:left w:val="single" w:sz="4" w:space="0" w:color="00000A"/>
-              <w:bottom w:val="single" w:sz="4" w:space="0" w:color="00000A"/>
-              <w:right w:val="single" w:sz="4" w:space="0" w:color="00000A"/>
-              <w:insideH w:val="single" w:sz="4" w:space="0" w:color="00000A"/>
-              <w:insideV w:val="single" w:sz="4" w:space="0" w:color="00000A"/>
-            </w:tcBorders>
-            <w:shd w:fill="FFFFFF" w:val="clear"/>
-            <w:tcMar>
-              <w:left w:w="93" w:type="dxa"/>
+            <w:tcW w:w="3060" w:type="dxa"/>
+            <w:tcBorders>
+              <w:top w:val="single" w:sz="4" w:space="0" w:color="00000A"/>
+              <w:left w:val="single" w:sz="4" w:space="0" w:color="00000A"/>
+              <w:bottom w:val="single" w:sz="4" w:space="0" w:color="00000A"/>
+              <w:right w:val="single" w:sz="4" w:space="0" w:color="00000A"/>
+              <w:insideH w:val="single" w:sz="4" w:space="0" w:color="00000A"/>
+              <w:insideV w:val="single" w:sz="4" w:space="0" w:color="00000A"/>
+            </w:tcBorders>
+            <w:shd w:fill="FFFFFF" w:val="clear"/>
+            <w:tcMar>
+              <w:left w:w="88" w:type="dxa"/>
             </w:tcMar>
           </w:tcPr>
           <w:p>
@@ -1888,48 +1931,48 @@
         </w:tc>
         <w:tc>
           <w:tcPr>
-            <w:tcW w:w="105" w:type="dxa"/>
-            <w:tcBorders>
-              <w:top w:val="single" w:sz="4" w:space="0" w:color="00000A"/>
-              <w:left w:val="single" w:sz="4" w:space="0" w:color="00000A"/>
-              <w:bottom w:val="single" w:sz="4" w:space="0" w:color="00000A"/>
-              <w:right w:val="single" w:sz="4" w:space="0" w:color="00000A"/>
-              <w:insideH w:val="single" w:sz="4" w:space="0" w:color="00000A"/>
-              <w:insideV w:val="single" w:sz="4" w:space="0" w:color="00000A"/>
-            </w:tcBorders>
-            <w:shd w:fill="FFFFFF" w:val="clear"/>
-            <w:tcMar>
-              <w:left w:w="93" w:type="dxa"/>
-            </w:tcMar>
-          </w:tcPr>
-          <w:p>
-            <w:pPr>
-              <w:pStyle w:val="Normal"/>
-              <w:rPr>
-                <w:rFonts w:ascii="Times New Roman" w:hAnsi="Times New Roman"/>
-              </w:rPr>
-            </w:pPr>
-            <w:r>
-              <w:rPr>
-                <w:rFonts w:ascii="Times New Roman" w:hAnsi="Times New Roman"/>
-              </w:rPr>
-            </w:r>
-          </w:p>
-        </w:tc>
-        <w:tc>
-          <w:tcPr>
-            <w:tcW w:w="1906" w:type="dxa"/>
-            <w:tcBorders>
-              <w:top w:val="single" w:sz="4" w:space="0" w:color="00000A"/>
-              <w:left w:val="single" w:sz="4" w:space="0" w:color="00000A"/>
-              <w:bottom w:val="single" w:sz="4" w:space="0" w:color="00000A"/>
-              <w:right w:val="single" w:sz="4" w:space="0" w:color="00000A"/>
-              <w:insideH w:val="single" w:sz="4" w:space="0" w:color="00000A"/>
-              <w:insideV w:val="single" w:sz="4" w:space="0" w:color="00000A"/>
-            </w:tcBorders>
-            <w:shd w:fill="FFFFFF" w:val="clear"/>
-            <w:tcMar>
-              <w:left w:w="93" w:type="dxa"/>
+            <w:tcW w:w="1710" w:type="dxa"/>
+            <w:tcBorders>
+              <w:top w:val="single" w:sz="4" w:space="0" w:color="00000A"/>
+              <w:left w:val="single" w:sz="4" w:space="0" w:color="00000A"/>
+              <w:bottom w:val="single" w:sz="4" w:space="0" w:color="00000A"/>
+              <w:right w:val="single" w:sz="4" w:space="0" w:color="00000A"/>
+              <w:insideH w:val="single" w:sz="4" w:space="0" w:color="00000A"/>
+              <w:insideV w:val="single" w:sz="4" w:space="0" w:color="00000A"/>
+            </w:tcBorders>
+            <w:shd w:fill="FFFFFF" w:val="clear"/>
+            <w:tcMar>
+              <w:left w:w="88" w:type="dxa"/>
+            </w:tcMar>
+          </w:tcPr>
+          <w:p>
+            <w:pPr>
+              <w:pStyle w:val="Normal"/>
+              <w:rPr>
+                <w:rFonts w:ascii="Times New Roman" w:hAnsi="Times New Roman"/>
+              </w:rPr>
+            </w:pPr>
+            <w:r>
+              <w:rPr>
+                <w:rFonts w:ascii="Times New Roman" w:hAnsi="Times New Roman"/>
+              </w:rPr>
+            </w:r>
+          </w:p>
+        </w:tc>
+        <w:tc>
+          <w:tcPr>
+            <w:tcW w:w="1170" w:type="dxa"/>
+            <w:tcBorders>
+              <w:top w:val="single" w:sz="4" w:space="0" w:color="00000A"/>
+              <w:left w:val="single" w:sz="4" w:space="0" w:color="00000A"/>
+              <w:bottom w:val="single" w:sz="4" w:space="0" w:color="00000A"/>
+              <w:right w:val="single" w:sz="4" w:space="0" w:color="00000A"/>
+              <w:insideH w:val="single" w:sz="4" w:space="0" w:color="00000A"/>
+              <w:insideV w:val="single" w:sz="4" w:space="0" w:color="00000A"/>
+            </w:tcBorders>
+            <w:shd w:fill="FFFFFF" w:val="clear"/>
+            <w:tcMar>
+              <w:left w:w="88" w:type="dxa"/>
             </w:tcMar>
           </w:tcPr>
           <w:p>
@@ -1990,7 +2033,7 @@
     <w:qFormat/>
     <w:pPr>
       <w:widowControl/>
-      <w:overflowPunct w:val="false"/>
+      <w:overflowPunct w:val="true"/>
       <w:bidi w:val="0"/>
       <w:jc w:val="left"/>
     </w:pPr>
@@ -2086,6 +2129,13 @@
     <w:pPr/>
     <w:rPr/>
   </w:style>
+  <w:style w:type="paragraph" w:styleId="TableHeading">
+    <w:name w:val="Table Heading"/>
+    <w:basedOn w:val="TableContents"/>
+    <w:qFormat/>
+    <w:pPr/>
+    <w:rPr/>
+  </w:style>
   <w:style w:type="numbering" w:styleId="NoList">
     <w:name w:val="No List"/>
     <w:qFormat/>

</xml_diff>